<commit_message>
Add file node-red mosquitto explained + pfd files
</commit_message>
<xml_diff>
--- a/Concesption_application.docx
+++ b/Concesption_application.docx
@@ -2613,31 +2613,7 @@
                               <w:rPr>
                                 <w:lang w:val="fr-FR"/>
                               </w:rPr>
-                              <w:t xml:space="preserve">Affichage la liste des étudiants présents dans la séance actuel </w:t>
-                            </w:r>
-                            <w:r>
-                              <w:rPr>
-                                <w:lang w:val="fr-FR"/>
-                              </w:rPr>
-                              <w:t>(l’affichage sera avec la date de départ et de fin du période</w:t>
-                            </w:r>
-                            <w:r>
-                              <w:rPr>
-                                <w:lang w:val="fr-FR"/>
-                              </w:rPr>
-                              <w:t>, pas d’affichage dehors les heures du séance</w:t>
-                            </w:r>
-                            <w:r>
-                              <w:rPr>
-                                <w:lang w:val="fr-FR"/>
-                              </w:rPr>
-                              <w:t xml:space="preserve">) </w:t>
-                            </w:r>
-                            <w:r>
-                              <w:rPr>
-                                <w:lang w:val="fr-FR"/>
-                              </w:rPr>
-                              <w:t xml:space="preserve">avec l’accès de modification en cas où il y’a des absences </w:t>
+                              <w:t xml:space="preserve">Affichage la liste des étudiants présents dans la séance actuel (l’affichage sera avec la date de départ et de fin du période, pas d’affichage dehors les heures du séance) avec l’accès de modification en cas où il y’a des absences </w:t>
                             </w:r>
                           </w:p>
                         </w:txbxContent>
@@ -2691,31 +2667,7 @@
                         <w:rPr>
                           <w:lang w:val="fr-FR"/>
                         </w:rPr>
-                        <w:t xml:space="preserve">Affichage la liste des étudiants présents dans la séance actuel </w:t>
-                      </w:r>
-                      <w:r>
-                        <w:rPr>
-                          <w:lang w:val="fr-FR"/>
-                        </w:rPr>
-                        <w:t>(l’affichage sera avec la date de départ et de fin du période</w:t>
-                      </w:r>
-                      <w:r>
-                        <w:rPr>
-                          <w:lang w:val="fr-FR"/>
-                        </w:rPr>
-                        <w:t>, pas d’affichage dehors les heures du séance</w:t>
-                      </w:r>
-                      <w:r>
-                        <w:rPr>
-                          <w:lang w:val="fr-FR"/>
-                        </w:rPr>
-                        <w:t xml:space="preserve">) </w:t>
-                      </w:r>
-                      <w:r>
-                        <w:rPr>
-                          <w:lang w:val="fr-FR"/>
-                        </w:rPr>
-                        <w:t xml:space="preserve">avec l’accès de modification en cas où il y’a des absences </w:t>
+                        <w:t xml:space="preserve">Affichage la liste des étudiants présents dans la séance actuel (l’affichage sera avec la date de départ et de fin du période, pas d’affichage dehors les heures du séance) avec l’accès de modification en cas où il y’a des absences </w:t>
                       </w:r>
                     </w:p>
                   </w:txbxContent>
@@ -3404,7 +3356,7 @@
                               <w:rPr>
                                 <w:lang w:val="fr-FR"/>
                               </w:rPr>
-                              <w:t>Hamdi Aloulou-Encadrant</w:t>
+                              <w:t>Mohamed Hedi-Directeur</w:t>
                             </w:r>
                           </w:p>
                           <w:p>
@@ -3417,13 +3369,25 @@
                               <w:rPr>
                                 <w:lang w:val="fr-FR"/>
                               </w:rPr>
+                              <w:t xml:space="preserve"> Bonjour a tous, j’espère que vous êtes bien, j’aimerai vous dire que demain on aura </w:t>
+                            </w:r>
+                            <w:r>
+                              <w:rPr>
+                                <w:lang w:val="fr-FR"/>
+                              </w:rPr>
+                              <w:t>un meeting</w:t>
+                            </w:r>
+                            <w:r>
+                              <w:rPr>
+                                <w:lang w:val="fr-FR"/>
+                              </w:rPr>
                               <w:t xml:space="preserve"> </w:t>
                             </w:r>
                             <w:r>
                               <w:rPr>
                                 <w:lang w:val="fr-FR"/>
                               </w:rPr>
-                              <w:t>Bonjour a tous, j’espère que vous êtes bien, j’aimerai vous dire que demain on aura une rencontre pour célébrer l’excellence de Khouloud Ben Ali grâce à sa mention très bien en Projet de fin d’étude.</w:t>
+                              <w:t>le matin a 7 :30.</w:t>
                             </w:r>
                           </w:p>
                           <w:p>
@@ -3471,7 +3435,7 @@
                         <w:rPr>
                           <w:lang w:val="fr-FR"/>
                         </w:rPr>
-                        <w:t>Hamdi Aloulou-Encadrant</w:t>
+                        <w:t>Mohamed Hedi-Directeur</w:t>
                       </w:r>
                     </w:p>
                     <w:p>
@@ -3484,13 +3448,25 @@
                         <w:rPr>
                           <w:lang w:val="fr-FR"/>
                         </w:rPr>
+                        <w:t xml:space="preserve"> Bonjour a tous, j’espère que vous êtes bien, j’aimerai vous dire que demain on aura </w:t>
+                      </w:r>
+                      <w:r>
+                        <w:rPr>
+                          <w:lang w:val="fr-FR"/>
+                        </w:rPr>
+                        <w:t>un meeting</w:t>
+                      </w:r>
+                      <w:r>
+                        <w:rPr>
+                          <w:lang w:val="fr-FR"/>
+                        </w:rPr>
                         <w:t xml:space="preserve"> </w:t>
                       </w:r>
                       <w:r>
                         <w:rPr>
                           <w:lang w:val="fr-FR"/>
                         </w:rPr>
-                        <w:t>Bonjour a tous, j’espère que vous êtes bien, j’aimerai vous dire que demain on aura une rencontre pour célébrer l’excellence de Khouloud Ben Ali grâce à sa mention très bien en Projet de fin d’étude.</w:t>
+                        <w:t>le matin a 7 :30.</w:t>
                       </w:r>
                     </w:p>
                     <w:p>
@@ -5440,12 +5416,12 @@
                           <w:p>
                             <w:pPr>
                               <w:rPr>
-                                <w:lang w:val="en-US"/>
+                                <w:lang w:val="fr-FR"/>
                               </w:rPr>
                             </w:pPr>
                             <w:r>
                               <w:rPr>
-                                <w:lang w:val="en-US"/>
+                                <w:lang w:val="fr-FR"/>
                               </w:rPr>
                               <w:t xml:space="preserve">Eviter 12 image bouton </w:t>
                             </w:r>
@@ -5572,12 +5548,12 @@
                     <w:p>
                       <w:pPr>
                         <w:rPr>
-                          <w:lang w:val="en-US"/>
+                          <w:lang w:val="fr-FR"/>
                         </w:rPr>
                       </w:pPr>
                       <w:r>
                         <w:rPr>
-                          <w:lang w:val="en-US"/>
+                          <w:lang w:val="fr-FR"/>
                         </w:rPr>
                         <w:t xml:space="preserve">Eviter 12 image bouton </w:t>
                       </w:r>
@@ -6016,13 +5992,7 @@
                               <w:rPr>
                                 <w:lang w:val="en-US"/>
                               </w:rPr>
-                              <w:t xml:space="preserve">Gestion </w:t>
-                            </w:r>
-                            <w:r>
-                              <w:rPr>
-                                <w:lang w:val="en-US"/>
-                              </w:rPr>
-                              <w:t>enseigner</w:t>
+                              <w:t>Gestion enseigner</w:t>
                             </w:r>
                           </w:p>
                         </w:txbxContent>
@@ -6057,13 +6027,7 @@
                         <w:rPr>
                           <w:lang w:val="en-US"/>
                         </w:rPr>
-                        <w:t xml:space="preserve">Gestion </w:t>
-                      </w:r>
-                      <w:r>
-                        <w:rPr>
-                          <w:lang w:val="en-US"/>
-                        </w:rPr>
-                        <w:t>enseigner</w:t>
+                        <w:t>Gestion enseigner</w:t>
                       </w:r>
                     </w:p>
                   </w:txbxContent>
@@ -7325,22 +7289,22 @@
   <inkml:trace contextRef="#ctx0" brushRef="#br0" timeOffset="12956.99">875 4081 24575,'-7'-1'0,"1"2"0,-1-1 0,0 1 0,1 0 0,-1 0 0,1 1 0,-1 0 0,1 0 0,-7 4 0,9-4 0,1 0 0,-1 1 0,1-1 0,-1 1 0,1 0 0,0 0 0,0 0 0,0 1 0,0-1 0,0 1 0,1-1 0,0 1 0,0 0 0,0 0 0,-2 5 0,2-5 0,1 1 0,0 0 0,-1-1 0,1 1 0,1 0 0,-1 0 0,1 0 0,0 0 0,0 0 0,0-1 0,1 1 0,-1 0 0,1 0 0,2 5 0,-2-7 0,0-1 0,0 1 0,1-1 0,-1 1 0,1-1 0,0 1 0,-1-1 0,1 0 0,0 0 0,0 0 0,1 0 0,-1 0 0,0-1 0,1 1 0,-1 0 0,1-1 0,-1 0 0,1 0 0,0 0 0,-1 0 0,1 0 0,0 0 0,0-1 0,5 1 0,4 0 14,1-1-1,0-1 1,-1 0-1,1 0 0,24-7 1,14-2-1460,-34 8-5380</inkml:trace>
   <inkml:trace contextRef="#ctx0" brushRef="#br0" timeOffset="13894.99">515 2705 24575,'5'-6'0,"-1"0"0,0 0 0,0 0 0,5-11 0,9-13 0,-2 7 0,-2-2 0,-1 0 0,-1 0 0,-1-1 0,-1 0 0,9-42 0,-12 46 0,-7 21 0,0 1 0,0 0 0,0 0 0,0 0 0,0 0 0,0 0 0,0 0 0,0 0 0,0 0 0,0-1 0,0 1 0,0 0 0,0 0 0,0 0 0,0 0 0,0 0 0,0 0 0,0 0 0,0 0 0,0 0 0,0 0 0,0-1 0,0 1 0,0 0 0,1 0 0,-1 0 0,0 0 0,0 0 0,0 0 0,0 0 0,0 0 0,0 0 0,0 0 0,0 0 0,0 0 0,1 0 0,-1 0 0,0 0 0,0 0 0,0 0 0,0 0 0,0 0 0,0 0 0,0 0 0,0 0 0,1 0 0,-1 0 0,0 0 0,0 0 0,0 0 0,0 0 0,0 0 0,0 0 0,0 0 0,0 0 0,0 0 0,0 0 0,1 0 0,-1 0 0,0 1 0,5 8 0,3 13 0,11 64-112,-3-23-201,-3 1-1,-3 0 1,3 110 0,-13-154-6513</inkml:trace>
   <inkml:trace contextRef="#ctx0" brushRef="#br0" timeOffset="15914.98">3266 948 24575,'1'0'0,"0"0"0,1 1 0,-1 0 0,0-1 0,0 1 0,0 0 0,0-1 0,0 1 0,0 0 0,0 0 0,0 0 0,0 0 0,0 0 0,0 0 0,-1 0 0,1 0 0,0 0 0,0 2 0,13 25 0,-13-25 0,49 119 0,15 33 0,-12-28 0,-32-75 0,49 94 0,19 14 0,29 46 0,-95-171 0,-2 1 0,-2 1 0,-1 1 0,-2 1 0,-2 0 0,-1 1 0,-2 0 0,10 82 0,11 60 0,-4-26 0,-24-117 0,-2 46 0,-3-49 0,8 62 0,9 81 0,2 14 0,22 152 0,-33-266 0,6 61 0,57 258 0,10-124 0,46 201 0,-20-11 0,6 40 0,-53-265 0,3 11 0,-17-3 0,40 119 0,-57-283 0,-18-57 0,-2 0 0,9 40 0,-3-10 0,-13-52 0,0 0 0,1 1 0,0-1 0,0 0 0,0 0 0,1 0 0,-1 0 0,1-1 0,0 1 0,4 3 0,-6-6 0,0 0 0,0-1 0,0 1 0,1-1 0,-1 1 0,0-1 0,0 0 0,1 1 0,-1-1 0,0 0 0,1 0 0,-1 0 0,0 0 0,1 0 0,-1 0 0,0 0 0,1-1 0,-1 1 0,0 0 0,0-1 0,3 0 0,31-17 0,-7 3 0,-2 7-1365,0-1-5461</inkml:trace>
-  <inkml:trace contextRef="#ctx0" brushRef="#br0" timeOffset="17545.01">6503 694 24575,'0'39'0,"5"194"0,-1-187 0,2 0 0,2 0 0,14 46 0,206 543 0,-116-372-633,46 127-9585,-15 125 5528,-31 8 4322,-41-181 616,32 299-304,-81-476-98,6 59 56,-10-60 496,64 261 1,-32-257 915,-13-59 2968,29 119 3151,37 22-5290,-70-180-2143,54 82 0,-58-108 0,-2 2 0,-3 0 0,24 63 0,1 6 0,-21-53 0,34 72 0,-61-132-47,-1-1 0,1 1 0,-1-1 0,1 0 0,-1 1 0,1-1 0,0 0 0,0 1 0,0-1-1,0 0 1,0 0 0,0 0 0,0 0 0,0 0 0,0 0 0,0 0 0,0 0 0,1 0 0,-1-1 0,0 1 0,1 0 0,-1-1-1,1 1 1,-1-1 0,1 1 0,-1-1 0,1 0 0,1 0 0,6-3-6779</inkml:trace>
+  <inkml:trace contextRef="#ctx0" brushRef="#br0" timeOffset="17545">6503 694 24575,'0'39'0,"5"194"0,-1-187 0,2 0 0,2 0 0,14 46 0,206 543 0,-116-372-633,46 127-9585,-15 125 5528,-31 8 4322,-41-181 616,32 299-304,-81-476-98,6 59 56,-10-60 496,64 261 1,-32-257 915,-13-59 2968,29 119 3151,37 22-5290,-70-180-2143,54 82 0,-58-108 0,-2 2 0,-3 0 0,24 63 0,1 6 0,-21-53 0,34 72 0,-61-132-47,-1-1 0,1 1 0,-1-1 0,1 0 0,-1 1 0,1-1 0,0 0 0,0 1 0,0-1-1,0 0 1,0 0 0,0 0 0,0 0 0,0 0 0,0 0 0,0 0 0,0 0 0,1 0 0,-1-1 0,0 1 0,1 0 0,-1-1-1,1 1 1,-1-1 0,1 1 0,-1-1 0,1 0 0,1 0 0,6-3-6779</inkml:trace>
   <inkml:trace contextRef="#ctx0" brushRef="#br0" timeOffset="19229.5">8981 525 24575,'0'69'0,"3"0"0,3 0 0,3 0 0,2-1 0,30 93 0,112 242-7473,-63-177 4318,78 186 1389,-148-366 1508,34 92-428,-7 2 0,38 182 1,72 362 728,-71-314-601,-53-190 787,11 216 0,-31-260 359,3-4 321,35 132 0,50 123-1003,-68-268 564,10 109 2428,-34-162-1941,3 0 0,23 74 0,35 113-957,-38-128 0,-17-75 1797,-7-21 412,7 32 0,-9-36-2209,1 0 0,19 44 0,3 9 0,-26-64-117,0-4-8,-1 0 0,1-1 0,1 1 1,-1-1-1,2 0 0,-1 0 0,1 0 0,0 0 1,7 7-1,0-7-6701</inkml:trace>
   <inkml:trace contextRef="#ctx0" brushRef="#br0" timeOffset="21035.98">11054 504 24575,'3'44'0,"3"0"0,1-1 0,2 1 0,26 73 0,2 13 0,-3 11 0,56 240 0,-3 63 58,-51-254-5769,-9-47 5582,112 586-4839,30-7-429,-53-321 5676,-62-220-301,-2-12 556,-14-55 450,28 158 0,-35-115-591,6-1 0,6-2-1,78 179 1,-9-99 1619,-67-124-1757,-3-9 4778,14 41-4657,-46-110 901,-1 0-1,6 52 1,-11-63-1193,1-1 0,0 1 0,11 24 1,-8-24-94,-1 0 1,7 36-1,-12-40-332,2 0 0,0 0-1,10 27 1,-7-29-6485</inkml:trace>
-  <inkml:trace contextRef="#ctx0" brushRef="#br0" timeOffset="135973.92">14886 757 24575,'-9'-1'0,"0"0"0,1-1 0,-1 1 0,-8-4 0,10 3 0,1 0 0,-1 0 0,1 1 0,-1 0 0,0 0 0,-12 1 0,17 0 0,-1 1 0,1 0 0,-1-1 0,1 1 0,-1 0 0,1 0 0,0 1 0,0-1 0,0 0 0,0 1 0,-1-1 0,2 1 0,-1 0 0,0 0 0,0-1 0,1 1 0,-1 0 0,1 1 0,-1-1 0,1 0 0,0 0 0,-2 5 0,-1 2 0,1 0 0,0 1 0,1-1 0,0 1 0,1 0 0,-1 17 0,4 65 0,1-33 0,-3-50 0,0-1 0,0 1 0,1-1 0,0 1 0,1-1 0,3 11 0,-4-17 0,0 1 0,0-1 0,0 0 0,1 0 0,-1 0 0,1 0 0,0 0 0,-1 0 0,1 0 0,0 0 0,0-1 0,0 1 0,0-1 0,0 1 0,1-1 0,-1 0 0,0 0 0,1 0 0,-1 0 0,1-1 0,-1 1 0,1 0 0,-1-1 0,6 1 0,-4-1 0,1 1 0,0-1 0,-1 0 0,1 0 0,-1-1 0,1 1 0,-1-1 0,1 0 0,-1 0 0,1 0 0,-1-1 0,0 0 0,6-2 0,-3-1 0,-1 0 0,0 0 0,0-1 0,0 0 0,-1 0 0,9-12 0,-10 13 0,18-25 0,34-57 0,-50 76 0,-1-1 0,0 0 0,-1 1 0,0-2 0,-1 1 0,0 0 0,-1-1 0,0 1 0,-1-15 0,-2-29 0,0 181 0,2 61 0,-1-184 0,0 0 0,0 0 0,1 0 0,-1 0 0,1 0 0,-1 0 0,1 0 0,0 0 0,0 0 0,0 0 0,0 0 0,0-1 0,0 1 0,1 0 0,-1-1 0,1 1 0,-1-1 0,1 1 0,-1-1 0,1 0 0,0 0 0,0 0 0,-1 0 0,1 0 0,0 0 0,0 0 0,0 0 0,0-1 0,0 1 0,0-1 0,0 0 0,0 1 0,0-1 0,0 0 0,1 0 0,-1 0 0,0-1 0,2 1 0,4-1 0,-1-1 0,0 1 0,1-1 0,-1 0 0,0-1 0,0 1 0,0-2 0,-1 1 0,11-7 0,30-24 0,92-74 0,-125 96 0,-1-1 0,-1-1 0,0 0 0,0-1 0,-2 0 0,0-1 0,11-21 0,122-274 0,-141 307 0,5-8 0,-1-1 0,-1 0 0,0 0 0,0 0 0,-1-1 0,-1 1 0,2-22 0,-2 12 0,0 0 0,2 0 0,8-26 0,0 2 0,-12 34 0,-8 29 0,-11 30 0,-4 15 0,11-34 0,1 0 0,1 1 0,1 0 0,2 1 0,1 0 0,-2 33 0,6-5 0,4 162 0,2-190 0,1 0 0,2 0 0,1-1 0,1 0 0,17 32 0,-19-42 0,15 33 0,39 100 0,-58-139 0,-1 1 0,0 0 0,-1 0 0,0 1 0,-1-1 0,-1 0 0,0 0 0,-1 1 0,0-1 0,-5 20 0,6-32 0,0-1 0,0 0 0,0 1 0,0-1 0,0 1 0,0-1 0,0 0 0,0 1 0,0-1 0,-1 0 0,1 1 0,0-1 0,0 0 0,0 1 0,-1-1 0,1 0 0,0 1 0,0-1 0,-1 0 0,1 1 0,0-1 0,0 0 0,-1 0 0,1 0 0,0 1 0,-1-1 0,1 0 0,0 0 0,-1 0 0,1 0 0,-1 1 0,-5-12 0,1-20 0,3-286 0,4 161 0,-1 141 0,1 1 0,0 0 0,1 0 0,0 0 0,2 0 0,-1 0 0,2 1 0,-1-1 0,2 2 0,0-1 0,14-18 0,-6 4 0,21-54 0,4-6 0,36-72 0,-72 149 0,1 0 0,-2 0 0,1 0 0,-1-1 0,-1 1 0,0-1 0,-1 0 0,1-17 0,-2-7 0,-5-45 0,5 79 0,0 0 0,0-1 0,0 1 0,0 0 0,-1 0 0,1-1 0,0 1 0,0 0 0,-1 0 0,1-1 0,-1 1 0,1 0 0,-1 0 0,0 0 0,1 0 0,-1 0 0,0 0 0,0 0 0,0 0 0,1 0 0,-3-1 0,2 2 0,0-1 0,0 1 0,0 0 0,0 0 0,0 1 0,0-1 0,1 0 0,-1 0 0,0 0 0,0 1 0,0-1 0,0 0 0,0 1 0,0-1 0,1 0 0,-1 1 0,0 0 0,0-1 0,1 1 0,-1-1 0,-1 2 0,-4 4 0,1 1 0,0-1 0,0 1 0,0 0 0,-5 10 0,-10 24 0,2 1 0,2 1 0,1 1 0,-14 74 0,24-73 0,3 0 0,1 0 0,7 54 0,-5-86 0,2 0 0,0 0 0,0 0 0,1 0 0,1 0 0,0-1 0,11 19 0,57 79 0,-19-31 0,51 72 0,3 5 0,-101-140 0,0 0 0,0 0 0,-2 0 0,0 1 0,-1 0 0,0 0 0,-2 1 0,0-1 0,-1 0 0,0 1 0,-4 25 0,3-39 0,-1 1 0,0 0 0,-1-1 0,1 1 0,-1-1 0,0 1 0,0-1 0,0 0 0,0 0 0,-1 0 0,0 0 0,1 0 0,-2-1 0,1 1 0,-5 3 0,6-5 0,0-1 0,1 0 0,-1 0 0,0 0 0,0 0 0,0 0 0,0 0 0,0 0 0,0-1 0,0 1 0,0-1 0,0 1 0,0-1 0,0 0 0,0 0 0,0 0 0,0 0 0,0 0 0,0 0 0,0-1 0,-1 1 0,1-1 0,0 1 0,0-1 0,1 0 0,-1 0 0,0 0 0,0 0 0,0 0 0,0 0 0,1 0 0,-1-1 0,1 1 0,-1-1 0,1 1 0,-2-3 0,-2-2 0,0-1 0,1 0 0,-1 0 0,2 0 0,-1 0 0,1-1 0,0 0 0,0 1 0,1-1 0,0 0 0,1 0 0,-1-12 0,0-14 0,4-58 0,0 38 0,-2 9 0,-2 32 0,2 0 0,0 0 0,0 0 0,1 0 0,1 0 0,0 0 0,1 1 0,0-1 0,5-12 0,15-17 0,41-56 0,-47 73 0,-4 3 0,-1-2 0,-1 1 0,-1-2 0,-1 1 0,11-50 0,-10 39 0,-10 33 0,3-8 0,0-1 0,1 1 0,5-13 0,-9 23 0,0 0 0,0 0 0,0 0 0,0 0 0,0 0 0,0 0 0,1-1 0,-1 1 0,0 0 0,0 0 0,0 0 0,0 0 0,0 0 0,0 0 0,0 0 0,0-1 0,0 1 0,0 0 0,0 0 0,0 0 0,0 0 0,1 0 0,-1 0 0,0 0 0,0 0 0,0 0 0,0 0 0,0 0 0,0-1 0,0 1 0,0 0 0,1 0 0,-1 0 0,0 0 0,0 0 0,0 0 0,0 0 0,0 0 0,0 0 0,1 0 0,-1 0 0,0 0 0,0 0 0,0 0 0,0 0 0,0 0 0,0 1 0,1-1 0,-1 0 0,0 0 0,0 0 0,0 0 0,0 0 0,0 0 0,0 0 0,3 10 0,-1 15 0,-3 16 0,-10 61 0,5-69 0,3 1 0,0 0 0,4 42 0,-2-75 0,1 1 0,0 0 0,0-1 0,0 1 0,1 0 0,-1-1 0,0 1 0,1 0 0,-1-1 0,1 1 0,-1-1 0,1 1 0,0 0 0,-1-1 0,1 0 0,0 1 0,0-1 0,0 1 0,0-1 0,0 0 0,1 0 0,-1 0 0,0 0 0,1 0 0,-1 0 0,0 0 0,1 0 0,-1 0 0,1 0 0,0-1 0,-1 1 0,1-1 0,-1 1 0,1-1 0,0 0 0,-1 0 0,1 1 0,0-1 0,-1 0 0,1-1 0,0 1 0,-1 0 0,1 0 0,3-2 0,2 0 0,0 0 0,0-1 0,0-1 0,0 1 0,0-1 0,-1 0 0,1-1 0,7-7 0,-2 2-114,-1-1 1,0-1-1,-1 0 0,0 0 0,-1-1 1,-1 0-1,0-1 0,0 0 0,-2 0 1,0-1-1,6-17 0,-9 13-6712</inkml:trace>
+  <inkml:trace contextRef="#ctx0" brushRef="#br0" timeOffset="135973.91">14886 757 24575,'-9'-1'0,"0"0"0,1-1 0,-1 1 0,-8-4 0,10 3 0,1 0 0,-1 0 0,1 1 0,-1 0 0,0 0 0,-12 1 0,17 0 0,-1 1 0,1 0 0,-1-1 0,1 1 0,-1 0 0,1 0 0,0 1 0,0-1 0,0 0 0,0 1 0,-1-1 0,2 1 0,-1 0 0,0 0 0,0-1 0,1 1 0,-1 0 0,1 1 0,-1-1 0,1 0 0,0 0 0,-2 5 0,-1 2 0,1 0 0,0 1 0,1-1 0,0 1 0,1 0 0,-1 17 0,4 65 0,1-33 0,-3-50 0,0-1 0,0 1 0,1-1 0,0 1 0,1-1 0,3 11 0,-4-17 0,0 1 0,0-1 0,0 0 0,1 0 0,-1 0 0,1 0 0,0 0 0,-1 0 0,1 0 0,0 0 0,0-1 0,0 1 0,0-1 0,0 1 0,1-1 0,-1 0 0,0 0 0,1 0 0,-1 0 0,1-1 0,-1 1 0,1 0 0,-1-1 0,6 1 0,-4-1 0,1 1 0,0-1 0,-1 0 0,1 0 0,-1-1 0,1 1 0,-1-1 0,1 0 0,-1 0 0,1 0 0,-1-1 0,0 0 0,6-2 0,-3-1 0,-1 0 0,0 0 0,0-1 0,0 0 0,-1 0 0,9-12 0,-10 13 0,18-25 0,34-57 0,-50 76 0,-1-1 0,0 0 0,-1 1 0,0-2 0,-1 1 0,0 0 0,-1-1 0,0 1 0,-1-15 0,-2-29 0,0 181 0,2 61 0,-1-184 0,0 0 0,0 0 0,1 0 0,-1 0 0,1 0 0,-1 0 0,1 0 0,0 0 0,0 0 0,0 0 0,0 0 0,0-1 0,0 1 0,1 0 0,-1-1 0,1 1 0,-1-1 0,1 1 0,-1-1 0,1 0 0,0 0 0,0 0 0,-1 0 0,1 0 0,0 0 0,0 0 0,0 0 0,0-1 0,0 1 0,0-1 0,0 0 0,0 1 0,0-1 0,0 0 0,1 0 0,-1 0 0,0-1 0,2 1 0,4-1 0,-1-1 0,0 1 0,1-1 0,-1 0 0,0-1 0,0 1 0,0-2 0,-1 1 0,11-7 0,30-24 0,92-74 0,-125 96 0,-1-1 0,-1-1 0,0 0 0,0-1 0,-2 0 0,0-1 0,11-21 0,122-274 0,-141 307 0,5-8 0,-1-1 0,-1 0 0,0 0 0,0 0 0,-1-1 0,-1 1 0,2-22 0,-2 12 0,0 0 0,2 0 0,8-26 0,0 2 0,-12 34 0,-8 29 0,-11 30 0,-4 15 0,11-34 0,1 0 0,1 1 0,1 0 0,2 1 0,1 0 0,-2 33 0,6-5 0,4 162 0,2-190 0,1 0 0,2 0 0,1-1 0,1 0 0,17 32 0,-19-42 0,15 33 0,39 100 0,-58-139 0,-1 1 0,0 0 0,-1 0 0,0 1 0,-1-1 0,-1 0 0,0 0 0,-1 1 0,0-1 0,-5 20 0,6-32 0,0-1 0,0 0 0,0 1 0,0-1 0,0 1 0,0-1 0,0 0 0,0 1 0,0-1 0,-1 0 0,1 1 0,0-1 0,0 0 0,0 1 0,-1-1 0,1 0 0,0 1 0,0-1 0,-1 0 0,1 1 0,0-1 0,0 0 0,-1 0 0,1 0 0,0 1 0,-1-1 0,1 0 0,0 0 0,-1 0 0,1 0 0,-1 1 0,-5-12 0,1-20 0,3-286 0,4 161 0,-1 141 0,1 1 0,0 0 0,1 0 0,0 0 0,2 0 0,-1 0 0,2 1 0,-1-1 0,2 2 0,0-1 0,14-18 0,-6 4 0,21-54 0,4-6 0,36-72 0,-72 149 0,1 0 0,-2 0 0,1 0 0,-1-1 0,-1 1 0,0-1 0,-1 0 0,1-17 0,-2-7 0,-5-45 0,5 79 0,0 0 0,0-1 0,0 1 0,0 0 0,-1 0 0,1-1 0,0 1 0,0 0 0,-1 0 0,1-1 0,-1 1 0,1 0 0,-1 0 0,0 0 0,1 0 0,-1 0 0,0 0 0,0 0 0,0 0 0,1 0 0,-3-1 0,2 2 0,0-1 0,0 1 0,0 0 0,0 0 0,0 1 0,0-1 0,1 0 0,-1 0 0,0 0 0,0 1 0,0-1 0,0 0 0,0 1 0,0-1 0,1 0 0,-1 1 0,0 0 0,0-1 0,1 1 0,-1-1 0,-1 2 0,-4 4 0,1 1 0,0-1 0,0 1 0,0 0 0,-5 10 0,-10 24 0,2 1 0,2 1 0,1 1 0,-14 74 0,24-73 0,3 0 0,1 0 0,7 54 0,-5-86 0,2 0 0,0 0 0,0 0 0,1 0 0,1 0 0,0-1 0,11 19 0,57 79 0,-19-31 0,51 72 0,3 5 0,-101-140 0,0 0 0,0 0 0,-2 0 0,0 1 0,-1 0 0,0 0 0,-2 1 0,0-1 0,-1 0 0,0 1 0,-4 25 0,3-39 0,-1 1 0,0 0 0,-1-1 0,1 1 0,-1-1 0,0 1 0,0-1 0,0 0 0,0 0 0,-1 0 0,0 0 0,1 0 0,-2-1 0,1 1 0,-5 3 0,6-5 0,0-1 0,1 0 0,-1 0 0,0 0 0,0 0 0,0 0 0,0 0 0,0 0 0,0-1 0,0 1 0,0-1 0,0 1 0,0-1 0,0 0 0,0 0 0,0 0 0,0 0 0,0 0 0,0 0 0,0-1 0,-1 1 0,1-1 0,0 1 0,0-1 0,1 0 0,-1 0 0,0 0 0,0 0 0,0 0 0,0 0 0,1 0 0,-1-1 0,1 1 0,-1-1 0,1 1 0,-2-3 0,-2-2 0,0-1 0,1 0 0,-1 0 0,2 0 0,-1 0 0,1-1 0,0 0 0,0 1 0,1-1 0,0 0 0,1 0 0,-1-12 0,0-14 0,4-58 0,0 38 0,-2 9 0,-2 32 0,2 0 0,0 0 0,0 0 0,1 0 0,1 0 0,0 0 0,1 1 0,0-1 0,5-12 0,15-17 0,41-56 0,-47 73 0,-4 3 0,-1-2 0,-1 1 0,-1-2 0,-1 1 0,11-50 0,-10 39 0,-10 33 0,3-8 0,0-1 0,1 1 0,5-13 0,-9 23 0,0 0 0,0 0 0,0 0 0,0 0 0,0 0 0,0 0 0,1-1 0,-1 1 0,0 0 0,0 0 0,0 0 0,0 0 0,0 0 0,0 0 0,0 0 0,0-1 0,0 1 0,0 0 0,0 0 0,0 0 0,0 0 0,1 0 0,-1 0 0,0 0 0,0 0 0,0 0 0,0 0 0,0 0 0,0-1 0,0 1 0,0 0 0,1 0 0,-1 0 0,0 0 0,0 0 0,0 0 0,0 0 0,0 0 0,0 0 0,1 0 0,-1 0 0,0 0 0,0 0 0,0 0 0,0 0 0,0 0 0,0 1 0,1-1 0,-1 0 0,0 0 0,0 0 0,0 0 0,0 0 0,0 0 0,0 0 0,3 10 0,-1 15 0,-3 16 0,-10 61 0,5-69 0,3 1 0,0 0 0,4 42 0,-2-75 0,1 1 0,0 0 0,0-1 0,0 1 0,1 0 0,-1-1 0,0 1 0,1 0 0,-1-1 0,1 1 0,-1-1 0,1 1 0,0 0 0,-1-1 0,1 0 0,0 1 0,0-1 0,0 1 0,0-1 0,0 0 0,1 0 0,-1 0 0,0 0 0,1 0 0,-1 0 0,0 0 0,1 0 0,-1 0 0,1 0 0,0-1 0,-1 1 0,1-1 0,-1 1 0,1-1 0,0 0 0,-1 0 0,1 1 0,0-1 0,-1 0 0,1-1 0,0 1 0,-1 0 0,1 0 0,3-2 0,2 0 0,0 0 0,0-1 0,0-1 0,0 1 0,0-1 0,-1 0 0,1-1 0,7-7 0,-2 2-114,-1-1 1,0-1-1,-1 0 0,0 0 0,-1-1 1,-1 0-1,0-1 0,0 0 0,-2 0 1,0-1-1,6-17 0,-9 13-6712</inkml:trace>
   <inkml:trace contextRef="#ctx0" brushRef="#br0" timeOffset="137667.25">16728 630 24575,'-47'-2'0,"34"0"0,-1 1 0,0 1 0,0 0 0,0 1 0,1 0 0,-1 1 0,-25 8 0,36-9 0,1 1 0,-1-1 0,1 1 0,0 0 0,0 0 0,0 0 0,0 0 0,0 0 0,0 0 0,1 1 0,-1-1 0,1 1 0,0-1 0,-1 1 0,1-1 0,0 1 0,0 0 0,1-1 0,-1 1 0,1 0 0,-1 0 0,1 3 0,-1 10 0,0 1 0,4 28 0,-1-19 0,-2-11 0,1-1 0,0 0 0,2 1 0,-1-1 0,9 22 0,-9-29 0,1-1 0,0 1 0,1-1 0,-1 0 0,1 0 0,1 0 0,-1-1 0,1 0 0,0 0 0,0 0 0,0 0 0,1-1 0,9 7 0,-9-8 0,0 1 0,1-1 0,-1 0 0,1-1 0,0 0 0,0 0 0,0 0 0,0-1 0,0 0 0,0 0 0,0 0 0,0-1 0,0-1 0,0 1 0,0-1 0,1 0 0,-1 0 0,-1-1 0,12-4 0,-5 0 0,-1 0 0,0 0 0,-1-1 0,1-1 0,-1 0 0,-1 0 0,0-1 0,0-1 0,12-15 0,123-155 0,-92 120 0,-16 19 0,43-62 0,-62 78 0,-1-2 0,-2 0 0,0-1 0,-2 0 0,-2-1 0,0 0 0,10-48 0,-16 49 0,-1 0 0,-1 0 0,-1-1 0,-4-38 0,2 64 0,0 0 0,-1 0 0,0 0 0,0 0 0,0 0 0,0 0 0,0 0 0,-1 0 0,1 1 0,-1-1 0,1 1 0,-1-1 0,0 1 0,0-1 0,0 1 0,-1 0 0,1 0 0,0 0 0,-1 0 0,0 1 0,1-1 0,-1 1 0,0-1 0,1 1 0,-1 0 0,0 0 0,0 0 0,0 1 0,0-1 0,-4 0 0,-11-1 0,-1 1 0,0 1 0,1 0 0,-20 3 0,2-1 0,31-2 0,0 0 0,1 1 0,-1-1 0,1 1 0,-1 0 0,0 0 0,1 0 0,0 1 0,-1-1 0,-7 6 0,9-5 0,0 0 0,0 1 0,1 0 0,-1 0 0,1 0 0,0 0 0,-1 0 0,2 0 0,-1 0 0,0 1 0,0-1 0,1 1 0,-2 6 0,-4 22 0,1 0 0,2 0 0,2 1 0,0 0 0,6 53 0,-2-9 0,-2-68 0,-1 69 0,4-1 0,25 155 0,-25-207 0,-3-20 0,0 0 0,1 0 0,0 0 0,-1 0 0,1 0 0,1 0 0,-1 0 0,1 0 0,0-1 0,0 1 0,5 6 0,-7-11 0,0 0 0,0 0 0,1 0 0,-1 0 0,0 0 0,1 0 0,-1 0 0,0 0 0,1 0 0,-1 0 0,0 0 0,0 0 0,1 0 0,-1-1 0,0 1 0,1 0 0,-1 0 0,0 0 0,0 0 0,1-1 0,-1 1 0,0 0 0,0 0 0,0-1 0,1 1 0,-1 0 0,0 0 0,0-1 0,0 1 0,0 0 0,0-1 0,0 1 0,1 0 0,-1 0 0,0-1 0,0 1 0,0-1 0,6-16 0,-5 13 0,7-20 0,4-12 0,2-1 0,31-58 0,-45 93 0,1 0 0,0 0 0,0 0 0,1 0 0,-1 1 0,0-1 0,1 1 0,-1-1 0,1 1 0,-1-1 0,1 1 0,-1 0 0,1 0 0,0 0 0,0 0 0,0 0 0,0 0 0,0 0 0,0 0 0,0 1 0,0-1 0,0 1 0,0 0 0,0-1 0,2 1 0,-1 1 0,-1 0 0,0 0 0,1 0 0,-1 0 0,0 0 0,0 0 0,0 1 0,0-1 0,0 1 0,0 0 0,0-1 0,0 1 0,0 0 0,-1 0 0,1 0 0,-1 0 0,0 0 0,0 1 0,1-1 0,-1 0 0,0 3 0,46 134 0,-37-115 0,-4-7 0,1 0 0,1 0 0,1-1 0,0 0 0,21 28 0,-29-43-6,0 0-1,0 0 1,1 0 0,-1 0-1,0 0 1,0 0-1,1 0 1,-1 0-1,0 0 1,1-1 0,-1 1-1,1 0 1,1 0-1,-2-1 16,0 0 0,-1 0 0,1 0 0,0 0-1,-1 0 1,1-1 0,0 1 0,-1 0 0,1 0-1,-1 0 1,1-1 0,0 1 0,-1 0 0,1 0 0,-1-1-1,1 1 1,-1-1 0,1 1 0,-1-1 0,1 1-1,0-1 1,2-3-157,-1-1 0,0 1 0,0 0-1,0-1 1,0 1 0,1-9-1,-2 8-282,5-13-6395</inkml:trace>
   <inkml:trace contextRef="#ctx0" brushRef="#br0" timeOffset="138753.15">17744 546 24575,'-18'-1'0,"-1"1"0,-1 0 0,-33 6 0,46-4 0,0 0 0,-1 0 0,1 0 0,1 1 0,-1 0 0,0 1 0,1-1 0,-1 1 0,1 1 0,-9 7 0,7-5 0,1 0 0,0 0 0,0 0 0,1 1 0,0 0 0,0 0 0,1 0 0,0 1 0,0 0 0,1 0 0,1 0 0,-1 0 0,1 1 0,1-1 0,0 1 0,0 0 0,1 0 0,0 0 0,1 11 0,-1-13 0,1-1 0,0 0 0,0-1 0,1 1 0,2 12 0,-3-18 0,1 0 0,-1 0 0,0-1 0,0 1 0,1 0 0,-1 0 0,1-1 0,-1 1 0,0 0 0,1-1 0,-1 1 0,1 0 0,0-1 0,-1 1 0,1-1 0,-1 1 0,1-1 0,0 1 0,0-1 0,-1 1 0,1-1 0,0 0 0,0 1 0,-1-1 0,1 0 0,0 0 0,0 1 0,0-1 0,-1 0 0,1 0 0,0 0 0,0 0 0,0 0 0,0 0 0,-1 0 0,1-1 0,0 1 0,0 0 0,0 0 0,-1-1 0,1 1 0,0 0 0,0-1 0,-1 1 0,1-1 0,0 1 0,0-1 0,20-12 0,-2-1 0,20-16 0,-4 2 0,-29 23 0,0 0 0,-1-1 0,1 0 0,-1 0 0,0 0 0,0 0 0,-1-1 0,0 0 0,0 0 0,-1 0 0,1-1 0,-2 1 0,1-1 0,-1 1 0,1-10 0,0 7 0,7-11 0,-10 21 0,1 0 0,-1 1 0,0-1 0,1 0 0,-1 0 0,0 1 0,1-1 0,-1 0 0,0 1 0,1-1 0,-1 1 0,0-1 0,0 0 0,0 1 0,1-1 0,-1 1 0,0-1 0,0 1 0,0-1 0,0 0 0,0 1 0,0-1 0,0 1 0,0-1 0,0 1 0,0 0 0,2 51 0,-2-48 0,2 33 0,12 68 0,-10-83 0,-4-20 3,0 0-1,1-1 0,-1 1 0,0 0 1,1-1-1,-1 1 0,1 0 0,0-1 1,-1 1-1,1-1 0,0 1 0,0-1 1,0 0-1,0 1 0,0-1 0,0 0 1,1 0-1,-1 0 0,0 0 0,1 0 1,-1 0-1,0 0 0,1 0 0,-1 0 1,1 0-1,0-1 0,-1 1 0,1-1 1,-1 1-1,1-1 0,0 0 1,-1 0-1,1 0 0,0 1 0,-1-2 1,1 1-1,0 0 0,0 0 0,-1 0 1,1-1-1,-1 1 0,3-2 0,8-1-181,0-2 1,0 0-1,-1 0 0,17-11 0,-19 10-389,6-2-6258</inkml:trace>
   <inkml:trace contextRef="#ctx0" brushRef="#br0" timeOffset="140695.84">18146 525 24575,'-17'15'0,"-1"-1"0,-24 16 0,28-21 0,0 1 0,1 0 0,0 0 0,0 2 0,-19 23 0,26-26 0,1 0 0,1 1 0,-1 0 0,2 0 0,-1 1 0,1-1 0,1 1 0,0-1 0,0 1 0,1 0 0,1 0 0,0 16 0,0-26 0,0 1 0,0-1 0,1 1 0,-1 0 0,0-1 0,0 1 0,1-1 0,-1 1 0,1-1 0,-1 0 0,1 1 0,0-1 0,-1 1 0,1-1 0,0 0 0,0 0 0,0 1 0,0-1 0,0 0 0,0 0 0,0 0 0,2 1 0,-1-1 0,0-1 0,-1 0 0,1 1 0,-1-1 0,1 0 0,0 0 0,-1 0 0,1 0 0,-1 0 0,1-1 0,0 1 0,-1 0 0,1-1 0,-1 1 0,1-1 0,-1 0 0,3 0 0,4-4 0,1-1 0,-1 0 0,0 0 0,0 0 0,10-11 0,1-6 0,24-35 0,9-9 0,-52 67 0,0-1 0,0 1 0,0 0 0,0 0 0,0 0 0,0-1 0,1 1 0,-1 0 0,0 0 0,0 0 0,0 0 0,1-1 0,-1 1 0,0 0 0,0 0 0,0 0 0,1 0 0,-1 0 0,0 0 0,0 0 0,1 0 0,-1 0 0,0 0 0,0 0 0,0 0 0,1 0 0,-1 0 0,0 0 0,0 0 0,1 0 0,-1 0 0,0 0 0,0 0 0,1 0 0,-1 0 0,0 0 0,0 0 0,0 1 0,1-1 0,-1 0 0,0 0 0,0 0 0,1 1 0,5 13 0,2 32 0,-7-34 0,10 59 0,-7-38 0,1-1 0,2 0 0,1 0 0,18 47 0,-4-30 0,52 126 0,-16 13 0,-55-178 0,-1-1 0,0 1 0,-1 0 0,0 0 0,0 16 0,-1-24 0,0 0 0,-1 0 0,1 1 0,0-1 0,-1 0 0,1 0 0,-1 0 0,0 0 0,0 0 0,0 0 0,0 0 0,0 0 0,0 0 0,0-1 0,-1 1 0,1 0 0,-1-1 0,1 1 0,-1-1 0,1 1 0,-1-1 0,0 0 0,0 0 0,0 1 0,0-2 0,0 1 0,0 0 0,0 0 0,0 0 0,-4 0 0,-1 0 0,0-1 0,-1 0 0,1 0 0,0 0 0,0-1 0,0 0 0,0 0 0,0-1 0,0 0 0,0 0 0,1-1 0,-1 0 0,1 0 0,0 0 0,-1-1 0,1 0 0,1 0 0,-9-8 0,-4-5 0,0 0 0,2-2 0,0 0 0,-13-22 0,25 34 0,0 1 0,0-2 0,1 1 0,1 0 0,-1 0 0,1-1 0,0 0 0,0 1 0,1-1 0,0-9 0,0-13 0,4-41 0,0 14 0,-3 26 0,-1 17 0,1-1 0,1 1 0,2-18 0,-2 27 0,1 0 0,-1 0 0,1 1 0,0-1 0,0 1 0,0-1 0,0 1 0,1 0 0,0 0 0,0 0 0,0 0 0,0 1 0,6-6 0,6-1 0,0-1 0,1 2 0,0 0 0,1 1 0,-1 1 0,29-9 0,29-13 0,-51 20 0,0 1 0,0 2 0,31-6 0,-24 5 0,35-11 0,-28 6 0,-26 9 0,1-1 0,0 0 0,-1-1 0,18-10 0,-25 12 0,0 1 0,-1-1 0,1-1 0,-1 1 0,0 0 0,0-1 0,0 1 0,-1-1 0,1 0 0,-1 0 0,0 0 0,0 0 0,0-1 0,-1 1 0,1 0 0,0-7 0,0 5 0,-1-1 0,-1 1 0,1 0 0,-1 0 0,0 0 0,0 0 0,-1-1 0,0 1 0,0 0 0,0 0 0,-1 0 0,1 0 0,-2 0 0,-3-7 0,5 11 0,-1-1 0,0 1 0,0-1 0,0 1 0,0 0 0,0 0 0,0 0 0,-1 0 0,1 0 0,-1 0 0,1 1 0,-1-1 0,0 1 0,0 0 0,0-1 0,0 2 0,1-1 0,-1 0 0,0 0 0,-1 1 0,1 0 0,0-1 0,0 1 0,0 0 0,0 1 0,0-1 0,0 1 0,0-1 0,0 1 0,-5 2 0,4-2 0,-1 1 0,1 0 0,-1 0 0,1 0 0,0 0 0,0 1 0,0-1 0,0 1 0,1 0 0,-1 0 0,1 1 0,0-1 0,0 1 0,0 0 0,0 0 0,-2 4 0,-3 7 0,1 0 0,1 1 0,-6 20 0,-4 12 0,12-38 0,0 0 0,1 0 0,1 0 0,0 1 0,0-1 0,1 1 0,0-1 0,1 1 0,0-1 0,1 1 0,0-1 0,4 18 0,-4-26 4,1 0-1,-1 0 0,0 0 1,1 0-1,-1 0 1,1-1-1,-1 1 1,1 0-1,0-1 0,0 0 1,0 1-1,0-1 1,0 0-1,0 0 0,0 0 1,0 0-1,0 0 1,0-1-1,1 1 0,-1-1 1,0 1-1,4-1 1,6 1-203,0 0 1,25-3 0,-22 1-651,4 0-5977</inkml:trace>
-  <inkml:trace contextRef="#ctx0" brushRef="#br0" timeOffset="142330.05">19203 59 24575,'0'-4'0,"0"0"0,0 1 0,1-1 0,-1 1 0,1-1 0,0 1 0,0 0 0,0-1 0,0 1 0,0 0 0,3-5 0,-3 7 0,0 0 0,0 0 0,0 0 0,0 0 0,0 0 0,0 1 0,0-1 0,0 0 0,0 0 0,1 1 0,-1-1 0,0 1 0,0-1 0,1 1 0,-1 0 0,0-1 0,0 1 0,1 0 0,-1 0 0,0 0 0,1 0 0,-1 0 0,0 0 0,1 0 0,-1 0 0,0 1 0,1-1 0,-1 0 0,0 1 0,1-1 0,-1 1 0,0 0 0,1 0 0,18 8 0,-1 1 0,0 0 0,-1 1 0,26 22 0,-36-27 0,-1 1 0,0 0 0,0 1 0,-1 0 0,0 0 0,0 0 0,-1 1 0,0-1 0,-1 1 0,1 1 0,4 18 0,13 34 0,-16-45 0,0 0 0,-1 1 0,4 19 0,-8-30 0,-1 0 0,0-1 0,0 1 0,0 0 0,-1 0 0,1 0 0,-2-1 0,1 1 0,-1 0 0,0-1 0,0 1 0,-4 6 0,-2 1 0,-1-1 0,-1 0 0,1 0 0,-2-1 0,-17 16 0,15-16 0,1 2 0,0-1 0,1 1 0,-11 18 0,11-15-151,1 0-1,1 1 0,1 0 0,0 1 1,2 0-1,0 0 0,1 1 1,-5 36-1,10-38-6674</inkml:trace>
+  <inkml:trace contextRef="#ctx0" brushRef="#br0" timeOffset="142330.04">19203 59 24575,'0'-4'0,"0"0"0,0 1 0,1-1 0,-1 1 0,1-1 0,0 1 0,0 0 0,0-1 0,0 1 0,0 0 0,3-5 0,-3 7 0,0 0 0,0 0 0,0 0 0,0 0 0,0 0 0,0 1 0,0-1 0,0 0 0,0 0 0,1 1 0,-1-1 0,0 1 0,0-1 0,1 1 0,-1 0 0,0-1 0,0 1 0,1 0 0,-1 0 0,0 0 0,1 0 0,-1 0 0,0 0 0,1 0 0,-1 0 0,0 1 0,1-1 0,-1 0 0,0 1 0,1-1 0,-1 1 0,0 0 0,1 0 0,18 8 0,-1 1 0,0 0 0,-1 1 0,26 22 0,-36-27 0,-1 1 0,0 0 0,0 1 0,-1 0 0,0 0 0,0 0 0,-1 1 0,0-1 0,-1 1 0,1 1 0,4 18 0,13 34 0,-16-45 0,0 0 0,-1 1 0,4 19 0,-8-30 0,-1 0 0,0-1 0,0 1 0,0 0 0,-1 0 0,1 0 0,-2-1 0,1 1 0,-1 0 0,0-1 0,0 1 0,-4 6 0,-2 1 0,-1-1 0,-1 0 0,1 0 0,-2-1 0,-17 16 0,15-16 0,1 2 0,0-1 0,1 1 0,-11 18 0,11-15-151,1 0-1,1 1 0,1 0 0,0 1 1,2 0-1,0 0 0,1 1 1,-5 36-1,10-38-6674</inkml:trace>
   <inkml:trace contextRef="#ctx0" brushRef="#br0" timeOffset="142712.91">19331 1139 24575,'0'0'-8191</inkml:trace>
-  <inkml:trace contextRef="#ctx0" brushRef="#br0" timeOffset="144319.86">16388 398 24575</inkml:trace>
-  <inkml:trace contextRef="#ctx0" brushRef="#br0" timeOffset="235439.99">4494 3425 24575,'0'1'0,"1"11"0,-1 0 0,0 0 0,-1-1 0,0 1 0,-1-1 0,0 1 0,-1-1 0,0 1 0,-1-1 0,-7 16 0,-64 129 0,36-71 0,-37 85 0,59-134-682,-19 58-1,31-77-6143</inkml:trace>
-  <inkml:trace contextRef="#ctx0" brushRef="#br0" timeOffset="235947.13">4958 3510 24575,'-3'108'0,"-5"1"0,-4-1 0,-5 0 0,-5-1 0,-68 200 0,67-245 0,-117 285 0,75-240 0,4-8 0,39-60-1365,12-25-5461</inkml:trace>
-  <inkml:trace contextRef="#ctx0" brushRef="#br0" timeOffset="236458.86">5552 3510 24575,'-1'40'0,"-3"1"0,-1-1 0,-11 46 0,-41 117 0,54-194 0,-10 35 0,-214 776 0,222-798 0,-5 26 0,-22 62 0,31-107-1365,2-9-5461</inkml:trace>
-  <inkml:trace contextRef="#ctx0" brushRef="#br0" timeOffset="236859.2">6271 3552 24575,'0'92'0,"-22"170"0,-1-137 0,-63 203 0,56-245 0,-21 69 0,44-125-341,-1 0 0,-1-1-1,-18 36 1,21-51-6485</inkml:trace>
-  <inkml:trace contextRef="#ctx0" brushRef="#br0" timeOffset="238614.97">6757 3826 24575,'0'-6'0,"1"0"0,0 0 0,0 0 0,1 1 0,-1-1 0,1 0 0,0 1 0,1 0 0,0-1 0,-1 1 0,1 0 0,1 0 0,-1 1 0,1-1 0,0 1 0,0-1 0,0 1 0,6-3 0,-7 3 0,2 1 0,-1 0 0,0 1 0,1-1 0,-1 1 0,1 0 0,-1 0 0,1 0 0,0 0 0,0 1 0,0 0 0,0 0 0,0 1 0,0-1 0,0 1 0,1 0 0,-1 0 0,0 1 0,0-1 0,0 1 0,7 2 0,-9-1 0,1 0 0,-1 0 0,0 1 0,0-1 0,0 1 0,0-1 0,0 1 0,0 0 0,-1 0 0,1 0 0,-1 0 0,0 1 0,0-1 0,0 1 0,-1-1 0,1 1 0,-1 0 0,0-1 0,0 1 0,0 0 0,0 0 0,-1 0 0,1 7 0,0 9 0,0 0 0,-2 0 0,-3 26 0,3-39 0,-1 0 0,1 0 0,-1 0 0,-1-1 0,1 1 0,-1 0 0,0-1 0,-1 0 0,-6 11 0,-3-2 0,0 1 0,-17 13 0,20-20 0,0 0 0,1 1 0,0 1 0,1-1 0,0 1 0,0 1 0,-6 13 0,8-11 30,0 1 0,1-1 0,-5 27 0,9-38-85,1 0 0,-1 0 0,1 0 0,0 0 0,-1 0 0,1 0 0,1 1 0,-1-1 0,0 0 0,1 0 0,-1 0 0,1 0 0,0 0 0,0-1 0,0 1 0,1 0 0,-1 0 0,1-1 0,-1 1 0,1 0 0,0-1 0,0 0 0,0 1 0,0-1 0,0 0 0,3 2 0,7 2-6771</inkml:trace>
-  <inkml:trace contextRef="#ctx0" brushRef="#br0" timeOffset="239743.85">6800 4483 24575,'-4'0'0,"0"3"0,-5 2 0,-3 3 0,4 0 0,6-1 0,8-1 0,6-3 0,-2-1 0,-4-5 0,-5-1 0,-4-4 0,0-5 0,-1 1-8191</inkml:trace>
+  <inkml:trace contextRef="#ctx0" brushRef="#br0" timeOffset="144319.85">16388 398 24575</inkml:trace>
+  <inkml:trace contextRef="#ctx0" brushRef="#br0" timeOffset="-194056.74">4494 3425 24575,'0'1'0,"1"11"0,-1 0 0,0 0 0,-1-1 0,0 1 0,-1-1 0,0 1 0,-1-1 0,0 1 0,-1-1 0,-7 16 0,-64 129 0,36-71 0,-37 85 0,59-134-682,-19 58-1,31-77-6143</inkml:trace>
+  <inkml:trace contextRef="#ctx0" brushRef="#br0" timeOffset="-193549.6">4958 3510 24575,'-3'108'0,"-5"1"0,-4-1 0,-5 0 0,-5-1 0,-68 200 0,67-245 0,-117 285 0,75-240 0,4-8 0,39-60-1365,12-25-5461</inkml:trace>
+  <inkml:trace contextRef="#ctx0" brushRef="#br0" timeOffset="-193037.87">5552 3510 24575,'-1'40'0,"-3"1"0,-1-1 0,-11 46 0,-41 117 0,54-194 0,-10 35 0,-214 776 0,222-798 0,-5 26 0,-22 62 0,31-107-1365,2-9-5461</inkml:trace>
+  <inkml:trace contextRef="#ctx0" brushRef="#br0" timeOffset="-192637.53">6271 3552 24575,'0'92'0,"-22"170"0,-1-137 0,-63 203 0,56-245 0,-21 69 0,44-125-341,-1 0 0,-1-1-1,-18 36 1,21-51-6485</inkml:trace>
+  <inkml:trace contextRef="#ctx0" brushRef="#br0" timeOffset="-190881.76">6757 3826 24575,'0'-6'0,"1"0"0,0 0 0,0 0 0,1 1 0,-1-1 0,1 0 0,0 1 0,1 0 0,0-1 0,-1 1 0,1 0 0,1 0 0,-1 1 0,1-1 0,0 1 0,0-1 0,0 1 0,6-3 0,-7 3 0,2 1 0,-1 0 0,0 1 0,1-1 0,-1 1 0,1 0 0,-1 0 0,1 0 0,0 0 0,0 1 0,0 0 0,0 0 0,0 1 0,0-1 0,0 1 0,1 0 0,-1 0 0,0 1 0,0-1 0,0 1 0,7 2 0,-9-1 0,1 0 0,-1 0 0,0 1 0,0-1 0,0 1 0,0-1 0,0 1 0,0 0 0,-1 0 0,1 0 0,-1 0 0,0 1 0,0-1 0,0 1 0,-1-1 0,1 1 0,-1 0 0,0-1 0,0 1 0,0 0 0,0 0 0,-1 0 0,1 7 0,0 9 0,0 0 0,-2 0 0,-3 26 0,3-39 0,-1 0 0,1 0 0,-1 0 0,-1-1 0,1 1 0,-1 0 0,0-1 0,-1 0 0,-6 11 0,-3-2 0,0 1 0,-17 13 0,20-20 0,0 0 0,1 1 0,0 1 0,1-1 0,0 1 0,0 1 0,-6 13 0,8-11 30,0 1 0,1-1 0,-5 27 0,9-38-85,1 0 0,-1 0 0,1 0 0,0 0 0,-1 0 0,1 0 0,1 1 0,-1-1 0,0 0 0,1 0 0,-1 0 0,1 0 0,0 0 0,0-1 0,0 1 0,1 0 0,-1 0 0,1-1 0,-1 1 0,1 0 0,0-1 0,0 0 0,0 1 0,0-1 0,0 0 0,3 2 0,7 2-6771</inkml:trace>
+  <inkml:trace contextRef="#ctx0" brushRef="#br0" timeOffset="-189752.89">6800 4483 24575,'-4'0'0,"0"3"0,-5 2 0,-3 3 0,4 0 0,6-1 0,8-1 0,6-3 0,-2-1 0,-4-5 0,-5-1 0,-4-4 0,0-5 0,-1 1-8191</inkml:trace>
 </inkml:ink>
 </file>
 
@@ -7368,7 +7332,7 @@
     </inkml:brush>
   </inkml:definitions>
   <inkml:trace contextRef="#ctx0" brushRef="#br0">1 197 24575,'1'6'0,"0"1"0,0 0 0,1 0 0,0-1 0,0 1 0,1-1 0,5 10 0,8 23 0,1 29 0,12 83 0,-25-67-1365,-4-67-5461</inkml:trace>
-  <inkml:trace contextRef="#ctx0" brushRef="#br0" timeOffset="1025.38">42 90 24575,'0'-4'0,"0"1"0,0-1 0,1 1 0,-1-1 0,1 1 0,-1 0 0,1 0 0,1-1 0,-1 1 0,0 0 0,1 0 0,-1 0 0,1 0 0,0 0 0,0 0 0,0 1 0,0-1 0,1 1 0,-1-1 0,1 1 0,-1 0 0,1 0 0,0 0 0,0 0 0,0 0 0,0 1 0,0 0 0,0-1 0,0 1 0,1 0 0,5-1 0,11-1 0,-1 1 0,1 0 0,-1 2 0,32 2 0,-13 0 0,-35-2 0,1 0 0,-1 0 0,0 0 0,0 1 0,0-1 0,0 1 0,0 0 0,0 0 0,0 0 0,0 0 0,0 0 0,0 1 0,0-1 0,3 3 0,-4-2 0,-1 0 0,1 0 0,0 1 0,-1-1 0,1 0 0,-1 1 0,0-1 0,0 1 0,0 0 0,0-1 0,0 1 0,-1 0 0,1-1 0,-1 1 0,1 0 0,-1 4 0,1 56 0,-7 69 0,6-129 0,-1 1 0,1 0 0,-1 0 0,0-1 0,0 1 0,-1-1 0,1 1 0,-1-1 0,0 0 0,1 1 0,-1-1 0,-1 0 0,1 0 0,0 0 0,-1-1 0,0 1 0,1 0 0,-1-1 0,0 0 0,0 0 0,-1 0 0,1 0 0,0 0 0,-1-1 0,1 1 0,-1-1 0,1 0 0,-1 0 0,-4 1 0,-12 1 0,0-1 0,0 0 0,0-2 0,-27-2 0,15 1 0,-31 0-1365,44 1-5461</inkml:trace>
+  <inkml:trace contextRef="#ctx0" brushRef="#br0" timeOffset="1025.37">42 90 24575,'0'-4'0,"0"1"0,0-1 0,1 1 0,-1-1 0,1 1 0,-1 0 0,1 0 0,1-1 0,-1 1 0,0 0 0,1 0 0,-1 0 0,1 0 0,0 0 0,0 0 0,0 1 0,0-1 0,1 1 0,-1-1 0,1 1 0,-1 0 0,1 0 0,0 0 0,0 0 0,0 0 0,0 1 0,0 0 0,0-1 0,0 1 0,1 0 0,5-1 0,11-1 0,-1 1 0,1 0 0,-1 2 0,32 2 0,-13 0 0,-35-2 0,1 0 0,-1 0 0,0 0 0,0 1 0,0-1 0,0 1 0,0 0 0,0 0 0,0 0 0,0 0 0,0 0 0,0 1 0,0-1 0,3 3 0,-4-2 0,-1 0 0,1 0 0,0 1 0,-1-1 0,1 0 0,-1 1 0,0-1 0,0 1 0,0 0 0,0-1 0,0 1 0,-1 0 0,1-1 0,-1 1 0,1 0 0,-1 4 0,1 56 0,-7 69 0,6-129 0,-1 1 0,1 0 0,-1 0 0,0-1 0,0 1 0,-1-1 0,1 1 0,-1-1 0,0 0 0,1 1 0,-1-1 0,-1 0 0,1 0 0,0 0 0,-1-1 0,0 1 0,1 0 0,-1-1 0,0 0 0,0 0 0,-1 0 0,1 0 0,0 0 0,-1-1 0,1 1 0,-1-1 0,1 0 0,-1 0 0,-4 1 0,-12 1 0,0-1 0,0 0 0,0-2 0,-27-2 0,15 1 0,-31 0-1365,44 1-5461</inkml:trace>
   <inkml:trace contextRef="#ctx0" brushRef="#br0" timeOffset="1876.39">86 49 24575,'0'3'0,"0"5"0,0 5 0,0 4 0,0 2 0,-4-1 0,0-1 0,-1 0 0,2 1 0,-4 2 0,1 0 0,0 1 0,2 0 0,1 0 0,2 0 0,0 1 0,1-5-8191</inkml:trace>
 </inkml:ink>
 </file>
@@ -8095,13 +8059,13 @@
   <inkml:trace contextRef="#ctx0" brushRef="#br0" timeOffset="5487.65">296 2499 24575,'1058'0'-11043,"0"0"5493,424 0 4154,1975 0 5498,-3412-1-3927,388 18 916,-1 10-930,-247-28 2626,-175 1-1305</inkml:trace>
   <inkml:trace contextRef="#ctx0" brushRef="#br0" timeOffset="7211.28">464 3643 24575,'447'-7'52,"-254"1"-5757,338-5-2481,6 0 5581,1-30 2666,-439 29-61,747-68 0,-412 62 0,689-38 0,-1056 51 0,552-47 0,-3-42 0,-388 44 63,268-51 313,-352 78-252,215-5 0,118 30 6427,-460-2-5597</inkml:trace>
   <inkml:trace contextRef="#ctx0" brushRef="#br0" timeOffset="8434.29">21 4362 24575,'292'-11'136,"-32"0"-1689,-148 10-3034,88-2-225,267-22-417,795-32 5148,-2-2-176,-240 11 257,1044 51 0,-1995-3 223,0-2-1,0-4 1,0-2 0,77-21 0,-80 12-2,189-49 1984,-84 31 4279,-142 32-4750,-24 3-1543,0 0 0,1 0 0,-1-1 0,0 1 0,0-1 0,0 0 0,0-1 0,-1 1 0,1-1 0,0 0 0,-1 0 0,6-3 0,-2-4-6240</inkml:trace>
-  <inkml:trace contextRef="#ctx0" brushRef="#br0" timeOffset="10204.3">423 4933 24575,'2'41'0,"2"1"0,11 52 0,-2-20 0,-3 14 0,-8-57 0,1-1 0,2 1 0,10 35 0,-13-59 0,9 27 0,24 54 0,-30-78 0,0 0 0,1-1 0,0 0 0,0 0 0,1 0 0,0-1 0,1 0 0,0 0 0,15 11 0,31 13 0,0-2 0,67 26 0,-73-35 0,34 12-1950,1-3-1,1-4 0,2-3 0,110 14 1,138-3-4089,-112-25 5448,872-5 591,-577-7 0,269-30 0,-504 4 14,493-45-44,5 39 205,479 38 379,-1228-3-250,1-1-1,0-2 1,-1-1-1,1-1 0,-1-1 1,0-2-1,-1-2 0,51-22 1,-76 30-116,10-5 541,-1 0 0,0-1 0,0 0-1,17-14 1,-27 19-314,0-1 0,-1 0 0,0 1-1,1-1 1,-1-1 0,-1 1 0,1 0 0,-1-1-1,1 1 1,-1-1 0,0 0 0,-1 0 0,1 0-1,-1 0 1,0 0 0,-1 0 0,1-9 0,-4-55 382,1 52-623,0 0 0,2 0 0,3-33 0,-2 46-160,0 0 1,1-1-1,-1 1 1,1 0 0,0 1-1,0-1 1,1 0-1,-1 1 1,1-1-1,3-3 1,35-33-38,-17 18 33,101-97-10,-120 113 0,-1 0 0,0-1 0,0 1 0,0-1 0,-1 0 0,0 0 0,0 0 0,-1 0 0,0 0 0,0-1 0,-1 1 0,0-1 0,0 1 0,0-16 0,-1 11 0,1-1 0,1 0 0,1 0 0,4-13 0,-3 11 0,1 0 0,1 0 0,1 1 0,0 0 0,1 1 0,0-1 0,1 1 0,1 1 0,0 0 0,0 0 0,19-15 0,24-13 0,20-18 0,-70 55 0,0 0 0,-1-1 0,1 1 0,-1 0 0,0-1 0,0 1 0,-1-1 0,1 0 0,-1 0 0,1 1 0,-1-1 0,-1 0 0,1 0 0,0-8 0,0-6 0,-1 0 0,-3-20 0,1 4 0,2 29 0,0-1 0,0 0 0,-1 0 0,0 0 0,0 1 0,0-1 0,0 0 0,-1 1 0,0-1 0,0 1 0,-1 0 0,0-1 0,0 1 0,0 1 0,0-1 0,-1 0 0,1 1 0,-1-1 0,-1 1 0,1 0 0,-5-3 0,-3-3-1365,2 1-5461</inkml:trace>
+  <inkml:trace contextRef="#ctx0" brushRef="#br0" timeOffset="10204.29">423 4933 24575,'2'41'0,"2"1"0,11 52 0,-2-20 0,-3 14 0,-8-57 0,1-1 0,2 1 0,10 35 0,-13-59 0,9 27 0,24 54 0,-30-78 0,0 0 0,1-1 0,0 0 0,0 0 0,1 0 0,0-1 0,1 0 0,0 0 0,15 11 0,31 13 0,0-2 0,67 26 0,-73-35 0,34 12-1950,1-3-1,1-4 0,2-3 0,110 14 1,138-3-4089,-112-25 5448,872-5 591,-577-7 0,269-30 0,-504 4 14,493-45-44,5 39 205,479 38 379,-1228-3-250,1-1-1,0-2 1,-1-1-1,1-1 0,-1-1 1,0-2-1,-1-2 0,51-22 1,-76 30-116,10-5 541,-1 0 0,0-1 0,0 0-1,17-14 1,-27 19-314,0-1 0,-1 0 0,0 1-1,1-1 1,-1-1 0,-1 1 0,1 0 0,-1-1-1,1 1 1,-1-1 0,0 0 0,-1 0 0,1 0-1,-1 0 1,0 0 0,-1 0 0,1-9 0,-4-55 382,1 52-623,0 0 0,2 0 0,3-33 0,-2 46-160,0 0 1,1-1-1,-1 1 1,1 0 0,0 1-1,0-1 1,1 0-1,-1 1 1,1-1-1,3-3 1,35-33-38,-17 18 33,101-97-10,-120 113 0,-1 0 0,0-1 0,0 1 0,0-1 0,-1 0 0,0 0 0,0 0 0,-1 0 0,0 0 0,0-1 0,-1 1 0,0-1 0,0 1 0,0-16 0,-1 11 0,1-1 0,1 0 0,1 0 0,4-13 0,-3 11 0,1 0 0,1 0 0,1 1 0,0 0 0,1 1 0,0-1 0,1 1 0,1 1 0,0 0 0,0 0 0,19-15 0,24-13 0,20-18 0,-70 55 0,0 0 0,-1-1 0,1 1 0,-1 0 0,0-1 0,0 1 0,-1-1 0,1 0 0,-1 0 0,1 1 0,-1-1 0,-1 0 0,1 0 0,0-8 0,0-6 0,-1 0 0,-3-20 0,1 4 0,2 29 0,0-1 0,0 0 0,-1 0 0,0 0 0,0 1 0,0-1 0,0 0 0,-1 1 0,0-1 0,0 1 0,-1 0 0,0-1 0,0 1 0,0 1 0,0-1 0,-1 0 0,1 1 0,-1-1 0,-1 1 0,1 0 0,-5-3 0,-3-3-1365,2 1-5461</inkml:trace>
   <inkml:trace contextRef="#ctx0" brushRef="#br0" timeOffset="11893.16">2073 192 24575,'2'65'11,"3"0"-1,15 73 1,40 129-146,-21-99-1179,-4-6-4632,117 508-2736,131 741 8372,-251-1227 282,158 759 28,-106-537 56,74 310 79,-111-510 2221,32 336-1,-73-505-1580,1-1 0,23 68 0,6 30 755,-15-21-1628,20 105 709,-40-215-334,-1 1 0,1-1-1,0 0 1,0 0 0,1 0 0,-1 0 0,1 0 0,-1 0-1,1-1 1,0 1 0,3 3 0,-4-6-197,-1 1 1,1-1-1,-1 1 0,1-1 1,-1 0-1,1 1 0,0-1 1,-1 0-1,1 0 0,-1 0 1,1 1-1,0-1 0,-1 0 1,1 0-1,0 0 0,-1 0 1,1 0-1,0 0 0,-1 0 1,1 0-1,0 0 0,-1 0 1,1-1-1,1 0 42,0 0 0,-1 1 0,0-1 0,1-1-1,-1 1 1,0 0 0,1 0 0,-1 0 0,0-1 0,0 1 0,0-1-1,2-2 1,3-8-74,0 0-1,-1 0 1,0-1-1,3-15 1,2-1-1372,-2 6-5502</inkml:trace>
   <inkml:trace contextRef="#ctx0" brushRef="#br0" timeOffset="13227">4190 65 24575,'0'67'0,"3"0"0,19 115 0,43 119 351,49 267-11553,-67-288 7474,28 184 2117,-22 4 3771,-29 95-754,-25 634-1406,-10-955 0,0-4 0,12 410 3421,0-635-2535,1 0 0,1-1 1,0 1-1,0 0 1,1-1-1,1 0 0,0 0 1,1 0-1,14 22 1,-11-19-819,0 0-1,-1 1 1,-1 1 0,9 29 0,1 21-68,2 0 0,56 122 0,-65-163 0,-1 0 0,-2 1 0,8 44 0,-11-45 0,2 0 0,1 0 0,15 40 0,-22-66 0,1 1 0,-1 0 0,0 0 0,1 0 0,-1 0 0,0-1 0,1 1 0,-1 0 0,1 0 0,-1-1 0,1 1 0,0 0 0,-1-1 0,1 1 0,-1 0 0,1-1 0,0 1 0,0-1 0,-1 1 0,3 0 0,-3-2 0,1 1 0,-1 0 0,1 0 0,-1-1 0,1 1 0,-1-1 0,0 1 0,1 0 0,-1-1 0,0 1 0,1-1 0,-1 1 0,0-1 0,1 1 0,-1-1 0,0 1 0,0-1 0,1 1 0,-1-1 0,0 0 0,0 1 0,0-2 0,5-42 0,-2-63-1365,-3 56-5461</inkml:trace>
   <inkml:trace contextRef="#ctx0" brushRef="#br0" timeOffset="15148.28">5714 1 24575,'0'1614'-11608,"0"-537"6845,0-180 3903,0-1 3765,2-846-814,2 1 0,17 84 0,38 97-2720,-9-45 845,-18-62-216,94 235 0,-112-327 6,31 79 6539,2 44-4630,-10-47-3280,-32-91-5461</inkml:trace>
   <inkml:trace contextRef="#ctx0" brushRef="#br0" timeOffset="17238.89">465 933 24575,'-1'-74'0,"0"18"0,1 1 0,3 0 0,13-68 0,-15 120 0,0 0 0,0-1 0,0 1 0,0 0 0,0 0 0,1-1 0,0 1 0,0 0 0,0 0 0,0 1 0,4-5 0,-5 6 0,-1 0 0,1 1 0,0-1 0,0 1 0,0-1 0,0 1 0,0-1 0,1 1 0,-1-1 0,0 1 0,0 0 0,0 0 0,0 0 0,0-1 0,0 1 0,1 0 0,-1 0 0,0 1 0,0-1 0,0 0 0,0 0 0,0 1 0,1-1 0,-1 0 0,0 1 0,0-1 0,0 1 0,0-1 0,0 1 0,0 0 0,0-1 0,-1 1 0,1 0 0,0 0 0,0 0 0,0-1 0,-1 1 0,1 0 0,0 1 0,12 17 0,-1 0 0,-1 0 0,0 1 0,-2 0 0,0 1 0,6 24 0,0-2 0,-10-30 0,20 47 0,-23-56 0,0 0 0,0 0 0,1-1 0,-1 1 0,1-1 0,0 1 0,0-1 0,0 0 0,0 0 0,0 0 0,7 3 0,-8-5 0,0 0 0,1-1 0,-1 1 0,1-1 0,-1 1 0,1-1 0,-1 0 0,1 0 0,-1 0 0,1-1 0,-1 1 0,1-1 0,-1 1 0,1-1 0,-1 0 0,0 0 0,1 0 0,-1 0 0,0 0 0,0 0 0,0-1 0,0 1 0,0-1 0,0 1 0,0-1 0,2-3 0,7-6 0,-1-1 0,0 0 0,9-14 0,-12 15 0,14-18 0,0 0 0,27-48 0,-47 75 0,0 0 0,0 0 0,0 0 0,0 0 0,1 0 0,-1 0 0,1 0 0,0 0 0,-1 1 0,1-1 0,0 1 0,0-1 0,0 1 0,0 0 0,0 0 0,2-1 0,-3 2 0,0-1 0,-1 1 0,1 0 0,0 0 0,-1 0 0,1 0 0,-1 0 0,1 0 0,0 0 0,-1 1 0,1-1 0,0 0 0,-1 0 0,1 0 0,-1 1 0,1-1 0,-1 0 0,1 1 0,0-1 0,-1 0 0,1 1 0,0 0 0,0 0 0,0 1 0,0-1 0,0 1 0,0 0 0,0-1 0,-1 1 0,1 0 0,0-1 0,-1 1 0,1 0 0,-1 3 0,6 55 0,-5-43 0,1 1 0,0-1 0,5 19 0,1-10-455,-2 1 0,5 51 0,-10-58-6371</inkml:trace>
   <inkml:trace contextRef="#ctx0" brushRef="#br0" timeOffset="18819.08">6456 234 24575,'-85'0'0,"-98"12"0,113-6-287,-92-3 0,130-3-504,15 0-6035</inkml:trace>
-  <inkml:trace contextRef="#ctx0" brushRef="#br0" timeOffset="19192.31">5947 255 24575,'0'3'0,"4"6"0,0 4 0,1 3 0,-2 4 0,0 4 0,-1 6 0,-1 2 0,-1-2 0,0-2 0,0-2 0,0 2 0,3 3 0,2 3 0,-1 0 0,0-2 0,-2-7-8191</inkml:trace>
+  <inkml:trace contextRef="#ctx0" brushRef="#br0" timeOffset="19192.3">5947 255 24575,'0'3'0,"4"6"0,0 4 0,1 3 0,-2 4 0,0 4 0,-1 6 0,-1 2 0,-1-2 0,0-2 0,0-2 0,0 2 0,3 3 0,2 3 0,-1 0 0,0-2 0,-2-7-8191</inkml:trace>
   <inkml:trace contextRef="#ctx0" brushRef="#br0" timeOffset="20151.04">4317 424 24575,'5'0'0,"0"0"0,0 1 0,-1 0 0,1 0 0,0 1 0,0-1 0,-1 1 0,1 0 0,-1 0 0,0 0 0,1 1 0,-1 0 0,0 0 0,-1 0 0,1 0 0,4 5 0,6 8 0,0 0 0,18 30 0,0-1 0,73 90 0,-104-132 0,1-1 0,0 1 0,-1-1 0,1 0 0,0 0 0,0 0 0,1 0 0,-1 0 0,0 0 0,1-1 0,-1 1 0,1-1 0,-1 1 0,1-1 0,0 0 0,3 1 0,-5-2 0,1-1 0,-1 1 0,1 0 0,0 0 0,-1-1 0,1 1 0,-1-1 0,1 0 0,-1 1 0,1-1 0,-1 0 0,1 0 0,-1 0 0,0 0 0,1 0 0,-1 0 0,0 0 0,0 0 0,0-1 0,0 1 0,0 0 0,0-1 0,0 1 0,0-1 0,-1 1 0,1-1 0,-1 1 0,2-3 0,67-148 0,-17 65-1365,-44 70-5461</inkml:trace>
   <inkml:trace contextRef="#ctx0" brushRef="#br0" timeOffset="20616.5">4763 404 24575,'2'15'0,"0"0"0,1 0 0,0 0 0,1-1 0,1 1 0,0-1 0,15 27 0,-19-39 0,0 0 0,0 0 0,0 0 0,0 0 0,0 0 0,1 0 0,-1 0 0,1 0 0,-1 0 0,1-1 0,0 1 0,0-1 0,0 1 0,0-1 0,0 0 0,0 1 0,0-1 0,0 0 0,0-1 0,0 1 0,1 0 0,-1-1 0,0 1 0,1-1 0,-1 1 0,0-1 0,5 0 0,-4-1 0,0 0 0,0 0 0,0 0 0,0-1 0,0 1 0,0-1 0,0 0 0,-1 0 0,1 0 0,-1 0 0,1 0 0,-1 0 0,0-1 0,1 1 0,-1-1 0,-1 1 0,1-1 0,0 0 0,2-5 0,17-38-341,-1-1 0,-3-1-1,22-97 1,-36 127-6485</inkml:trace>
   <inkml:trace contextRef="#ctx0" brushRef="#br0" timeOffset="21742.01">6009 255 24575,'-4'0'0,"-4"0"0,-5 0 0,-3 0 0,-3 0 0,-2 0 0,-1 0 0,0 0 0,0 0 0,0 0 0,0 0 0,1 0 0,-1 0 0,5 0-8191</inkml:trace>
@@ -8193,7 +8157,7 @@
   <inkml:trace contextRef="#ctx0" brushRef="#br0">0 803 24575,'1'-1'0,"1"1"0,-1-1 0,0 1 0,0-1 0,0 1 0,1-1 0,-1 0 0,0 1 0,0-1 0,0 0 0,0 0 0,0 0 0,0 0 0,0 0 0,-1 0 0,1 0 0,0 0 0,0 0 0,-1-1 0,1 1 0,-1 0 0,1-2 0,12-31 0,-12 30 0,20-54 0,43-87 0,-46 109 0,23-63 0,-30 67 0,3 0 0,0 0 0,26-38 0,-40 69 0,0 1 0,0-1 0,1 0 0,-1 0 0,1 1 0,-1-1 0,1 0 0,-1 1 0,1-1 0,-1 0 0,1 1 0,-1-1 0,1 1 0,0-1 0,-1 1 0,1-1 0,0 1 0,0 0 0,-1-1 0,1 1 0,0 0 0,0 0 0,0-1 0,-1 1 0,1 0 0,0 0 0,0 0 0,0 0 0,-1 0 0,1 0 0,0 0 0,0 0 0,0 0 0,-1 1 0,1-1 0,0 0 0,0 0 0,0 1 0,-1-1 0,1 1 0,0-1 0,-1 0 0,1 1 0,0-1 0,-1 1 0,1 0 0,-1-1 0,1 1 0,0-1 0,-1 1 0,0 0 0,1-1 0,-1 1 0,1 0 0,-1 1 0,5 6 0,-1 1 0,0-1 0,5 18 0,-8-22 0,7 25 0,-3 2 0,0-1 0,-2 0 0,-1 1 0,-1 0 0,-4 31 0,4 71 0,-1-131 0,0 1 0,0-1 0,0 0 0,1 1 0,0-1 0,-1 0 0,1 0 0,0 0 0,0 0 0,1 3 0,-2-5 0,0 0 0,1 1 0,-1-1 0,1 1 0,-1-1 0,0 0 0,1 1 0,-1-1 0,1 0 0,-1 1 0,1-1 0,-1 0 0,1 0 0,-1 1 0,1-1 0,-1 0 0,1 0 0,-1 0 0,1 0 0,-1 0 0,1 1 0,-1-1 0,1 0 0,-1-1 0,1 1 0,0 0 0,2-1 0,-1 0 0,0 0 0,0-1 0,0 1 0,0 0 0,-1-1 0,1 0 0,0 1 0,-1-1 0,1 0 0,-1 0 0,1 0 0,-1 0 0,0 0 0,0 0 0,0 0 0,1-4 0,68-172 0,22-53 0,-82 207 0,-1-1 0,10-43 0,-9 30 0,1 16 120,-11 21-148,0 1 0,0 0 0,1-1 0,-1 1 0,0 0 0,0-1 0,1 1 0,-1 0 0,0 0 0,1 0 0,-1-1 0,1 1 0,-1 0 0,0 0 0,1 0 0,-1 0 0,0 0 0,1 0 0,-1 0 0,1-1 0,-1 1 0,1 0 0,-1 1 0,0-1 0,1 0 0,-1 0-1,1 0 1,-1 0 0,0 0 0,1 0 0,-1 0 0,0 1 0,1-1 0,-1 0 0,0 0 0,1 0 0,-1 1 0,0-1 0,1 0 0,-1 0 0,0 1 0,1-1 0,-1 0 0,0 1 0,0-1 0,0 0 0,1 1 0,-1-1 0,0 1 0,0-1 0,0 0 0,0 1 0,5 10-6798</inkml:trace>
   <inkml:trace contextRef="#ctx0" brushRef="#br0" timeOffset="1463.94">931 399 24575,'-23'-1'0,"12"0"0,0 1 0,1 1 0,-1-1 0,-15 4 0,23-3 0,0 0 0,-1 1 0,1-1 0,0 0 0,0 1 0,0 0 0,0 0 0,0 0 0,0 0 0,0 0 0,1 1 0,-1-1 0,1 1 0,0-1 0,0 1 0,0 0 0,-3 5 0,-3 8 0,1 1 0,0-1 0,1 1 0,1 0 0,1 1 0,0-1 0,1 1 0,1 0 0,1 0 0,1 20 0,0-33 0,1 0 0,0 0 0,0 0 0,0 0 0,0-1 0,1 1 0,0-1 0,0 1 0,0-1 0,0 1 0,1-1 0,0 0 0,0 0 0,0 0 0,4 3 0,-1-2 0,-1 0 0,1-1 0,0 0 0,1 0 0,-1-1 0,1 0 0,0 0 0,-1-1 0,10 3 0,11 0 0,1 0 0,-1-2 0,1-2 0,34-1 0,-49 0 0,2 0 0,0 0 0,-1 0 0,1-2 0,0 0 0,0 0 0,0-1 0,-1-1 0,0-1 0,0 0 0,23-11 0,-29 12 0,-1-1 0,1 1 0,-1-1 0,0-1 0,-1 1 0,9-9 0,-12 10 0,-1 0 0,1 0 0,-1 0 0,0 0 0,0 0 0,0 0 0,-1-1 0,1 1 0,-1-1 0,0 1 0,0-1 0,-1 1 0,1-8 0,-1 2 0,1 1 0,-2 0 0,1 0 0,-1-1 0,0 1 0,-5-14 0,5 20 0,0 0 0,0 0 0,-1 0 0,0 1 0,1-1 0,-1 1 0,0-1 0,0 1 0,0-1 0,0 1 0,-1 0 0,1 0 0,-1 0 0,1 0 0,-1 1 0,0-1 0,1 1 0,-1 0 0,0-1 0,0 1 0,0 0 0,0 1 0,-3-2 0,1 1 0,1 1 0,-1-1 0,0 1 0,1 0 0,-1 0 0,0 0 0,1 0 0,-1 1 0,1 0 0,-1 0 0,1 0 0,-5 2 0,7-2 0,1 0 0,-1 0 0,0 0 0,1 0 0,-1 0 0,1 0 0,0 0 0,-1 0 0,1 1 0,0-1 0,0 1 0,0-1 0,0 1 0,0-1 0,0 1 0,0 0 0,1-1 0,-1 1 0,1 0 0,-1 0 0,1-1 0,-1 1 0,1 0 0,0 0 0,0 0 0,0 0 0,0-1 0,0 1 0,0 0 0,1 0 0,-1 0 0,2 3 0,-1-2 0,0-1 0,0 1 0,0 0 0,1-1 0,-1 1 0,1-1 0,-1 0 0,1 1 0,0-1 0,0 0 0,0 0 0,0 0 0,1 0 0,-1 0 0,0-1 0,1 1 0,0-1 0,-1 1 0,1-1 0,0 0 0,-1 0 0,1 0 0,0-1 0,0 1 0,5 0 0,8 1 0,0-1 0,0-1 0,25-1 0,-22 0 0,-10 0 0,0 0 0,0 0 0,0-1 0,0 0 0,-1 0 0,1-1 0,-1 0 0,1-1 0,-1 0 0,0 0 0,14-10 0,-4-1 0,0-1 0,-1 0 0,19-25 0,-30 34 0,-1-1 0,0 1 0,-1-1 0,0 0 0,0 0 0,-1 0 0,3-9 0,14-65 0,-7 26 0,-6 20 0,-1 0 0,-1 0 0,-2-1 0,-3-56 0,5 63 0,0 25 0,1 20 0,5 48 0,-3-1 0,0 109 0,-9 87-1365,1-240-5461</inkml:trace>
   <inkml:trace contextRef="#ctx0" brushRef="#br0" timeOffset="1836.26">1651 251 24575,'4'0'0,"4"0"0,5 0 0,0-4 0,1-1 0,2 0 0,-1-2 0,-4-1-8191</inkml:trace>
-  <inkml:trace contextRef="#ctx0" brushRef="#br0" timeOffset="2394.26">1948 843 24575,'4'-1'0,"0"0"0,0 1 0,0-1 0,0-1 0,0 1 0,0 0 0,0-1 0,-1 0 0,1 0 0,-1 0 0,1 0 0,-1-1 0,0 1 0,0-1 0,4-4 0,7-8 0,23-31 0,-19 22 0,-3 6 0,8-9 0,29-47 0,-46 65 0,-2 1 0,1-1 0,-2 0 0,1 0 0,-1 0 0,0 0 0,-1-1 0,0 1 0,0-1 0,0-15 0,-4 95 0,2 63 0,3-114-1365,1-5-5461</inkml:trace>
+  <inkml:trace contextRef="#ctx0" brushRef="#br0" timeOffset="2394.25">1948 843 24575,'4'-1'0,"0"0"0,0 1 0,0-1 0,0-1 0,0 1 0,0 0 0,0-1 0,-1 0 0,1 0 0,-1 0 0,1 0 0,-1-1 0,0 1 0,0-1 0,4-4 0,7-8 0,23-31 0,-19 22 0,-3 6 0,8-9 0,29-47 0,-46 65 0,-2 1 0,1-1 0,-2 0 0,1 0 0,-1 0 0,0 0 0,-1-1 0,0 1 0,0-1 0,0-15 0,-4 95 0,2 63 0,3-114-1365,1-5-5461</inkml:trace>
   <inkml:trace contextRef="#ctx0" brushRef="#br0" timeOffset="2747.92">2286 146 24575</inkml:trace>
   <inkml:trace contextRef="#ctx0" brushRef="#br0" timeOffset="3804.94">2159 823 24575,'0'1'0,"1"1"0,-1 0 0,1-1 0,-1 1 0,1 0 0,0-1 0,-1 1 0,1-1 0,0 1 0,0-1 0,0 1 0,0-1 0,0 0 0,1 1 0,-1-1 0,0 0 0,1 0 0,-1 0 0,1 0 0,-1 0 0,1 0 0,-1 0 0,1-1 0,-1 1 0,1 0 0,0-1 0,0 1 0,-1-1 0,4 0 0,0 1 0,1 0 0,-1 0 0,0-1 0,0 1 0,1-2 0,-1 1 0,0 0 0,10-3 0,-1-3 0,1-1 0,-1 0 0,-1-1 0,14-10 0,10-7 0,-11 11 0,-1-1 0,-1-1 0,0-1 0,-1-2 0,-1 0 0,-1-1 0,-1-1 0,22-30 0,-17 15 0,-1-2 0,36-80 0,-51 95 0,-1 0 0,-1 0 0,-1-1 0,-1 0 0,-2 0 0,0 0 0,0-26 0,-3 21 0,1 18 0,0-1 0,-1 1 0,-1-1 0,0 1 0,-1-1 0,-3-13 0,5 24 0,0 0 0,0 0 0,-1 0 0,1 0 0,0 0 0,0 0 0,-1 1 0,1-1 0,0 0 0,-1 0 0,1 0 0,-1 0 0,0 0 0,1 1 0,-1-1 0,0 0 0,1 1 0,-1-1 0,0 0 0,0 1 0,1-1 0,-1 1 0,0-1 0,0 1 0,0-1 0,0 1 0,0 0 0,0-1 0,0 1 0,1 0 0,-1 0 0,0 0 0,0 0 0,0 0 0,0 0 0,0 0 0,0 0 0,0 0 0,0 0 0,0 0 0,0 1 0,0-1 0,0 0 0,0 1 0,0-1 0,0 1 0,1-1 0,-1 1 0,0-1 0,0 1 0,-1 1 0,-1 1 0,-1 0 0,1 1 0,0-1 0,0 1 0,0 0 0,0 0 0,1 1 0,0-1 0,-3 6 0,0 10 0,0 0 0,1 1 0,2 0 0,-2 25 0,0 9 0,-1-12 0,1 0 0,2 1 0,3-1 0,6 51 0,-1-68 0,2 0 0,1-1 0,1 0 0,1 0 0,1-1 0,30 43 0,-21-33 0,-1 1 0,15 38 0,-33-67 0,0 0 0,0-1 0,0 1 0,-1 0 0,0 0 0,0 0 0,0 0 0,-1 0 0,0 0 0,0 0 0,-1 6 0,0-9 0,1-1 0,-1 0 0,0-1 0,0 1 0,0 0 0,0 0 0,0 0 0,0 0 0,0-1 0,-1 1 0,1-1 0,-1 1 0,1-1 0,-1 1 0,0-1 0,1 0 0,-1 0 0,0 0 0,0 0 0,0 0 0,0 0 0,0 0 0,0-1 0,0 1 0,0-1 0,0 1 0,0-1 0,0 0 0,0 0 0,0 0 0,-1 0 0,1 0 0,-3-1 0,3 1 0,0 0 0,0-1 0,0 1 0,0 0 0,0-1 0,0 0 0,0 1 0,0-1 0,0 0 0,0 0 0,1 0 0,-1 0 0,0 0 0,1 0 0,-1-1 0,1 1 0,-1 0 0,1-1 0,-2-2 0,1 1 0,0 0 0,0 0 0,1-1 0,-1 1 0,1-1 0,0 0 0,0 1 0,0-1 0,0-7 0,0 3 0,1 1 0,0-1 0,0 0 0,1 1 0,0-1 0,1 1 0,0-1 0,0 1 0,0 0 0,4-8 0,11-14 0,2 1 0,39-45 0,-11 14 0,-28 36-455,1 0 0,40-33 0,-48 44-6371</inkml:trace>
 </inkml:ink>
@@ -8256,7 +8220,7 @@
   <inkml:trace contextRef="#ctx0" brushRef="#br0" timeOffset="4475.64">2519 536 24575,'0'1'0,"-1"1"0,1 0 0,-1-1 0,1 1 0,-1 0 0,0-1 0,0 1 0,1-1 0,-1 1 0,0-1 0,0 1 0,-1-1 0,1 1 0,0-1 0,0 0 0,-3 2 0,-26 19 0,18-14 0,-10 8 0,1 1 0,1 0 0,1 2 0,-20 23 0,32-34 0,1 1 0,0 0 0,1 0 0,0 0 0,0 1 0,1-1 0,0 1 0,1 0 0,0 0 0,0 1 0,1-1 0,1 0 0,-1 16 0,2-20 0,-1 2 0,1 1 0,1-1 0,-1 1 0,1-1 0,1 0 0,3 12 0,-4-18 0,0 0 0,0 0 0,0 0 0,0 0 0,0 0 0,1 0 0,-1-1 0,1 1 0,-1 0 0,1-1 0,0 0 0,0 1 0,0-1 0,0 0 0,0 0 0,0 0 0,0 0 0,0 0 0,0 0 0,0-1 0,0 1 0,0-1 0,1 1 0,-1-1 0,0 0 0,0 0 0,1 0 0,3 0 0,-1-1 0,-1 1 0,0-1 0,0 0 0,1 0 0,-1-1 0,0 1 0,0-1 0,0 0 0,0 0 0,-1 0 0,6-4 0,38-36 0,-10 8 0,-33 31 0,0-1 0,-1 0 0,0 1 0,0-1 0,0 0 0,0-1 0,-1 1 0,1 0 0,-1-1 0,0 1 0,0-1 0,2-9 0,0-7 0,4-36 0,-6 38 0,-1 8 0,0 0 0,0 0 0,-1 0 0,-3-17 0,3 26 0,0 1 0,0 0 0,0-1 0,0 1 0,0-1 0,-1 1 0,1 0 0,-1-1 0,1 1 0,-1 0 0,0 0 0,1-1 0,-1 1 0,0 0 0,0 0 0,0 0 0,0 0 0,0 0 0,0 0 0,0 0 0,0 0 0,0 0 0,0 1 0,-1-1 0,1 0 0,0 1 0,0-1 0,-1 1 0,1-1 0,0 1 0,-1 0 0,1-1 0,-1 1 0,1 0 0,0 0 0,-1 0 0,1 0 0,-1 0 0,1 0 0,0 1 0,-1-1 0,1 0 0,-1 1 0,1-1 0,0 1 0,-3 1 0,1-1 0,0 1 0,0 1 0,0-1 0,1 0 0,-1 1 0,0-1 0,1 1 0,0 0 0,-1 0 0,1 0 0,0 0 0,1 0 0,-1 0 0,0 0 0,1 1 0,-2 6 0,-1 2 0,1 0 0,0 1 0,-1 20 0,4-31 0,-1 0 0,1 0 0,0 0 0,0 1 0,0-1 0,0 0 0,0 1 0,1-1 0,-1 0 0,1 0 0,-1 0 0,1 1 0,0-1 0,0 0 0,0 0 0,0 0 0,0 0 0,0 0 0,1-1 0,-1 1 0,1 0 0,-1-1 0,1 1 0,0-1 0,2 3 0,2-2 0,-1 0 0,0 0 0,1 0 0,-1-1 0,1 0 0,-1 0 0,1-1 0,0 1 0,8-2 0,3 1 0,0 0 0,0-2 0,0 0 0,-1 0 0,1-2 0,-1 0 0,0-1 0,0-1 0,0 0 0,-1-1 0,0-1 0,28-19 0,-3 0 0,-1-2 0,-1-2 0,54-56 0,-81 75 0,0-1 0,-1 0 0,-1 0 0,0-1 0,-1-1 0,0 1 0,-1-1 0,-1-1 0,0 1 0,-1-1 0,-1 0 0,0 0 0,-2 0 0,2-23 0,-3 20 0,0 5 0,-1 0 0,0 0 0,-4-24 0,4 37 0,0 1 0,0 0 0,0 0 0,0 0 0,0 0 0,0 0 0,0 0 0,0 0 0,0-1 0,0 1 0,-1 0 0,1 0 0,0 0 0,0 0 0,0 0 0,0 0 0,0 0 0,0 0 0,0 0 0,0 0 0,0 0 0,-1 0 0,1-1 0,0 1 0,0 0 0,0 0 0,0 0 0,0 0 0,0 0 0,0 0 0,-1 0 0,1 0 0,0 0 0,0 0 0,0 0 0,0 0 0,0 0 0,0 0 0,0 0 0,-1 0 0,1 1 0,0-1 0,0 0 0,0 0 0,0 0 0,0 0 0,0 0 0,0 0 0,0 0 0,-1 0 0,1 0 0,0 0 0,0 0 0,0 1 0,-9 8 0,-5 13 0,7-7 0,1-1 0,1 1 0,0 1 0,1-1 0,1 0 0,-3 32 0,4 102 0,3-104 0,6 110 0,-3-129 0,0-1 0,1 0 0,2-1 0,10 27 0,16 27 0,4-2 0,3-2 0,4-1 0,58 76 0,-96-142 0,-1 1 0,0-1 0,0 2 0,-1-1 0,0 0 0,0 1 0,2 11 0,-5-18 0,0 0 0,-1 0 0,0 0 0,1 1 0,-1-1 0,0 0 0,0 0 0,0 0 0,-1 0 0,1 0 0,0 0 0,-1 0 0,1 0 0,-1 0 0,0 0 0,0 0 0,0 0 0,0 0 0,0 0 0,0-1 0,0 1 0,0 0 0,-1-1 0,1 1 0,-1-1 0,1 1 0,-1-1 0,1 0 0,-1 1 0,0-1 0,0 0 0,0 0 0,0-1 0,0 1 0,0 0 0,0 0 0,-2 0 0,2-1 0,1 0 0,0 1 0,-1-1 0,1 0 0,-1 0 0,1 0 0,-1 1 0,1-2 0,0 1 0,-1 0 0,1 0 0,-1 0 0,1-1 0,0 1 0,-1-1 0,1 1 0,0-1 0,-1 1 0,1-1 0,0 0 0,0 0 0,-1 1 0,1-1 0,0 0 0,0 0 0,0 0 0,0 0 0,0-1 0,1 1 0,-1 0 0,0 0 0,0 0 0,1-1 0,-1 1 0,1 0 0,-1-1 0,1 1 0,-1 0 0,1-1 0,0-1 0,-2-8 0,0 0 0,1-1 0,0 1 0,2-12 0,-1 15 0,1-25 0,1 1 0,2-1 0,1 1 0,19-62 0,-17 70 0,2 1 0,1 1 0,1 0 0,1 0 0,1 1 0,0 0 0,23-24 0,-32 39-70,-1 0 0,1 0 0,-1 0 0,0-1 0,-1 1 0,0-1 0,0 1 0,0-1 0,-1 0 0,0 0 0,0 0 0,0 0 0,-1 0 0,0 0 0,-2-9 0,2 12-175,0-15-6581</inkml:trace>
   <inkml:trace contextRef="#ctx0" brushRef="#br0" timeOffset="50197.59">3748 2947 24575,'1'-5'0,"-1"0"0,1 1 0,0-1 0,1 0 0,-1 1 0,1 0 0,0-1 0,0 1 0,0 0 0,1 0 0,0 0 0,4-5 0,45-47 0,-38 42 0,41-49 0,-36 40 0,29-29 0,-39 43 0,1-2 0,-2 0 0,8-11 0,8-10 0,-24 31 0,0 1 0,0 0 0,0-1 0,0 1 0,0 0 0,1 0 0,-1-1 0,0 1 0,0 0 0,0 0 0,1-1 0,-1 1 0,0 0 0,0 0 0,1 0 0,-1-1 0,0 1 0,0 0 0,1 0 0,-1 0 0,0 0 0,1 0 0,-1 0 0,0 0 0,1 0 0,-1-1 0,0 1 0,1 0 0,-1 0 0,0 0 0,0 0 0,1 1 0,-1-1 0,0 0 0,1 0 0,-1 0 0,0 0 0,1 0 0,4 14 0,-4 26 0,-1-36 0,-2 531-1365,2-517-5461</inkml:trace>
   <inkml:trace contextRef="#ctx0" brushRef="#br0" timeOffset="52347.45">4064 5317 24575,'-1'4'0,"1"0"0,-1 0 0,-1 0 0,1 0 0,-1 0 0,1-1 0,-1 1 0,0 0 0,0-1 0,-1 1 0,1-1 0,-1 0 0,1 0 0,-1 0 0,0 0 0,-1 0 0,1 0 0,0-1 0,-1 0 0,1 1 0,-1-1 0,0-1 0,1 1 0,-1 0 0,0-1 0,0 0 0,-5 1 0,4-1 0,0 0 0,0 0 0,0 0 0,0-1 0,1 0 0,-1 0 0,0 0 0,0 0 0,0-1 0,-8-2 0,11 2 0,-1 0 0,0 0 0,1 0 0,-1 0 0,1-1 0,-1 1 0,1-1 0,0 1 0,0-1 0,-1 0 0,1 0 0,0 0 0,1 0 0,-1 0 0,0-1 0,1 1 0,-1-1 0,-1-4 0,0-1 0,0 0 0,1 0 0,0 0 0,1-1 0,0 1 0,0-1 0,0 1 0,1-1 0,1 1 0,1-14 0,-1 19 0,-1 0 0,1 0 0,-1-1 0,1 1 0,0 0 0,1 0 0,-1 0 0,0 0 0,1 0 0,0 0 0,0 1 0,0-1 0,0 1 0,0-1 0,0 1 0,0-1 0,1 1 0,-1 0 0,1 0 0,0 0 0,0 1 0,-1-1 0,1 1 0,0-1 0,0 1 0,1 0 0,-1 0 0,0 1 0,4-2 0,-4 2 0,-1 0 0,1-1 0,-1 1 0,1 0 0,-1 1 0,1-1 0,-1 0 0,0 1 0,1-1 0,-1 1 0,1 0 0,-1-1 0,0 1 0,0 0 0,1 1 0,-1-1 0,0 0 0,0 1 0,0-1 0,0 1 0,-1 0 0,1-1 0,0 1 0,-1 0 0,1 0 0,-1 0 0,0 0 0,1 0 0,-1 1 0,0-1 0,0 0 0,-1 0 0,1 1 0,0-1 0,-1 1 0,1 1 0,1 13 0,0-1 0,-2 0 0,0 1 0,-3 25 0,1-6 0,1-27 0,2 14 0,-2-1 0,0 1 0,-2-1 0,-1 0 0,0 0 0,-9 26 0,10-40 0,-1 0 0,1-1 0,-1 1 0,-1-1 0,1 1 0,-1-1 0,0-1 0,-1 1 0,0-1 0,0 0 0,0 0 0,-1 0 0,0-1 0,0 0 0,0-1 0,0 1 0,-1-1 0,0-1 0,0 0 0,-11 4 0,23-8 0,1 0 0,0 1 0,-1 0 0,1 0 0,0 0 0,-1 0 0,1 1 0,0-1 0,-1 1 0,8 3 0,49 22 0,-45-18 0,0-1 0,30 9 0,-41-15 0,0 0 0,0 0 0,1 0 0,-1-1 0,0 0 0,0 0 0,1 0 0,-1 0 0,0-1 0,0 0 0,0 0 0,0-1 0,9-3 0,-11 3 0,0 0 0,-1 0 0,1-1 0,-1 1 0,1 0 0,-1-1 0,0 0 0,0 0 0,0 0 0,0 0 0,-1 0 0,1 0 0,-1 0 0,0 0 0,0-1 0,0 1 0,0 0 0,0-1 0,-1 1 0,0-1 0,1 1 0,-2-4 0,2-13 0,-1 0 0,-5-28 0,5 46 0,-1-5-170,-1-1-1,1 1 0,-1 0 1,0-1-1,-1 1 0,0 0 1,-4-8-1,-1 4-6655</inkml:trace>
-  <inkml:trace contextRef="#ctx0" brushRef="#br0" timeOffset="54017.26">4255 7539 24575,'3'-3'0,"0"1"0,0 0 0,0 0 0,1 0 0,-1 0 0,0 1 0,1 0 0,-1-1 0,1 1 0,0 0 0,-1 1 0,7-1 0,49-1 0,-43 2 0,-11 0 0,-1 0 0,0 0 0,1 1 0,-1-1 0,0 1 0,1 0 0,-1 0 0,0 1 0,0 0 0,0-1 0,0 1 0,0 0 0,0 1 0,-1-1 0,7 6 0,-8-6 0,0 1 0,0-1 0,0 0 0,-1 1 0,1-1 0,-1 1 0,0 0 0,1-1 0,-1 1 0,-1 0 0,1 0 0,0 0 0,-1 0 0,1 0 0,-1 0 0,0 0 0,0 0 0,0 0 0,0 0 0,0-1 0,-1 1 0,1 0 0,-1 0 0,-2 5 0,1-3 0,0 0 0,-1 0 0,1-1 0,-1 1 0,0-1 0,0 0 0,0 0 0,-1 0 0,1 0 0,-8 5 0,-47 29 0,2-1 0,46-30 0,0 0 0,-1 0 0,-11 5 0,-1 0 0,54-12 0,-16-5 0,2 1 0,-1 1 0,30-3 0,-38 6 0,0 0 0,0 0 0,-1 1 0,1 0 0,0 1 0,0-1 0,-1 2 0,1-1 0,-1 1 0,8 4 0,-7-3 0,-1 0 0,0 0 0,0 0 0,0 1 0,-1 1 0,0-1 0,9 10 0,-14-13 0,1-1 0,-1 1 0,0 0 0,0-1 0,0 1 0,-1 0 0,1 0 0,0 0 0,-1 0 0,1-1 0,-1 1 0,1 0 0,-1 0 0,0 0 0,0 0 0,0 0 0,0 0 0,0 0 0,-1 0 0,1 0 0,0 0 0,-1 0 0,0 0 0,1 0 0,-1-1 0,0 1 0,0 0 0,0 0 0,0-1 0,0 1 0,0 0 0,-1-1 0,1 0 0,0 1 0,-1-1 0,-2 2 0,-21 21 0,12-11 0,0-1 0,0 0 0,-1-1 0,-1 0 0,0-1 0,-28 14 0,28-18-1365,3 1-5461</inkml:trace>
+  <inkml:trace contextRef="#ctx0" brushRef="#br0" timeOffset="54017.25">4255 7539 24575,'3'-3'0,"0"1"0,0 0 0,0 0 0,1 0 0,-1 0 0,0 1 0,1 0 0,-1-1 0,1 1 0,0 0 0,-1 1 0,7-1 0,49-1 0,-43 2 0,-11 0 0,-1 0 0,0 0 0,1 1 0,-1-1 0,0 1 0,1 0 0,-1 0 0,0 1 0,0 0 0,0-1 0,0 1 0,0 0 0,0 1 0,-1-1 0,7 6 0,-8-6 0,0 1 0,0-1 0,0 0 0,-1 1 0,1-1 0,-1 1 0,0 0 0,1-1 0,-1 1 0,-1 0 0,1 0 0,0 0 0,-1 0 0,1 0 0,-1 0 0,0 0 0,0 0 0,0 0 0,0 0 0,0-1 0,-1 1 0,1 0 0,-1 0 0,-2 5 0,1-3 0,0 0 0,-1 0 0,1-1 0,-1 1 0,0-1 0,0 0 0,0 0 0,-1 0 0,1 0 0,-8 5 0,-47 29 0,2-1 0,46-30 0,0 0 0,-1 0 0,-11 5 0,-1 0 0,54-12 0,-16-5 0,2 1 0,-1 1 0,30-3 0,-38 6 0,0 0 0,0 0 0,-1 1 0,1 0 0,0 1 0,0-1 0,-1 2 0,1-1 0,-1 1 0,8 4 0,-7-3 0,-1 0 0,0 0 0,0 0 0,0 1 0,-1 1 0,0-1 0,9 10 0,-14-13 0,1-1 0,-1 1 0,0 0 0,0-1 0,0 1 0,-1 0 0,1 0 0,0 0 0,-1 0 0,1-1 0,-1 1 0,1 0 0,-1 0 0,0 0 0,0 0 0,0 0 0,0 0 0,0 0 0,-1 0 0,1 0 0,0 0 0,-1 0 0,0 0 0,1 0 0,-1-1 0,0 1 0,0 0 0,0 0 0,0-1 0,0 1 0,0 0 0,-1-1 0,1 0 0,0 1 0,-1-1 0,-2 2 0,-21 21 0,12-11 0,0-1 0,0 0 0,-1-1 0,-1 0 0,0-1 0,-28 14 0,28-18-1365,3 1-5461</inkml:trace>
   <inkml:trace contextRef="#ctx0" brushRef="#br0" timeOffset="55122.25">4086 10630 24575,'0'447'0,"0"-444"0,0 0 0,0-1 0,0 1 0,0-1 0,0 1 0,1 0 0,-1-1 0,1 1 0,0-1 0,0 1 0,0-1 0,0 1 0,0-1 0,0 0 0,1 0 0,-1 1 0,1-1 0,0 0 0,-1 0 0,5 3 0,-3-4 0,0 1 0,1-1 0,-1 0 0,0 0 0,0 0 0,1 0 0,-1 0 0,1-1 0,-1 1 0,1-1 0,-1 0 0,0 0 0,1-1 0,-1 1 0,1-1 0,3 0 0,44-8 0,54-13 0,-92 19 0,0-1 0,-1-1 0,1 0 0,-1-1 0,20-12 0,-21 8-1365,-3 1-5461</inkml:trace>
   <inkml:trace contextRef="#ctx0" brushRef="#br0" timeOffset="55627.04">4383 10948 24575,'0'339'-1365,"0"-321"-5461</inkml:trace>
 </inkml:ink>
@@ -8581,16 +8545,16 @@
   <inkml:trace contextRef="#ctx0" brushRef="#br0" timeOffset="35052.91">1016 3978 24575,'16'-1'417,"260"1"154,367-25-15034,228-63 11801,-274 42 2710,-346 30-96,196-10 738,0 16 4866,1637 10-5556,-1606 22-1551,-51-1-1936,1009-19 2491,-704-4 2063,-434 2 387,665 0-1085,-642 0 3218,0 0 4233,-297 1-6960,47 8 0,-46-4-906,43 1 0,-45-4 46,-1 0 0,0 1 0,0 2 0,27 8 0,-17-5 0,-8-3-60,0-2 0,1 0 0,0-2 0,33-2 0,-24 0-1005,-16 1-5761</inkml:trace>
   <inkml:trace contextRef="#ctx0" brushRef="#br0" timeOffset="37252.94">975 5778 24575,'1419'0'0,"-1200"-12"0,4 1 0,925 12 0,-1074-6 0,-1-3 0,0-3 0,87-24 0,-95 18 0,-36 9 0,0 1 0,1 1 0,-1 1 0,35-1 0,101 8 0,-48 1 0,204-23 0,-204 4 0,145-25 0,-162 26 0,1 5 0,157 3 0,2713 10 0,-1557-5 0,-1400 2 0,237-5 0,-179 1 0,103-21 0,-67 5 0,1 5 0,199-2 0,-292 16 0,0 0 0,30-7 0,-29 4 0,1 1 0,19-1 0,424 3 81,-223 2-1527,-221-1-5380</inkml:trace>
   <inkml:trace contextRef="#ctx0" brushRef="#br0" timeOffset="38917.28">1737 4593 24575,'11'38'-6369,"-1"1"5620,15 51 2298,-24-86-1499,5 13 506,0-1 0,1 0-1,0 0 1,17 23 0,-21-35-425,0 0-1,0 0 1,1-1-1,0 1 1,0-1-1,0 0 1,0 0-1,0 0 0,0 0 1,1-1-1,0 0 1,-1 0-1,1 0 1,0 0-1,0-1 1,0 0-1,0 0 1,0 0-1,0 0 1,6-1-1,135-6-1495,-128 5-5461</inkml:trace>
-  <inkml:trace contextRef="#ctx0" brushRef="#br0" timeOffset="39256.29">3155 4635 24575,'24'83'0,"15"103"0,-24-101 0,32 97 0,-34-141 0,3 0 0,23 45 0,-36-83 0,0 1 0,0-1 0,0 1 0,0-1 0,1 0 0,-1 0 0,1-1 0,0 1 0,0-1 0,0 0 0,0 0 0,0 0 0,0 0 0,0-1 0,1 1 0,-1-1 0,1 0 0,-1-1 0,1 1 0,-1-1 0,1 0 0,0 0 0,-1 0 0,6-2 0,2 1 0,0 0 0,0-2 0,0 1 0,0-1 0,0-1 0,-1 0 0,22-12 0,-3-2-1365,-4 2-5461</inkml:trace>
-  <inkml:trace contextRef="#ctx0" brushRef="#br0" timeOffset="39628.19">4297 4719 24575,'22'48'-3561,"-12"-25"1636,0-1 0,21 31 0,-25-45 1710,0-1 1,0 0 0,0 0 0,1 0 0,0-1 0,0 0 0,1 0 0,0-1 0,-1 0-1,12 5 1,-1-3 214,-1-1 0,1 0 0,1-1 0,-1-1 0,0-1 0,21 1 0,117-2 0,-105-3 0,90-8 584,-73 0 2333</inkml:trace>
-  <inkml:trace contextRef="#ctx0" brushRef="#br0" timeOffset="39629.19">5906 4656 24575,'4'7'0,"4"9"0,5 10 0,3 7 0,3 2 0,2-5 0,-2-4 0,-2-7 0,0-6 0,5-6 0,2-4 0,4-2 0,5-1 0,3-9 0,4-5 0,8-8 0,5 0 0,-8 3-8191</inkml:trace>
+  <inkml:trace contextRef="#ctx0" brushRef="#br0" timeOffset="39256.28">3155 4635 24575,'24'83'0,"15"103"0,-24-101 0,32 97 0,-34-141 0,3 0 0,23 45 0,-36-83 0,0 1 0,0-1 0,0 1 0,0-1 0,1 0 0,-1 0 0,1-1 0,0 1 0,0-1 0,0 0 0,0 0 0,0 0 0,0 0 0,0-1 0,1 1 0,-1-1 0,1 0 0,-1-1 0,1 1 0,-1-1 0,1 0 0,0 0 0,-1 0 0,6-2 0,2 1 0,0 0 0,0-2 0,0 1 0,0-1 0,0-1 0,-1 0 0,22-12 0,-3-2-1365,-4 2-5461</inkml:trace>
+  <inkml:trace contextRef="#ctx0" brushRef="#br0" timeOffset="39628.18">4297 4719 24575,'22'48'-3561,"-12"-25"1636,0-1 0,21 31 0,-25-45 1710,0-1 1,0 0 0,0 0 0,1 0 0,0-1 0,0 0 0,1 0 0,0-1 0,-1 0-1,12 5 1,-1-3 214,-1-1 0,1 0 0,1-1 0,-1-1 0,0-1 0,21 1 0,117-2 0,-105-3 0,90-8 584,-73 0 2333</inkml:trace>
+  <inkml:trace contextRef="#ctx0" brushRef="#br0" timeOffset="39629.18">5906 4656 24575,'4'7'0,"4"9"0,5 10 0,3 7 0,3 2 0,2-5 0,-2-4 0,-2-7 0,0-6 0,5-6 0,2-4 0,4-2 0,5-1 0,3-9 0,4-5 0,8-8 0,5 0 0,-8 3-8191</inkml:trace>
   <inkml:trace contextRef="#ctx0" brushRef="#br0" timeOffset="40045.81">7515 4658 24575,'38'65'0,"2"-1"0,84 102 0,-108-146 0,1-1 0,1 0 0,0-1 0,1-2 0,1 1 0,30 17 0,-42-29 0,1 0 0,0-1 0,0 0 0,0-1 0,0 0 0,0 0 0,1-1 0,-1 0 0,1-1 0,0 0 0,-1-1 0,1 1 0,0-2 0,-1 1 0,1-2 0,-1 1 0,1-1 0,-1-1 0,19-6 0,-4-3-46,-1 0 0,0-1 1,31-25-1,60-57-6404,-100 82 4643,117-106-2402,-7-2 4263,-47 45 4350</inkml:trace>
   <inkml:trace contextRef="#ctx0" brushRef="#br0" timeOffset="40046.81">9971 4044 24575,'15'47'0,"40"93"0,-11-36 0,-37-85 0,0 1 0,2-2 0,0 1 0,1-2 0,1 1 0,0-1 0,2-1 0,0 0 0,0-1 0,23 20 0,-30-31 0,0 0 0,1-1 0,-1 1 0,1-1 0,-1-1 0,1 1 0,0-1 0,0 0 0,0-1 0,14 1 0,9 0 0,39-3 0,-34 0 0,15-2 25,0-3-1,73-18 1,-12 2-1464,-68 16-5387</inkml:trace>
   <inkml:trace contextRef="#ctx0" brushRef="#br0" timeOffset="40388.97">11093 4635 24575,'4'4'0,"-1"0"0,0 1 0,0-1 0,0 1 0,-1 0 0,3 6 0,-3-5 0,1-1 0,0 0 0,0 1 0,0-1 0,6 7 0,1-3 0,0 0 0,0 0 0,1-1 0,0-1 0,1 0 0,0 0 0,0-1 0,0 0 0,1-1 0,-1-1 0,1 0 0,15 2 0,-6-2 0,0-1 0,0-1 0,1-1 0,-1-1 0,1-1 0,32-6 0,-30 1-21,-1-1 0,0-1 0,34-17 0,-16 8-1260,-24 9-5545</inkml:trace>
-  <inkml:trace contextRef="#ctx0" brushRef="#br0" timeOffset="73764.93">699 5968 24575,'-10'1'0,"1"1"0,-1 1 0,0-1 0,1 2 0,0-1 0,0 1 0,0 1 0,0 0 0,1 0 0,0 1 0,0-1 0,-11 12 0,16-14 0,0 1 0,1 0 0,-1 0 0,1 1 0,-1-1 0,1 0 0,0 1 0,1 0 0,-1-1 0,1 1 0,0 0 0,0-1 0,1 1 0,-1 0 0,1 5 0,0 14 0,5 40 0,-4-57 0,0 1 0,0-1 0,1 1 0,0 0 0,1-1 0,-1 1 0,1-1 0,1 0 0,0 0 0,0 0 0,0-1 0,1 1 0,6 7 0,0-3 0,0 0 0,1-1 0,0 0 0,1-1 0,17 10 0,-23-15 0,-1-1 0,0 0 0,1-1 0,-1 0 0,1 0 0,0 0 0,0-1 0,0 0 0,0 0 0,0-1 0,0 0 0,11-1 0,-15 1 0,0 0 0,0-1 0,0 0 0,0 1 0,0-1 0,-1 0 0,1 0 0,0-1 0,0 1 0,-1-1 0,1 1 0,-1-1 0,1 0 0,-1 0 0,0 0 0,0 0 0,0 0 0,0-1 0,0 1 0,0 0 0,-1-1 0,1 0 0,-1 1 0,0-1 0,1 0 0,-1 0 0,-1 1 0,1-1 0,0 0 0,0-6 0,1-8 0,-1-1 0,0 0 0,-2 0 0,0 0 0,0 0 0,-2 1 0,0-1 0,-7-19 0,9 35 0,0 0 0,-1 0 0,1 0 0,0 0 0,-1 0 0,1 0 0,-1 0 0,0 0 0,1 1 0,-1-1 0,0 0 0,0 1 0,0 0 0,0 0 0,0-1 0,-1 1 0,1 0 0,0 1 0,0-1 0,-1 0 0,1 1 0,0-1 0,-1 1 0,1 0 0,-1-1 0,1 1 0,0 1 0,-1-1 0,1 0 0,-1 0 0,1 1 0,0-1 0,-5 3 0,-2-1 0,1 1 0,-1 0 0,0 1 0,1 0 0,0 0 0,0 1 0,-12 10 0,-29 36 0,38-38 0,0-1 0,-17 16 0,16-21-1365,2-5-5461</inkml:trace>
-  <inkml:trace contextRef="#ctx0" brushRef="#br0" timeOffset="75544.26">0 2263 24575,'110'1'0,"120"-3"0,-217 0 0,0-1 0,-1 0 0,1-1 0,15-7 0,20-6 0,-24 11 0,1 0 0,-1 1 0,1 2 0,46-2 0,-54 6 0,10 0 0,1-2 0,-1 0 0,52-10 0,-61 8 24,0 1-1,-1 0 1,1 2-1,21 1 1,-22 0-321,-1-1 1,1 0-1,-1-1 1,28-5-1,-30 1-6529</inkml:trace>
+  <inkml:trace contextRef="#ctx0" brushRef="#br0" timeOffset="73764.92">699 5968 24575,'-10'1'0,"1"1"0,-1 1 0,0-1 0,1 2 0,0-1 0,0 1 0,0 1 0,0 0 0,1 0 0,0 1 0,0-1 0,-11 12 0,16-14 0,0 1 0,1 0 0,-1 0 0,1 1 0,-1-1 0,1 0 0,0 1 0,1 0 0,-1-1 0,1 1 0,0 0 0,0-1 0,1 1 0,-1 0 0,1 5 0,0 14 0,5 40 0,-4-57 0,0 1 0,0-1 0,1 1 0,0 0 0,1-1 0,-1 1 0,1-1 0,1 0 0,0 0 0,0 0 0,0-1 0,1 1 0,6 7 0,0-3 0,0 0 0,1-1 0,0 0 0,1-1 0,17 10 0,-23-15 0,-1-1 0,0 0 0,1-1 0,-1 0 0,1 0 0,0 0 0,0-1 0,0 0 0,0 0 0,0-1 0,0 0 0,11-1 0,-15 1 0,0 0 0,0-1 0,0 0 0,0 1 0,0-1 0,-1 0 0,1 0 0,0-1 0,0 1 0,-1-1 0,1 1 0,-1-1 0,1 0 0,-1 0 0,0 0 0,0 0 0,0 0 0,0-1 0,0 1 0,0 0 0,-1-1 0,1 0 0,-1 1 0,0-1 0,1 0 0,-1 0 0,-1 1 0,1-1 0,0 0 0,0-6 0,1-8 0,-1-1 0,0 0 0,-2 0 0,0 0 0,0 0 0,-2 1 0,0-1 0,-7-19 0,9 35 0,0 0 0,-1 0 0,1 0 0,0 0 0,-1 0 0,1 0 0,-1 0 0,0 0 0,1 1 0,-1-1 0,0 0 0,0 1 0,0 0 0,0 0 0,0-1 0,-1 1 0,1 0 0,0 1 0,0-1 0,-1 0 0,1 1 0,0-1 0,-1 1 0,1 0 0,-1-1 0,1 1 0,0 1 0,-1-1 0,1 0 0,-1 0 0,1 1 0,0-1 0,-5 3 0,-2-1 0,1 1 0,-1 0 0,0 1 0,1 0 0,0 0 0,0 1 0,-12 10 0,-29 36 0,38-38 0,0-1 0,-17 16 0,16-21-1365,2-5-5461</inkml:trace>
+  <inkml:trace contextRef="#ctx0" brushRef="#br0" timeOffset="75544.25">0 2263 24575,'110'1'0,"120"-3"0,-217 0 0,0-1 0,-1 0 0,1-1 0,15-7 0,20-6 0,-24 11 0,1 0 0,-1 1 0,1 2 0,46-2 0,-54 6 0,10 0 0,1-2 0,-1 0 0,52-10 0,-61 8 24,0 1-1,-1 0 1,1 2-1,21 1 1,-22 0-321,-1-1 1,1 0-1,-1-1 1,28-5-1,-30 1-6529</inkml:trace>
   <inkml:trace contextRef="#ctx0" brushRef="#br0" timeOffset="76611.61">275 1734 24575,'0'-8'0,"1"0"0,0 0 0,1 1 0,0-1 0,0 1 0,0-1 0,1 1 0,0 0 0,0 0 0,1 0 0,8-11 0,6-6 0,38-38 0,-8 9 0,41-62 0,-83 114 0,-3 10 0,-2 13 0,-1-21 0,-2 576-1365,2-559-5461</inkml:trace>
-  <inkml:trace contextRef="#ctx0" brushRef="#br0" timeOffset="78413.26">572 3088 24575,'-8'0'0,"0"0"0,0-1 0,0 1 0,0-1 0,0-1 0,-13-3 0,18 4 0,1-1 0,0 1 0,-1 0 0,1-1 0,0 1 0,0-1 0,0 0 0,0 0 0,0 0 0,0 0 0,1 0 0,-1 0 0,1 0 0,-1 0 0,1-1 0,0 1 0,0-1 0,0 1 0,0-1 0,0 1 0,0-1 0,1 1 0,-1-6 0,0-1 0,0 0 0,1 0 0,0 0 0,0-1 0,1 1 0,3-14 0,-3 19 0,0 0 0,0 1 0,0-1 0,1 1 0,-1-1 0,1 1 0,0 0 0,0 0 0,0-1 0,0 1 0,1 1 0,-1-1 0,1 0 0,0 1 0,-1-1 0,1 1 0,1 0 0,4-4 0,-6 6 0,0 0 0,0-1 0,0 1 0,-1 0 0,1 0 0,0 0 0,0 0 0,0 0 0,0 1 0,-1-1 0,1 0 0,0 1 0,0 0 0,-1-1 0,1 1 0,0 0 0,-1 0 0,1 0 0,-1 0 0,1 0 0,-1 0 0,1 0 0,-1 0 0,0 1 0,0-1 0,1 0 0,-1 1 0,0-1 0,1 3 0,2 2 0,0 0 0,0 0 0,-1 1 0,0-1 0,0 1 0,3 9 0,-3-2 0,0 0 0,-1 0 0,-1 0 0,0 1 0,-1-1 0,-1 0 0,0 1 0,-1-1 0,0 0 0,-1 0 0,-1 0 0,0 0 0,-1-1 0,0 1 0,-1-1 0,-1 0 0,0-1 0,-1 0 0,0 0 0,-14 15 0,19-23 0,0 0 0,0 0 0,0 1 0,0-1 0,1 1 0,-1-1 0,1 1 0,1 0 0,-1 0 0,0 0 0,1 0 0,0 0 0,1 0 0,-1 0 0,1 0 0,0 1 0,0-1 0,2 10 0,0-5 0,0 1 0,1-1 0,1 0 0,0 0 0,0 0 0,1 0 0,0-1 0,7 9 0,-6-9 0,2 3 0,0-1 0,17 19 0,-23-28 0,0 1 0,0-1 0,0 0 0,1 0 0,-1-1 0,1 1 0,0 0 0,-1-1 0,1 0 0,0 0 0,0 1 0,0-2 0,0 1 0,0 0 0,0 0 0,0-1 0,0 0 0,5 0 0,-5-1 0,-1 1 0,1-1 0,-1-1 0,1 1 0,-1 0 0,0-1 0,0 1 0,1-1 0,-1 0 0,0 0 0,0 1 0,-1-1 0,1-1 0,0 1 0,-1 0 0,1 0 0,-1-1 0,1 1 0,0-5 0,4-4 0,-2-1 0,7-22 0,-4 1-77,-5 22-107,1-1 0,0 1 0,0 0 0,1-1 0,0 2 0,9-17 0,-2 13-6642</inkml:trace>
+  <inkml:trace contextRef="#ctx0" brushRef="#br0" timeOffset="78413.25">572 3088 24575,'-8'0'0,"0"0"0,0-1 0,0 1 0,0-1 0,0-1 0,-13-3 0,18 4 0,1-1 0,0 1 0,-1 0 0,1-1 0,0 1 0,0-1 0,0 0 0,0 0 0,0 0 0,0 0 0,1 0 0,-1 0 0,1 0 0,-1 0 0,1-1 0,0 1 0,0-1 0,0 1 0,0-1 0,0 1 0,0-1 0,1 1 0,-1-6 0,0-1 0,0 0 0,1 0 0,0 0 0,0-1 0,1 1 0,3-14 0,-3 19 0,0 0 0,0 1 0,0-1 0,1 1 0,-1-1 0,1 1 0,0 0 0,0 0 0,0-1 0,0 1 0,1 1 0,-1-1 0,1 0 0,0 1 0,-1-1 0,1 1 0,1 0 0,4-4 0,-6 6 0,0 0 0,0-1 0,0 1 0,-1 0 0,1 0 0,0 0 0,0 0 0,0 0 0,0 1 0,-1-1 0,1 0 0,0 1 0,0 0 0,-1-1 0,1 1 0,0 0 0,-1 0 0,1 0 0,-1 0 0,1 0 0,-1 0 0,1 0 0,-1 0 0,0 1 0,0-1 0,1 0 0,-1 1 0,0-1 0,1 3 0,2 2 0,0 0 0,0 0 0,-1 1 0,0-1 0,0 1 0,3 9 0,-3-2 0,0 0 0,-1 0 0,-1 0 0,0 1 0,-1-1 0,-1 0 0,0 1 0,-1-1 0,0 0 0,-1 0 0,-1 0 0,0 0 0,-1-1 0,0 1 0,-1-1 0,-1 0 0,0-1 0,-1 0 0,0 0 0,-14 15 0,19-23 0,0 0 0,0 0 0,0 1 0,0-1 0,1 1 0,-1-1 0,1 1 0,1 0 0,-1 0 0,0 0 0,1 0 0,0 0 0,1 0 0,-1 0 0,1 0 0,0 1 0,0-1 0,2 10 0,0-5 0,0 1 0,1-1 0,1 0 0,0 0 0,0 0 0,1 0 0,0-1 0,7 9 0,-6-9 0,2 3 0,0-1 0,17 19 0,-23-28 0,0 1 0,0-1 0,0 0 0,1 0 0,-1-1 0,1 1 0,0 0 0,-1-1 0,1 0 0,0 0 0,0 1 0,0-2 0,0 1 0,0 0 0,0 0 0,0-1 0,0 0 0,5 0 0,-5-1 0,-1 1 0,1-1 0,-1-1 0,1 1 0,-1 0 0,0-1 0,0 1 0,1-1 0,-1 0 0,0 0 0,0 1 0,-1-1 0,1-1 0,0 1 0,-1 0 0,1 0 0,-1-1 0,1 1 0,0-5 0,4-4 0,-2-1 0,7-22 0,-4 1-77,-5 22-107,1-1 0,0 1 0,0 0 0,1-1 0,0 2 0,9-17 0,-2 13-6642</inkml:trace>
   <inkml:trace contextRef="#ctx0" brushRef="#br0" timeOffset="80219.08">171 4021 24575,'44'-17'0,"-9"11"0,98-16 0,-67 13 0,-30 4 0,53-1 0,-37 6 0,103-12 0,-141 9 0,0 1 0,0 0 0,0 1 0,1 1 0,-1 0 0,0 1 0,0 0 0,0 1 0,0 1 0,0 0 0,0 1 0,-1 1 0,1 0 0,23 13 0,-4 0 0,0-2 0,1-1 0,0-1 0,66 16 0,-50-18-21,-22-5-651,48 7 0,-58-12-6154</inkml:trace>
 </inkml:ink>
 </file>
@@ -8673,7 +8637,7 @@
     </inkml:brush>
   </inkml:definitions>
   <inkml:trace contextRef="#ctx0" brushRef="#br0">0 780 24575,'0'-2'0,"1"0"0,-1 0 0,1 1 0,-1-1 0,1 1 0,-1-1 0,1 0 0,0 1 0,0-1 0,0 1 0,0 0 0,0-1 0,0 1 0,0 0 0,1 0 0,1-2 0,27-19 0,-19 15 0,6-8 0,-1-1 0,0 0 0,-1-1 0,-1-1 0,0 0 0,16-30 0,17-21 0,16-27 0,-56 84 0,-1 1 0,-1-1 0,0 0 0,-1 0 0,0 0 0,-1 0 0,0-1 0,1-14 0,-2 12 0,1 0 0,0 0 0,1 0 0,10-23 0,-1 80 0,-4 22 0,-4 0 0,-2 0 0,-6 71 0,1-15 0,1-17 0,5-1 0,22 136 0,-13-177 19,7 46-1403,-18-88-5442</inkml:trace>
-  <inkml:trace contextRef="#ctx0" brushRef="#br0" timeOffset="1347.18">718 906 24575,'142'1'0,"154"-3"0,-229-5-682,87-20-1,-137 23-6143</inkml:trace>
+  <inkml:trace contextRef="#ctx0" brushRef="#br0" timeOffset="1347.17">718 906 24575,'142'1'0,"154"-3"0,-229-5-682,87-20-1,-137 23-6143</inkml:trace>
   <inkml:trace contextRef="#ctx0" brushRef="#br0" timeOffset="2202.85">1757 590 24575,'1'-17'0,"1"1"0,0 0 0,1-1 0,1 1 0,1 1 0,0-1 0,1 1 0,11-20 0,5-16 0,16-69 0,-11 30 0,-19 55 0,-7 27 0,1 1 0,-1 0 0,1 0 0,6-12 0,-8 18 0,0 1 0,0-1 0,0 1 0,0-1 0,1 1 0,-1 0 0,0-1 0,0 1 0,1-1 0,-1 1 0,0-1 0,0 1 0,1 0 0,-1-1 0,1 1 0,-1-1 0,0 1 0,1 0 0,-1 0 0,1-1 0,-1 1 0,1 0 0,-1 0 0,0-1 0,1 1 0,-1 0 0,1 0 0,-1 0 0,1 0 0,0 0 0,-1 0 0,1 0 0,-1 0 0,1 0 0,-1 0 0,1 0 0,-1 0 0,1 0 0,-1 0 0,1 0 0,-1 1 0,1-1 0,-1 0 0,1 0 0,-1 1 0,0-1 0,1 0 0,-1 0 0,1 1 0,-1-1 0,0 1 0,1-1 0,-1 0 0,0 1 0,1-1 0,-1 1 0,0-1 0,0 1 0,1-1 0,-1 1 0,0-1 0,0 0 0,0 1 0,0 0 0,0-1 0,0 2 0,11 34 0,-6 22 0,-5 71 0,-1-70 0,7 68 0,1-69 0,56 398 0,-62-444-110,4 15 347,-1-24-590,2-15-786,-1-2-5687</inkml:trace>
   <inkml:trace contextRef="#ctx0" brushRef="#br0" timeOffset="3675.99">2539 210 24575,'0'1'0,"-1"0"0,1 1 0,-1-1 0,0 1 0,1-1 0,-1 0 0,0 1 0,0-1 0,0 0 0,0 0 0,0 0 0,0 0 0,0 0 0,0 0 0,-1 0 0,1 0 0,0 0 0,0 0 0,-1-1 0,1 1 0,-1 0 0,-1 0 0,-33 10 0,25-9 0,0 0 0,0-1 0,1-1 0,-1 0 0,0 0 0,0-1 0,0 0 0,1-1 0,-1 0 0,0-1 0,-12-5 0,19 6 0,-1 1 0,1-1 0,0-1 0,-1 1 0,1 0 0,0-1 0,1 0 0,-1 0 0,0 0 0,1-1 0,0 1 0,-1-1 0,2 0 0,-1 0 0,0 0 0,1 0 0,-1 0 0,1 0 0,1-1 0,-1 1 0,0-1 0,1 0 0,0 1 0,0-1 0,1 0 0,-1 0 0,1-7 0,1 6 0,0 0 0,0-1 0,0 1 0,1 0 0,0 0 0,1 0 0,-1 1 0,1-1 0,0 0 0,0 1 0,1 0 0,0-1 0,0 2 0,8-9 0,-9 10 0,0 0 0,0 0 0,0 1 0,0-1 0,1 1 0,-1 0 0,1 0 0,-1 0 0,1 0 0,0 1 0,0-1 0,0 1 0,0 0 0,0 0 0,0 1 0,0-1 0,0 1 0,0 0 0,0 0 0,0 0 0,0 0 0,0 1 0,6 1 0,-7-1 0,-1 1 0,0-1 0,0 1 0,1-1 0,-1 1 0,0 0 0,0 0 0,-1 0 0,1 0 0,0 0 0,-1 1 0,1-1 0,-1 0 0,0 1 0,1-1 0,-1 1 0,0-1 0,-1 1 0,2 4 0,9 60 0,-9-48 0,16 158 0,-10-106 0,-4 0 0,-6 91 0,0-45 0,3-47 0,-3 77 0,1-140 0,0 0 0,0-1 0,-1 1 0,0-1 0,0 1 0,-1-1 0,0 0 0,0 0 0,-1 0 0,1-1 0,-1 1 0,0-1 0,-1 0 0,1 0 0,-1 0 0,0 0 0,-6 3 0,7-4 0,-1-1 0,1-1 0,-1 1 0,1-1 0,-1 1 0,0-1 0,0-1 0,0 1 0,0-1 0,0 0 0,0 0 0,0 0 0,0-1 0,-1 0 0,1 0 0,0 0 0,0 0 0,0-1 0,0 0 0,0 0 0,-1 0 0,-7-4 0,12 4 0,0 1 0,0 0 0,0-1 0,0 0 0,0 1 0,0-1 0,0 1 0,0-1 0,0 0 0,0 0 0,1 0 0,-1 1 0,0-1 0,0 0 0,1 0 0,-1 0 0,0-1 0,1 1 0,0 0 0,0 1 0,0-1 0,0 1 0,0-1 0,0 1 0,0-1 0,0 1 0,0-1 0,0 1 0,0-1 0,1 0 0,-1 1 0,0-1 0,0 1 0,1 0 0,-1-1 0,0 1 0,1-1 0,-1 1 0,0-1 0,1 1 0,-1 0 0,1-1 0,1-1 0,0 1 0,0 0 0,1 0 0,-1 0 0,0 0 0,0 0 0,0 0 0,1 0 0,-1 1 0,1-1 0,-1 1 0,0 0 0,1 0 0,-1 0 0,3 0 0,37 7 0,-30-4 0,-1-1 0,1 0 0,0-1 0,0 0 0,0-1 0,0 0 0,0-1 0,23-4 0,-19 0 0,-1 0 0,0-1 0,0 0 0,23-14 0,-31 16 0,-1-1 0,1 0 0,-1 0 0,0 0 0,0-1 0,0 0 0,-1 0 0,0-1 0,0 0 0,-1 0 0,4-8 0,31-55-1365,-33 55-5461</inkml:trace>
   <inkml:trace contextRef="#ctx0" brushRef="#br0" timeOffset="4561.85">2983 124 24575,'0'3'0,"4"5"0,0 5 0,1 4 0,-1 2 0,-2 2 0,-4-3 0,-5-4 0,-6-5 0,0-7 0,2-8 0,3-6 0,3-5 0,2 0-8191</inkml:trace>
@@ -8732,9 +8696,9 @@
     </inkml:brush>
   </inkml:definitions>
   <inkml:trace contextRef="#ctx0" brushRef="#br0">342 187 24575,'-29'1'0,"16"0"0,1-1 0,0 0 0,-1 0 0,-12-3 0,23 3 0,0-1 0,-1 1 0,1-1 0,0 1 0,0-1 0,0 0 0,-1 0 0,1 0 0,0 0 0,0-1 0,0 1 0,1 0 0,-1-1 0,0 1 0,1-1 0,-1 0 0,0 0 0,1 1 0,0-1 0,-1 0 0,1 0 0,0 0 0,0-1 0,0 1 0,1 0 0,-2-4 0,1-2 0,0 0 0,0 0 0,1 0 0,0 0 0,0 0 0,1 0 0,0 0 0,2-9 0,-2 13 0,0 1 0,0 0 0,0-1 0,0 1 0,1 0 0,0 0 0,-1-1 0,1 1 0,0 0 0,0 1 0,0-1 0,1 0 0,-1 1 0,1-1 0,-1 1 0,1 0 0,0 0 0,0 0 0,0 0 0,6-3 0,-8 5 0,0 0 0,-1 0 0,1-1 0,0 1 0,0 0 0,0 0 0,0 0 0,0 0 0,0 0 0,0 0 0,-1 0 0,1 0 0,0 0 0,0 0 0,0 0 0,0 1 0,0-1 0,-1 0 0,1 1 0,0-1 0,0 1 0,0-1 0,-1 1 0,1-1 0,1 2 0,-1-1 0,1 1 0,-1 0 0,0 0 0,0 0 0,0 0 0,0 0 0,0 0 0,-1 0 0,1 0 0,0 3 0,1 7 0,-1 0 0,0 0 0,-1 13 0,0-19 0,0 15 0,-1 0 0,-1 1 0,0-1 0,-2 0 0,0-1 0,-1 1 0,-2-1 0,0 0 0,-1 0 0,-18 32 0,11-26 0,-2-2 0,0 1 0,-2-2 0,-26 26 0,37-36 0,18-10 0,34-11 0,-25 4 0,-7 3 0,0 1 0,0 1 0,-1 0 0,1 0 0,0 1 0,-1 1 0,17 5 0,-5-1 0,-22-7-32,0 1-1,1-1 1,-1 1-1,0-1 1,1 0-1,-1 0 1,0 1-1,1-1 1,-1 0-1,0 0 1,1 0-1,-1-1 1,0 1-1,1 0 1,-1 0-1,0-1 1,1 1-1,-1-1 1,0 1-1,0-1 1,0 1-1,1-1 1,-1 0-1,0 0 1,0 1-1,0-1 1,0 0-1,0 0 1,0 0-1,-1 0 1,1 0-1,0-1 1,0 1-1,-1 0 1,1 0-1,0 0 1,-1-1-1,0 1 0,1 0 1,-1 0-1,1-3 1,1-11-6794</inkml:trace>
-  <inkml:trace contextRef="#ctx0" brushRef="#br0" timeOffset="1971.68">152 906 24575,'68'-8'0,"-33"3"0,-34 5 0,1 0 0,-1-1 0,1 1 0,-1 0 0,1 0 0,-1 0 0,1 0 0,-1 0 0,0 0 0,1 0 0,-1 0 0,1 1 0,-1-1 0,1 0 0,-1 1 0,0 0 0,1-1 0,-1 1 0,0 0 0,1-1 0,-1 1 0,0 0 0,0 0 0,0 0 0,0 0 0,0 0 0,0 0 0,0 0 0,0 1 0,0-1 0,-1 0 0,1 1 0,0-1 0,-1 0 0,1 1 0,-1-1 0,0 0 0,1 1 0,-1-1 0,0 1 0,0-1 0,0 1 0,0-1 0,0 3 0,0 0 0,-1 0 0,0 0 0,0 0 0,0 0 0,0 0 0,0 0 0,-1 0 0,0 0 0,0-1 0,0 1 0,0 0 0,0-1 0,-1 0 0,-5 6 0,1-3 0,0-2 0,-1 1 0,-14 6 0,-8 6 0,29-17 0,1 0 0,0 0 0,0 0 0,-1 0 0,1 1 0,0-1 0,-1 0 0,1 0 0,0 0 0,0 0 0,-1 0 0,1 1 0,0-1 0,0 0 0,0 0 0,-1 0 0,1 1 0,0-1 0,0 0 0,0 0 0,-1 1 0,1-1 0,0 0 0,0 1 0,0-1 0,0 0 0,0 0 0,0 1 0,0-1 0,0 0 0,0 1 0,0-1 0,0 0 0,0 0 0,0 1 0,0-1 0,0 0 0,0 1 0,0-1 0,0 0 0,0 1 0,0-1 0,0 0 0,1 0 0,-1 1 0,0-1 0,0 0 0,19 7 0,23-4 0,-39-3 0,0 0 0,1 0 0,-1 0 0,0 0 0,0 0 0,0 1 0,0 0 0,0 0 0,0-1 0,0 2 0,0-1 0,0 0 0,0 1 0,-1-1 0,1 1 0,0 0 0,3 4 0,-3-3 0,-1 0 0,0 1 0,-1-1 0,1 1 0,-1 0 0,1-1 0,-1 1 0,0 0 0,-1 0 0,1 0 0,-1 0 0,1 0 0,-1 0 0,-1 4 0,1-1 0,0 0 0,0 0 0,-1 0 0,0 0 0,0 0 0,-1-1 0,0 1 0,-4 9 0,4-12 0,0 0 0,-1 0 0,0 0 0,0 0 0,0 0 0,0-1 0,-1 0 0,1 1 0,-1-1 0,0-1 0,0 1 0,0 0 0,-6 2 0,-10 5-1365,1-2-5461</inkml:trace>
+  <inkml:trace contextRef="#ctx0" brushRef="#br0" timeOffset="1971.67">152 906 24575,'68'-8'0,"-33"3"0,-34 5 0,1 0 0,-1-1 0,1 1 0,-1 0 0,1 0 0,-1 0 0,1 0 0,-1 0 0,0 0 0,1 0 0,-1 0 0,1 1 0,-1-1 0,1 0 0,-1 1 0,0 0 0,1-1 0,-1 1 0,0 0 0,1-1 0,-1 1 0,0 0 0,0 0 0,0 0 0,0 0 0,0 0 0,0 0 0,0 0 0,0 1 0,0-1 0,-1 0 0,1 1 0,0-1 0,-1 0 0,1 1 0,-1-1 0,0 0 0,1 1 0,-1-1 0,0 1 0,0-1 0,0 1 0,0-1 0,0 3 0,0 0 0,-1 0 0,0 0 0,0 0 0,0 0 0,0 0 0,0 0 0,-1 0 0,0 0 0,0-1 0,0 1 0,0 0 0,0-1 0,-1 0 0,-5 6 0,1-3 0,0-2 0,-1 1 0,-14 6 0,-8 6 0,29-17 0,1 0 0,0 0 0,0 0 0,-1 0 0,1 1 0,0-1 0,-1 0 0,1 0 0,0 0 0,0 0 0,-1 0 0,1 1 0,0-1 0,0 0 0,0 0 0,-1 0 0,1 1 0,0-1 0,0 0 0,0 0 0,-1 1 0,1-1 0,0 0 0,0 1 0,0-1 0,0 0 0,0 0 0,0 1 0,0-1 0,0 0 0,0 1 0,0-1 0,0 0 0,0 0 0,0 1 0,0-1 0,0 0 0,0 1 0,0-1 0,0 0 0,0 1 0,0-1 0,0 0 0,1 0 0,-1 1 0,0-1 0,0 0 0,19 7 0,23-4 0,-39-3 0,0 0 0,1 0 0,-1 0 0,0 0 0,0 0 0,0 1 0,0 0 0,0 0 0,0-1 0,0 2 0,0-1 0,0 0 0,0 1 0,-1-1 0,1 1 0,0 0 0,3 4 0,-3-3 0,-1 0 0,0 1 0,-1-1 0,1 1 0,-1 0 0,1-1 0,-1 1 0,0 0 0,-1 0 0,1 0 0,-1 0 0,1 0 0,-1 0 0,-1 4 0,1-1 0,0 0 0,0 0 0,-1 0 0,0 0 0,0 0 0,-1-1 0,0 1 0,-4 9 0,4-12 0,0 0 0,-1 0 0,0 0 0,0 0 0,0 0 0,0-1 0,-1 0 0,1 1 0,-1-1 0,0-1 0,0 1 0,0 0 0,-6 2 0,-10 5-1365,1-2-5461</inkml:trace>
   <inkml:trace contextRef="#ctx0" brushRef="#br0" timeOffset="3071.68">193 1668 24575,'0'425'0,"0"-422"0,0 0 0,0 0 0,0 1 0,1-1 0,-1 0 0,1 0 0,0 1 0,0-1 0,0 0 0,2 3 0,-2-5 0,-1 0 0,1-1 0,0 1 0,-1 0 0,1-1 0,0 1 0,0-1 0,-1 1 0,1-1 0,0 1 0,0-1 0,0 0 0,0 1 0,-1-1 0,1 0 0,0 0 0,0 0 0,0 0 0,0 0 0,0 0 0,0 0 0,0 0 0,0 0 0,0 0 0,0 0 0,0 0 0,-1-1 0,1 1 0,0 0 0,0-1 0,0 1 0,0-1 0,-1 1 0,1-1 0,0 1 0,0-1 0,-1 1 0,1-1 0,0 0 0,0 0 0,2-2 0,1 0 0,-1-1 0,0 1 0,0-1 0,0 0 0,0 1 0,-1-1 0,0 0 0,0-1 0,0 1 0,0 0 0,0-1 0,-1 1 0,0 0 0,0-1 0,1-7 0,9-31 0,-10 43 0,-1-1 0,0 0 0,0 1 0,0-1 0,1 0 0,-1 1 0,0-1 0,1 0 0,-1 1 0,1-1 0,-1 1 0,0-1 0,1 1 0,-1-1 0,1 1 0,0-1 0,-1 1 0,1 0 0,-1-1 0,1 1 0,0 0 0,-1-1 0,2 1 0,-2 0 0,1 0 0,0 0 0,-1 0 0,1 1 0,-1-1 0,1 0 0,-1 1 0,1-1 0,-1 0 0,1 1 0,-1-1 0,1 0 0,-1 1 0,1-1 0,-1 1 0,0-1 0,1 1 0,-1-1 0,0 1 0,1 0 0,10 32 0,-8-6-311,-3 46 0,0-61-432,0 7-6083</inkml:trace>
-  <inkml:trace contextRef="#ctx0" brushRef="#br0" timeOffset="4299.98">364 2726 24575,'-31'-1'0,"-112"7"0,126-4 0,-1 1 0,1 1 0,0 0 0,0 2 0,1 0 0,-20 10 0,33-15 0,0 1 0,-1 0 0,1 0 0,0 0 0,0 0 0,0 1 0,1-1 0,-1 1 0,0-1 0,1 1 0,0 0 0,0 0 0,0 0 0,-2 4 0,2-1 0,0 0 0,0 0 0,1 0 0,0 1 0,0-1 0,1 0 0,0 11 0,0-8 0,-1-1 0,1 1 0,1-1 0,0 1 0,0-1 0,0 1 0,4 10 0,-4-17 0,0 0 0,0 0 0,0 0 0,0 0 0,0 0 0,1-1 0,-1 1 0,1 0 0,-1-1 0,1 1 0,0-1 0,0 1 0,0-1 0,0 0 0,-1 0 0,1 0 0,1 0 0,-1 0 0,0 0 0,0-1 0,0 1 0,0-1 0,1 1 0,-1-1 0,0 0 0,0 0 0,1 0 0,3 0 0,10-2 0,1-1 0,-1-1 0,0 0 0,-1-1 0,24-11 0,-23 10 0,0-1 0,0 2 0,1 0 0,-1 1 0,24-3 0,-35 7 0,0 0 0,1 0 0,-1 1 0,0 0 0,0 0 0,0 0 0,0 0 0,0 1 0,0-1 0,-1 1 0,1 1 0,-1-1 0,1 1 0,-1-1 0,0 1 0,0 1 0,0-1 0,0 0 0,0 1 0,-1 0 0,0 0 0,4 6 0,-4-6 0,-1 0 0,0 1 0,0-1 0,0 1 0,-1 0 0,0-1 0,0 1 0,0 0 0,0 0 0,-1 0 0,0 0 0,0 0 0,0 0 0,0 0 0,-1-1 0,0 1 0,0 0 0,0 0 0,-1 0 0,-3 7 0,-5 10 0,0 0 0,-25 37 0,32-55 0,-1 2-13,-1 0 0,0-1-1,-1 1 1,1-1 0,-1 0-1,0 0 1,-1-1 0,1 1-1,-1-1 1,-10 4 0,-9 6-1206,15-7-5607</inkml:trace>
+  <inkml:trace contextRef="#ctx0" brushRef="#br0" timeOffset="4299.97">364 2726 24575,'-31'-1'0,"-112"7"0,126-4 0,-1 1 0,1 1 0,0 0 0,0 2 0,1 0 0,-20 10 0,33-15 0,0 1 0,-1 0 0,1 0 0,0 0 0,0 0 0,0 1 0,1-1 0,-1 1 0,0-1 0,1 1 0,0 0 0,0 0 0,0 0 0,-2 4 0,2-1 0,0 0 0,0 0 0,1 0 0,0 1 0,0-1 0,1 0 0,0 11 0,0-8 0,-1-1 0,1 1 0,1-1 0,0 1 0,0-1 0,0 1 0,4 10 0,-4-17 0,0 0 0,0 0 0,0 0 0,0 0 0,0 0 0,1-1 0,-1 1 0,1 0 0,-1-1 0,1 1 0,0-1 0,0 1 0,0-1 0,0 0 0,-1 0 0,1 0 0,1 0 0,-1 0 0,0 0 0,0-1 0,0 1 0,0-1 0,1 1 0,-1-1 0,0 0 0,0 0 0,1 0 0,3 0 0,10-2 0,1-1 0,-1-1 0,0 0 0,-1-1 0,24-11 0,-23 10 0,0-1 0,0 2 0,1 0 0,-1 1 0,24-3 0,-35 7 0,0 0 0,1 0 0,-1 1 0,0 0 0,0 0 0,0 0 0,0 0 0,0 1 0,0-1 0,-1 1 0,1 1 0,-1-1 0,1 1 0,-1-1 0,0 1 0,0 1 0,0-1 0,0 0 0,0 1 0,-1 0 0,0 0 0,4 6 0,-4-6 0,-1 0 0,0 1 0,0-1 0,0 1 0,-1 0 0,0-1 0,0 1 0,0 0 0,0 0 0,-1 0 0,0 0 0,0 0 0,0 0 0,0 0 0,-1-1 0,0 1 0,0 0 0,0 0 0,-1 0 0,-3 7 0,-5 10 0,0 0 0,-25 37 0,32-55 0,-1 2-13,-1 0 0,0-1-1,-1 1 1,1-1 0,-1 0-1,0 0 1,-1-1 0,1 1-1,-1-1 1,-10 4 0,-9 6-1206,15-7-5607</inkml:trace>
   <inkml:trace contextRef="#ctx0" brushRef="#br0" timeOffset="5591.56">299 3277 24575,'-4'0'0,"0"3"0,-4 2 0,-4-1 0,-4 0 0,-2-1 0,-2-2 0,-2 4 0,1 0 0,-1-1 0,0 4 0,0-1 0,1-1 0,-1-1 0,1-3 0,3 0-8191</inkml:trace>
   <inkml:trace contextRef="#ctx0" brushRef="#br0" timeOffset="7157.4">365 3679 24575,'-3'1'0,"0"1"0,0-1 0,0 1 0,0 0 0,1 1 0,-1-1 0,1 0 0,-1 1 0,1-1 0,0 1 0,0 0 0,0 0 0,-2 4 0,0-1 0,-5 6 0,-15 22 0,-36 64 0,53-84 0,2 0 0,-1 0 0,2 0 0,-1 0 0,2 1 0,0 0 0,1 0 0,0 23 0,1 5 0,4 105 0,-3-144 0,0 1 0,1-1 0,0 1 0,0 0 0,0-1 0,1 0 0,-1 1 0,1-1 0,0 0 0,0 0 0,1 0 0,4 6 0,-5-7 0,1-1 0,0 0 0,-1 0 0,1 0 0,0 0 0,0 0 0,1 0 0,-1-1 0,0 0 0,1 0 0,-1 0 0,0 0 0,1 0 0,-1 0 0,1-1 0,6 0 0,-2 1 0,45-3 0,-50 2 0,0 0 0,-1-1 0,1 0 0,-1 0 0,1 0 0,-1 0 0,1 0 0,-1 0 0,0 0 0,0-1 0,1 0 0,-1 1 0,0-1 0,0 0 0,-1 0 0,1 0 0,2-3 0,0-1 0,2-3 0,0 0 0,-1-1 0,0 1 0,0-1 0,3-11 0,-8 20 0,1-1 0,-1 1 0,1-1 0,-1 0 0,0 1 0,0-1 0,0 1 0,0-1 0,0 0 0,0 1 0,0-1 0,0 1 0,-1-1 0,1 1 0,0-1 0,-1 0 0,0 1 0,1 0 0,-1-1 0,0 1 0,0-1 0,0 1 0,0 0 0,0 0 0,0-1 0,0 1 0,0 0 0,0 0 0,0 0 0,-1 0 0,1 0 0,0 1 0,-1-1 0,1 0 0,-1 0 0,1 1 0,-1-1 0,1 1 0,-1 0 0,0-1 0,1 1 0,-3 0 0,-16-3 0,-1 2 0,0 0 0,-37 4 0,5-1 0,49-2-113,2 0 54,0 0-1,0 0 0,0 0 1,0 0-1,1 0 0,-1 0 1,0 0-1,0 1 1,0-1-1,1 1 0,-1-1 1,0 1-1,0-1 0,1 1 1,-1 0-1,1 0 0,-1 0 1,1 0-1,-1 0 1,-1 3-1,-2 5-6766</inkml:trace>
   <inkml:trace contextRef="#ctx0" brushRef="#br0" timeOffset="8263.52">153 4779 24575,'4'0'0,"36"1"0,0-2 0,0-1 0,0-2 0,0-2 0,45-12 0,-82 17 0,0 0 0,0 0 0,0 0 0,0 0 0,0 1 0,0 0 0,0-1 0,0 1 0,0 0 0,1 1 0,-1-1 0,0 0 0,0 1 0,0 0 0,0 0 0,3 1 0,-4-1 0,-1 0 0,1 1 0,-1-1 0,0 0 0,0 1 0,0-1 0,0 1 0,0-1 0,0 1 0,0 0 0,0-1 0,0 1 0,-1 0 0,1 0 0,-1-1 0,1 1 0,-1 0 0,0 0 0,1 0 0,-1 0 0,0-1 0,0 1 0,-1 0 0,1 0 0,0 0 0,-1 0 0,1-1 0,-2 3 0,-1 10 0,-2-2 0,0 1 0,0 0 0,-12 18 0,-10 23 0,-14 38 0,21-50 0,-16 49 0,32-75 0,1 0 0,-2 23 0,4-27 0,0-1 0,-1 1 0,0-1 0,0 0 0,-2 0 0,-5 15 0,8-25-65,1 0 0,-1 0 0,1 0 0,-1 0 0,0 0 0,0 0 0,0 0 0,0 0 0,0 0 0,0 0 0,0-1 0,0 1 0,0 0 0,0-1 0,0 1 0,0 0 0,0-1 0,-1 0 0,1 1 0,-2 0 0,-11-1-6761</inkml:trace>
@@ -8746,14 +8710,14 @@
   <inkml:trace contextRef="#ctx0" brushRef="#br0" timeOffset="15623.51">300 8674 24575,'1'-9'0,"0"0"0,0 0 0,1 0 0,1 0 0,-1 1 0,1-1 0,1 1 0,-1 0 0,9-14 0,-5 10 0,0-1 0,7-24 0,12-45 0,-11 39 0,11-53 0,-26 95 0,0 0 0,0-1 0,1 1 0,-1 0 0,0-1 0,0 1 0,1 0 0,-1 0 0,1-1 0,-1 1 0,1 0 0,0 0 0,-1 0 0,1 0 0,0 0 0,0 0 0,0 0 0,1-1 0,-2 2 0,1 0 0,-1 0 0,1 0 0,0 0 0,-1 1 0,1-1 0,-1 0 0,1 0 0,-1 1 0,1-1 0,-1 0 0,1 1 0,-1-1 0,1 0 0,-1 1 0,0-1 0,1 1 0,-1-1 0,1 1 0,-1-1 0,0 1 0,0-1 0,1 1 0,-1-1 0,0 1 0,1 0 0,2 7 0,0 0 0,0 0 0,0 0 0,1 10 0,0 17-48,-2 0 0,-3 48-1,0-39-1171,1-24-5606</inkml:trace>
   <inkml:trace contextRef="#ctx0" brushRef="#br0" timeOffset="16661.58">640 8548 24575,'2'-14'0,"0"1"0,0 1 0,2-1 0,-1 0 0,2 1 0,11-24 0,-1 0 0,50-111 0,-60 135 0,0-1 0,2 1 0,-1 1 0,15-20 0,-21 31 0,0 0 0,0-1 0,0 1 0,0 0 0,0 0 0,0 0 0,0 0 0,1-1 0,-1 1 0,0 0 0,0 0 0,0 0 0,0 0 0,0 0 0,1 0 0,-1-1 0,0 1 0,0 0 0,0 0 0,0 0 0,1 0 0,-1 0 0,0 0 0,0 0 0,0 0 0,1 0 0,-1 0 0,0 0 0,0 0 0,0 0 0,1 0 0,-1 0 0,0 0 0,0 0 0,0 0 0,0 0 0,1 0 0,-1 0 0,0 0 0,0 1 0,0-1 0,1 0 0,-1 0 0,0 0 0,0 0 0,0 0 0,0 0 0,0 1 0,0-1 0,1 0 0,-1 0 0,4 16 0,-3 19 0,-1-35 0,1 100 0,-5 104 0,4-197-170,-1 0-1,-1 0 0,1-1 1,-1 1-1,0 0 0,-1-1 1,-5 11-1,1-6-6655</inkml:trace>
   <inkml:trace contextRef="#ctx0" brushRef="#br0" timeOffset="17990.52">491 8420 24575,'2'103'0,"-5"112"0,0-195-1365,-1-1-5461</inkml:trace>
-  <inkml:trace contextRef="#ctx0" brushRef="#br0" timeOffset="19170.67">407 9457 24575,'0'-29'0,"-1"-17"0,3 0 0,10-68 0,-9 90 0,6-25 0,-9 46 0,1 0 0,0 1 0,0-1 0,0 0 0,0 1 0,0 0 0,1-1 0,-1 1 0,1 0 0,-1-1 0,1 1 0,0 0 0,0 0 0,2-1 0,-3 2 0,0 1 0,-1-1 0,1 1 0,-1 0 0,1-1 0,-1 1 0,1 0 0,0 0 0,-1-1 0,1 1 0,0 0 0,-1 0 0,1 0 0,0 0 0,-1 0 0,1 0 0,0 0 0,0 0 0,-1 0 0,1 0 0,0 0 0,-1 0 0,1 0 0,0 1 0,-1-1 0,1 0 0,-1 0 0,1 1 0,0-1 0,0 1 0,0 1 0,1-1 0,-1 1 0,0-1 0,0 1 0,0 0 0,0 0 0,0 0 0,-1-1 0,1 1 0,0 3 0,6 46 0,-7-50 0,-2 176 0,0-103 0,6 74 0,-5-147-35,1 0 0,0 0 0,0 0 0,0 0 0,0 0 0,0 0 0,0 0 0,0 0 0,1 0 0,-1 0 0,0-1 0,0 1 0,1 0 0,-1 0 0,0 0 0,1 0 0,-1 0 0,1-1 0,-1 1 0,1 0 0,0-1 0,-1 1 0,1 0 0,0-1 0,-1 1 0,1 0 0,0-1 0,0 1 0,0-1 0,-1 0 0,1 1 0,0-1 0,0 0 0,0 1 0,0-1 0,0 0 0,0 0 0,1 0 0,6-4-6791</inkml:trace>
+  <inkml:trace contextRef="#ctx0" brushRef="#br0" timeOffset="19170.66">407 9457 24575,'0'-29'0,"-1"-17"0,3 0 0,10-68 0,-9 90 0,6-25 0,-9 46 0,1 0 0,0 1 0,0-1 0,0 0 0,0 1 0,0 0 0,1-1 0,-1 1 0,1 0 0,-1-1 0,1 1 0,0 0 0,0 0 0,2-1 0,-3 2 0,0 1 0,-1-1 0,1 1 0,-1 0 0,1-1 0,-1 1 0,1 0 0,0 0 0,-1-1 0,1 1 0,0 0 0,-1 0 0,1 0 0,0 0 0,-1 0 0,1 0 0,0 0 0,0 0 0,-1 0 0,1 0 0,0 0 0,-1 0 0,1 0 0,0 1 0,-1-1 0,1 0 0,-1 0 0,1 1 0,0-1 0,0 1 0,0 1 0,1-1 0,-1 1 0,0-1 0,0 1 0,0 0 0,0 0 0,0 0 0,-1-1 0,1 1 0,0 3 0,6 46 0,-7-50 0,-2 176 0,0-103 0,6 74 0,-5-147-35,1 0 0,0 0 0,0 0 0,0 0 0,0 0 0,0 0 0,0 0 0,0 0 0,1 0 0,-1 0 0,0-1 0,0 1 0,1 0 0,-1 0 0,0 0 0,1 0 0,-1 0 0,1-1 0,-1 1 0,1 0 0,0-1 0,-1 1 0,1 0 0,0-1 0,-1 1 0,1 0 0,0-1 0,0 1 0,0-1 0,-1 0 0,1 1 0,0-1 0,0 0 0,0 1 0,0-1 0,0 0 0,0 0 0,1 0 0,6-4-6791</inkml:trace>
   <inkml:trace contextRef="#ctx0" brushRef="#br0" timeOffset="20284.32">979 9203 24575,'-40'1'0,"28"0"0,0 0 0,0 0 0,0-2 0,0 1 0,0-2 0,-20-4 0,30 5 0,0 0 0,0-1 0,0 1 0,0-1 0,0 0 0,1 0 0,-1 1 0,0-1 0,1 0 0,-1 0 0,1 0 0,0-1 0,0 1 0,0 0 0,0 0 0,0-1 0,0 1 0,0-1 0,1 1 0,-1 0 0,1-1 0,0 1 0,0-1 0,0 1 0,0-4 0,0 5 0,0-1 0,0 1 0,0-1 0,0 1 0,0-1 0,0 0 0,1 1 0,-1-1 0,0 1 0,1-1 0,-1 1 0,1 0 0,0-1 0,-1 1 0,1 0 0,0-1 0,0 1 0,0 0 0,0 0 0,0-1 0,0 1 0,0 0 0,1 0 0,-1 0 0,0 1 0,0-1 0,1 0 0,-1 0 0,1 1 0,-1-1 0,0 1 0,1-1 0,-1 1 0,1-1 0,-1 1 0,1 0 0,0 0 0,-1 0 0,3 0 0,-2 1 0,-1-1 0,1 1 0,-1 0 0,1-1 0,-1 1 0,1 0 0,-1 0 0,0 0 0,1 0 0,-1 0 0,0 1 0,0-1 0,0 0 0,0 1 0,0-1 0,0 0 0,0 1 0,0-1 0,-1 1 0,1 0 0,0-1 0,-1 1 0,1-1 0,-1 1 0,0 0 0,1 2 0,2 51 0,-3-48 0,0 6 0,-5 102 0,3-102 0,-1 1 0,0-1 0,-1 1 0,0-1 0,-1 0 0,-9 17 0,-7 10 0,-6 11 0,-36 53 0,59-100 0,0-1 0,0 1 0,0 0 0,0-1 0,-1 0 0,1 0 0,-1-1 0,0 1 0,0-1 0,0 0 0,0 0 0,0-1 0,0 1 0,0-1 0,-1 0 0,1 0 0,0-1 0,-1 0 0,1 0 0,-7-1 0,8 1 0,1 0 0,-1 0 0,1 0 0,-1-1 0,1 0 0,0 0 0,-1 0 0,1 0 0,0 0 0,0 0 0,0-1 0,0 0 0,0 0 0,0 0 0,0 0 0,0 0 0,1 0 0,-1-1 0,1 1 0,0-1 0,-1 1 0,1-1 0,0 0 0,1 0 0,-1 0 0,1 0 0,-1 0 0,1-1 0,0 1 0,0 0 0,-1-7 0,2 9 0,-1 0 0,1 0 0,0 0 0,0 0 0,0 0 0,0 0 0,0 0 0,0 0 0,0 0 0,0-1 0,0 1 0,0 0 0,0 0 0,1 0 0,-1 0 0,0 0 0,1 0 0,-1 0 0,1 0 0,-1 0 0,1 0 0,-1 0 0,1 1 0,0-1 0,0 0 0,-1 0 0,1 0 0,0 1 0,0-1 0,0 0 0,0 1 0,0-1 0,0 1 0,0-1 0,0 1 0,0 0 0,0-1 0,0 1 0,0 0 0,0 0 0,0 0 0,0-1 0,0 1 0,0 0 0,1 1 0,2-1 0,-1 1 0,1 0 0,-1 0 0,1 0 0,-1 0 0,0 1 0,0-1 0,0 1 0,0 0 0,0 0 0,0 0 0,4 5 0,18 23 0,-23-27 0,0 1 0,0-1 0,0 0 0,0 0 0,1 0 0,-1-1 0,1 1 0,0 0 0,0-1 0,0 0 0,0 0 0,0 0 0,1 0 0,-1 0 0,1-1 0,-1 1 0,1-1 0,-1 0 0,1 0 0,0 0 0,5 0 0,138-1 84,-71-2-1533,-51 1-5377</inkml:trace>
   <inkml:trace contextRef="#ctx0" brushRef="#br0" timeOffset="38891.74">1042 377 24575,'310'-17'0,"-3"-10"0,-286 24-1365,-3-2-5461</inkml:trace>
   <inkml:trace contextRef="#ctx0" brushRef="#br0" timeOffset="39432.51">1189 778 24575,'103'1'0,"112"-3"0,-85-18-1365,-113 19-5461</inkml:trace>
   <inkml:trace contextRef="#ctx0" brushRef="#br0" timeOffset="40007.57">1083 1879 24575,'2'0'-27,"17"1"10,-1-1 1,1-1-1,-1 0 0,1-1 1,-1-1-1,0-1 0,0-1 0,31-11 1,-33 8-2,110-47-1152,-108 49-5656</inkml:trace>
   <inkml:trace contextRef="#ctx0" brushRef="#br0" timeOffset="41899.97">1529 9584 24575,'1'-1'0,"0"1"0,0-1 0,0 1 0,0 0 0,0-1 0,-1 1 0,1-1 0,0 0 0,0 1 0,0-1 0,-1 0 0,1 1 0,0-1 0,-1 0 0,1 0 0,0 0 0,-1 0 0,1 0 0,-1 1 0,1-2 0,9-23 0,-9 22 0,4-14 0,0 0 0,-2 0 0,0-1 0,-1 0 0,-1-25 0,-1 26 0,1-1 0,1 1 0,0 0 0,1-1 0,10-30 0,-3 29 0,0-1 0,1 1 0,1 1 0,1 0 0,15-16 0,-28 33 0,1 1 0,-1-1 0,0 0 0,1 1 0,-1-1 0,0 1 0,1-1 0,-1 1 0,1-1 0,-1 1 0,1-1 0,-1 1 0,1 0 0,-1-1 0,1 1 0,-1 0 0,1-1 0,-1 1 0,1 0 0,0 0 0,-1-1 0,1 1 0,-1 0 0,1 0 0,0 0 0,-1 0 0,1 0 0,0 0 0,-1 0 0,1 0 0,0 0 0,-1 0 0,1 0 0,0 1 0,-1-1 0,1 0 0,-1 0 0,1 0 0,0 1 0,-1-1 0,1 0 0,-1 1 0,1-1 0,-1 1 0,1-1 0,-1 1 0,1-1 0,-1 1 0,0-1 0,1 1 0,-1-1 0,0 1 0,1-1 0,-1 1 0,0 0 0,0-1 0,1 1 0,-1-1 0,0 2 0,13 47 0,-11-34 0,3 8 0,-1 0 0,-1 0 0,0 43 0,0-2 0,-1-53 16,0 0 1,1 0-1,0 0 0,7 17 0,2 7-1462,-7-18-5380</inkml:trace>
   <inkml:trace contextRef="#ctx0" brushRef="#br0" timeOffset="42427.39">1550 9478 24575,'4'-4'0,"4"-1"0,5-3 0,4 0 0,2 1 0,2 1 0,1 3 0,-1 1 0,2 1 0,-1 1 0,-1 0 0,1 0 0,-4 1-8191</inkml:trace>
-  <inkml:trace contextRef="#ctx0" brushRef="#br0" timeOffset="56556.72">1930 9500 24575,'1'-3'0,"-1"1"0,1-1 0,0 1 0,0 0 0,0 0 0,0-1 0,0 1 0,0 0 0,1 0 0,-1 0 0,1 0 0,1-1 0,10-16 0,-9 8 0,0 0 0,-1 0 0,2-14 0,-3 14 0,1 0 0,0 1 0,8-22 0,-5 18 0,0-1 0,-1 0 0,4-25 0,-5 22 0,0 1 0,11-27 0,-14 42 0,0 0 0,0 0 0,0-1 0,0 1 0,0 0 0,-1-1 0,1 1 0,-1-1 0,0 1 0,0 0 0,0-1 0,0 1 0,0-1 0,0 1 0,0-1 0,-1 1 0,0-1 0,1 1 0,-3-4 0,2 4 0,0 0 0,-1 1 0,1-1 0,-1 1 0,0-1 0,0 1 0,1 0 0,-1 0 0,0 0 0,0 0 0,0 0 0,0 0 0,0 0 0,0 1 0,0-1 0,-1 1 0,1-1 0,0 1 0,0 0 0,0 0 0,0 0 0,-4 1 0,2-1 0,1 0 0,-1 1 0,1 0 0,0 0 0,-1 0 0,1 0 0,0 0 0,0 1 0,-1-1 0,1 1 0,0 0 0,1 0 0,-1 0 0,0 0 0,0 1 0,1-1 0,0 1 0,-1 0 0,1-1 0,0 1 0,0 0 0,1 0 0,-1 0 0,1 1 0,-1-1 0,1 0 0,-2 6 0,-1 8 0,0-1 0,1 1 0,1-1 0,0 27 0,0-11 0,0-16 0,1 1 0,1 0 0,0-1 0,2 1 0,-1 0 0,2-1 0,5 18 0,-6-30 0,-1-1 0,1 1 0,1-1 0,-1 0 0,0 0 0,1 0 0,-1 0 0,1 0 0,0-1 0,0 1 0,0-1 0,0 0 0,1 0 0,-1 0 0,0 0 0,1-1 0,0 1 0,-1-1 0,1 0 0,0 0 0,0 0 0,7 0 0,9 1 0,1-1 0,0-1 0,25-3 0,-5 1 0,-20 2 0,-8 0 0,-1 1 0,1-2 0,-1 0 0,1 0 0,-1-1 0,0-1 0,0 0 0,0 0 0,0-1 0,17-9 0,-19 7 0,0 0 0,0 0 0,14-13 0,-22 17 0,0 1 0,0-1 0,-1 0 0,1 0 0,0 0 0,-1 0 0,1 0 0,-1 0 0,0-1 0,0 1 0,0 0 0,0-1 0,0 1 0,0-1 0,-1 1 0,1-1 0,-1 1 0,1-1 0,-1 0 0,0 1 0,0-1 0,-1-2 0,1 3 0,0 1 0,-1 0 0,1-1 0,-1 1 0,1 0 0,-1-1 0,1 1 0,-1 0 0,0 0 0,0 0 0,0 0 0,1 0 0,-1 0 0,0 0 0,0 0 0,0 0 0,-1 0 0,1 0 0,0 1 0,0-1 0,0 0 0,0 1 0,-1-1 0,1 1 0,0-1 0,-1 1 0,1 0 0,0 0 0,-1-1 0,1 1 0,0 0 0,-1 0 0,1 0 0,-1 0 0,1 1 0,0-1 0,-1 0 0,0 1 0,-2 0 0,1 0 0,0 0 0,0 0 0,-1 0 0,1 1 0,0-1 0,0 1 0,0 0 0,1 0 0,-1 0 0,0 0 0,1 1 0,-1-1 0,-2 4 0,2 0 0,1-1 0,-1 1 0,1-1 0,0 1 0,0 0 0,1 0 0,0 0 0,0-1 0,0 1 0,1 9 0,-1-12 0,1 0 0,0 0 0,0 0 0,1 0 0,-1 0 0,1 0 0,-1 0 0,1 0 0,0 0 0,0 0 0,0-1 0,1 1 0,-1 0 0,1-1 0,-1 1 0,1-1 0,0 1 0,0-1 0,0 0 0,0 0 0,0 0 0,3 2 0,3 1 0,1-2 0,-1 1 0,0-1 0,1 0 0,0-1 0,0 0 0,0 0 0,0-1 0,0 0 0,13 0 0,-17-1 0,-1-1 0,0 1 0,0-1 0,0 0 0,1 0 0,-1 0 0,0 0 0,0-1 0,0 1 0,0-1 0,-1 0 0,1 0 0,0-1 0,-1 1 0,0-1 0,1 0 0,-1 0 0,0 0 0,0 0 0,-1 0 0,1-1 0,-1 1 0,4-8 0,2-8 0,-2 0 0,0-1 0,6-37 0,-12 56 0,0-1 0,0 1 0,1-1 0,-1 1 0,0-1 0,1 1 0,-1-1 0,1 1 0,-1-1 0,1 1 0,0 0 0,0-1 0,0 1 0,0 0 0,0 0 0,0-1 0,0 1 0,0 0 0,0 0 0,0 0 0,0 0 0,3-1 0,-3 2 0,0 1 0,0-1 0,0 0 0,0 1 0,0-1 0,0 0 0,0 1 0,0-1 0,0 1 0,0 0 0,0-1 0,0 1 0,0 0 0,-1 0 0,1-1 0,0 1 0,0 0 0,-1 0 0,1 0 0,-1 0 0,1 0 0,-1 0 0,1 0 0,-1 0 0,1 0 0,-1 0 0,0 0 0,0 0 0,0 0 0,1 0 0,-1 2 0,5 18 0,-3-12 0,0-1 0,0 0 0,1 0 0,0 0 0,7 13 0,-8-18 0,0-1 0,0 1 0,0-1 0,0 0 0,0 0 0,0 0 0,1 0 0,-1-1 0,1 1 0,-1 0 0,1-1 0,0 0 0,0 0 0,-1 0 0,1 0 0,0 0 0,0 0 0,0-1 0,0 1 0,5-1 0,-5 1-65,1-1 0,-1 0 0,1 0 0,-1 0 0,1 0 0,-1-1 0,1 0 0,-1 1 0,1-1 0,-1 0 0,0-1 0,1 1 0,-1 0 0,0-1 0,0 0 0,0 0 0,0 0 0,0 0 0,0 0 0,4-5 0,2-7-6761</inkml:trace>
+  <inkml:trace contextRef="#ctx0" brushRef="#br0" timeOffset="56556.71">1930 9500 24575,'1'-3'0,"-1"1"0,1-1 0,0 1 0,0 0 0,0 0 0,0-1 0,0 1 0,0 0 0,1 0 0,-1 0 0,1 0 0,1-1 0,10-16 0,-9 8 0,0 0 0,-1 0 0,2-14 0,-3 14 0,1 0 0,0 1 0,8-22 0,-5 18 0,0-1 0,-1 0 0,4-25 0,-5 22 0,0 1 0,11-27 0,-14 42 0,0 0 0,0 0 0,0-1 0,0 1 0,0 0 0,-1-1 0,1 1 0,-1-1 0,0 1 0,0 0 0,0-1 0,0 1 0,0-1 0,0 1 0,0-1 0,-1 1 0,0-1 0,1 1 0,-3-4 0,2 4 0,0 0 0,-1 1 0,1-1 0,-1 1 0,0-1 0,0 1 0,1 0 0,-1 0 0,0 0 0,0 0 0,0 0 0,0 0 0,0 0 0,0 1 0,0-1 0,-1 1 0,1-1 0,0 1 0,0 0 0,0 0 0,0 0 0,-4 1 0,2-1 0,1 0 0,-1 1 0,1 0 0,0 0 0,-1 0 0,1 0 0,0 0 0,0 1 0,-1-1 0,1 1 0,0 0 0,1 0 0,-1 0 0,0 0 0,0 1 0,1-1 0,0 1 0,-1 0 0,1-1 0,0 1 0,0 0 0,1 0 0,-1 0 0,1 1 0,-1-1 0,1 0 0,-2 6 0,-1 8 0,0-1 0,1 1 0,1-1 0,0 27 0,0-11 0,0-16 0,1 1 0,1 0 0,0-1 0,2 1 0,-1 0 0,2-1 0,5 18 0,-6-30 0,-1-1 0,1 1 0,1-1 0,-1 0 0,0 0 0,1 0 0,-1 0 0,1 0 0,0-1 0,0 1 0,0-1 0,0 0 0,1 0 0,-1 0 0,0 0 0,1-1 0,0 1 0,-1-1 0,1 0 0,0 0 0,0 0 0,7 0 0,9 1 0,1-1 0,0-1 0,25-3 0,-5 1 0,-20 2 0,-8 0 0,-1 1 0,1-2 0,-1 0 0,1 0 0,-1-1 0,0-1 0,0 0 0,0 0 0,0-1 0,17-9 0,-19 7 0,0 0 0,0 0 0,14-13 0,-22 17 0,0 1 0,0-1 0,-1 0 0,1 0 0,0 0 0,-1 0 0,1 0 0,-1 0 0,0-1 0,0 1 0,0 0 0,0-1 0,0 1 0,0-1 0,-1 1 0,1-1 0,-1 1 0,1-1 0,-1 0 0,0 1 0,0-1 0,-1-2 0,1 3 0,0 1 0,-1 0 0,1-1 0,-1 1 0,1 0 0,-1-1 0,1 1 0,-1 0 0,0 0 0,0 0 0,0 0 0,1 0 0,-1 0 0,0 0 0,0 0 0,0 0 0,-1 0 0,1 0 0,0 1 0,0-1 0,0 0 0,0 1 0,-1-1 0,1 1 0,0-1 0,-1 1 0,1 0 0,0 0 0,-1-1 0,1 1 0,0 0 0,-1 0 0,1 0 0,-1 0 0,1 1 0,0-1 0,-1 0 0,0 1 0,-2 0 0,1 0 0,0 0 0,0 0 0,-1 0 0,1 1 0,0-1 0,0 1 0,0 0 0,1 0 0,-1 0 0,0 0 0,1 1 0,-1-1 0,-2 4 0,2 0 0,1-1 0,-1 1 0,1-1 0,0 1 0,0 0 0,1 0 0,0 0 0,0-1 0,0 1 0,1 9 0,-1-12 0,1 0 0,0 0 0,0 0 0,1 0 0,-1 0 0,1 0 0,-1 0 0,1 0 0,0 0 0,0 0 0,0-1 0,1 1 0,-1 0 0,1-1 0,-1 1 0,1-1 0,0 1 0,0-1 0,0 0 0,0 0 0,0 0 0,3 2 0,3 1 0,1-2 0,-1 1 0,0-1 0,1 0 0,0-1 0,0 0 0,0 0 0,0-1 0,0 0 0,13 0 0,-17-1 0,-1-1 0,0 1 0,0-1 0,0 0 0,1 0 0,-1 0 0,0 0 0,0-1 0,0 1 0,0-1 0,-1 0 0,1 0 0,0-1 0,-1 1 0,0-1 0,1 0 0,-1 0 0,0 0 0,0 0 0,-1 0 0,1-1 0,-1 1 0,4-8 0,2-8 0,-2 0 0,0-1 0,6-37 0,-12 56 0,0-1 0,0 1 0,1-1 0,-1 1 0,0-1 0,1 1 0,-1-1 0,1 1 0,-1-1 0,1 1 0,0 0 0,0-1 0,0 1 0,0 0 0,0 0 0,0-1 0,0 1 0,0 0 0,0 0 0,0 0 0,0 0 0,3-1 0,-3 2 0,0 1 0,0-1 0,0 0 0,0 1 0,0-1 0,0 0 0,0 1 0,0-1 0,0 1 0,0 0 0,0-1 0,0 1 0,0 0 0,-1 0 0,1-1 0,0 1 0,0 0 0,-1 0 0,1 0 0,-1 0 0,1 0 0,-1 0 0,1 0 0,-1 0 0,1 0 0,-1 0 0,0 0 0,0 0 0,0 0 0,1 0 0,-1 2 0,5 18 0,-3-12 0,0-1 0,0 0 0,1 0 0,0 0 0,7 13 0,-8-18 0,0-1 0,0 1 0,0-1 0,0 0 0,0 0 0,0 0 0,1 0 0,-1-1 0,1 1 0,-1 0 0,1-1 0,0 0 0,0 0 0,-1 0 0,1 0 0,0 0 0,0 0 0,0-1 0,0 1 0,5-1 0,-5 1-65,1-1 0,-1 0 0,1 0 0,-1 0 0,1 0 0,-1-1 0,1 0 0,-1 1 0,1-1 0,-1 0 0,0-1 0,1 1 0,-1 0 0,0-1 0,0 0 0,0 0 0,0 0 0,0 0 0,0 0 0,4-5 0,2-7-6761</inkml:trace>
   <inkml:trace contextRef="#ctx0" brushRef="#br0" timeOffset="57129.92">2776 9140 24575,'0'3'0,"0"6"0,0 4 0,0 3 0,0 4 0,0 0 0,0 2 0,0 0 0,0 0 0,0 0 0,0 0 0,0 0 0,0-1 0,0 0 0,0 0 0,0 1 0,0-5-8191</inkml:trace>
   <inkml:trace contextRef="#ctx0" brushRef="#br0" timeOffset="57503.48">2776 9351 24575,'0'-4'0,"1"1"0,0 0 0,-1 0 0,1 0 0,0 0 0,0 1 0,1-1 0,-1 0 0,1 0 0,-1 1 0,1-1 0,0 1 0,0-1 0,0 1 0,0 0 0,0 0 0,1 0 0,-1 0 0,1 0 0,4-2 0,7-5 0,1 2 0,25-11 0,-30 14 0,65-18 0,-13 6 0,-41 9-1365,-3 2-5461</inkml:trace>
 </inkml:ink>
@@ -9118,7 +9082,7 @@
   <inkml:trace contextRef="#ctx0" brushRef="#br0">2 594 24575,'0'-51'0,"-1"2"0,2 0 0,12-79 0,-5 65 0,-6 47 0,-1 0 0,2 0 0,0 1 0,1-1 0,10-26 0,-12 39 0,-1 0 0,0 0 0,1 1 0,-1-1 0,1 0 0,0 0 0,0 1 0,0-1 0,0 1 0,1 0 0,-1 0 0,1 0 0,-1 0 0,1 0 0,0 0 0,0 1 0,0-1 0,-1 1 0,1 0 0,1-1 0,-1 2 0,0-1 0,0 0 0,0 1 0,0-1 0,1 1 0,-1 0 0,0 0 0,0 0 0,1 0 0,-1 1 0,0-1 0,0 1 0,0 0 0,0 0 0,0 0 0,0 1 0,0-1 0,4 3 0,2 2 0,-1 1 0,1 0 0,-2 1 0,1 0 0,-1 0 0,0 0 0,-1 1 0,0 0 0,0 0 0,-1 1 0,0-1 0,-1 1 0,0 0 0,0 1 0,3 17 0,-1 7 0,-1 0 0,-2 0 0,-2 54 0,-1-76 34,1 1-1,1-1 1,5 17-1,3 27-1532,-9-40-5327</inkml:trace>
   <inkml:trace contextRef="#ctx0" brushRef="#br0" timeOffset="788.7">45 361 24575,'0'-4'0,"4"-1"0,4 0 0,5 1 0,3 2 0,4 0 0,1 1 0,-3-3 0,-1-1 0,1 1 0,-4-3 0,0 0 0,2 1 0,-3 1-8191</inkml:trace>
   <inkml:trace contextRef="#ctx0" brushRef="#br0" timeOffset="7904.28">552 340 24575,'-8'-1'0,"0"1"0,0 1 0,0 0 0,1 0 0,-1 1 0,0-1 0,1 2 0,-15 5 0,19-6 0,0 0 0,0 0 0,0 0 0,0 0 0,0 0 0,1 1 0,-1 0 0,1-1 0,0 1 0,-1 0 0,1 0 0,0 0 0,1 1 0,-1-1 0,1 0 0,-1 1 0,1-1 0,0 1 0,0-1 0,1 1 0,-2 4 0,0 8 0,1-1 0,0 0 0,0 1 0,2-1 0,0 0 0,1 1 0,5 21 0,-7-35 0,1-1 0,-1 0 0,1 1 0,0-1 0,-1 1 0,1-1 0,0 0 0,0 0 0,0 1 0,0-1 0,0 0 0,0 0 0,0 0 0,0 0 0,0 0 0,1 0 0,-1-1 0,0 1 0,1 0 0,-1-1 0,0 1 0,1-1 0,-1 1 0,1-1 0,-1 0 0,1 1 0,-1-1 0,1 0 0,-1 0 0,1 0 0,-1 0 0,1 0 0,-1 0 0,1-1 0,-1 1 0,3-1 0,-1 0 0,0-1 0,0 1 0,0-1 0,0 0 0,0 0 0,-1 0 0,1 0 0,-1 0 0,1 0 0,-1-1 0,0 1 0,0-1 0,0 0 0,0 1 0,2-5 0,0-3 0,-1 0 0,0-1 0,-1 1 0,0 0 0,-1-1 0,0 0 0,0 1 0,-2-13 0,1 8 0,0 1 0,1 0 0,5-24 0,0 7 0,-2 0 0,-1 0 0,-2-1 0,-2-35 0,0 27 0,1 415 0,0-370 0,0-3 0,-1 1 0,1 0 0,0-1 0,0 1 0,1 0 0,-1-1 0,0 1 0,1 0 0,0-1 0,0 1 0,0-1 0,0 1 0,0-1 0,1 3 0,-1-5 0,0-1 0,-1 1 0,1 0 0,-1 0 0,1-1 0,0 1 0,-1 0 0,1-1 0,-1 1 0,1-1 0,-1 1 0,1-1 0,-1 1 0,1-1 0,-1 1 0,0-1 0,1 1 0,-1-1 0,0 1 0,1-1 0,-1 0 0,0 1 0,0-1 0,1-1 0,8-18 0,-7 11 0,1 0 0,-2 0 0,1 0 0,-1 0 0,0-17 0,-1 17 0,0 0 0,1 0 0,0 0 0,0 1 0,4-14 0,-4 20 0,0 0 0,-1 1 0,1-1 0,0 1 0,0-1 0,0 1 0,0 0 0,0-1 0,0 1 0,0 0 0,1 0 0,-1 0 0,0 0 0,1 0 0,-1 0 0,0 0 0,1 0 0,-1 0 0,1 1 0,0-1 0,-1 1 0,1-1 0,0 1 0,-1 0 0,1-1 0,0 1 0,-1 0 0,1 0 0,0 0 0,2 1 0,0-1 0,-1 1 0,0 0 0,0 0 0,0 0 0,0 0 0,0 0 0,0 1 0,0-1 0,0 1 0,-1 0 0,1-1 0,0 2 0,-1-1 0,0 0 0,3 3 0,10 17 0,0 0 0,10 25 0,-10-20 0,-10-80 0,-4 45 0,-1 1 0,2 0 0,-1 0 0,1 0 0,0 0 0,1 0 0,-1 1 0,1-1 0,1 1 0,-1-1 0,7-7 0,-8 12 0,0-1 0,0 1 0,0 0 0,0 0 0,0 0 0,1 0 0,-1 0 0,1 1 0,-1-1 0,1 1 0,0 0 0,-1-1 0,1 1 0,0 0 0,0 1 0,0-1 0,0 0 0,0 1 0,0 0 0,0 0 0,0 0 0,0 0 0,0 0 0,0 0 0,0 1 0,0-1 0,0 1 0,-1 0 0,1 0 0,3 2 0,-4-2 0,1 1 0,-1-1 0,0 1 0,0 0 0,0 0 0,0 0 0,0 0 0,-1 0 0,1 0 0,0 0 0,-1 1 0,0-1 0,1 1 0,-1-1 0,0 1 0,0-1 0,-1 1 0,1 0 0,-1-1 0,1 1 0,-1 0 0,0 4 0,1 8 0,0 1 0,-4 25 0,2-31 0,3-18 0,0-1 0,1 1 0,0 0 0,0 1 0,9-16 0,32-46 0,-43 67 0,0 1 0,-1 0 0,1-1 0,0 1 0,0 0 0,1 0 0,-1 0 0,0 0 0,0 0 0,0 0 0,1 0 0,-1 0 0,0 0 0,1 1 0,-1-1 0,1 1 0,-1-1 0,1 1 0,-1-1 0,1 1 0,-1 0 0,1 0 0,2 0 0,-3 0 0,1 1 0,-1-1 0,0 1 0,1 0 0,-1-1 0,0 1 0,0 0 0,0 0 0,0 0 0,0 0 0,0 0 0,0 0 0,0 1 0,0-1 0,0 0 0,-1 0 0,1 1 0,0-1 0,-1 0 0,1 1 0,-1-1 0,0 0 0,1 1 0,-1-1 0,0 3 0,3 16 0,9 43 0,-11-60 0,0-1 0,-1 1 0,1-1 0,0 1 0,0-1 0,1 1 0,-1-1 0,0 0 0,1 0 0,-1 0 0,1 0 0,0 0 0,-1 0 0,1 0 0,0 0 0,0-1 0,1 1 0,-1-1 0,2 2 0,-2-3 0,1 0 0,-1 0 0,0 0 0,0 0 0,0 0 0,0-1 0,0 1 0,0-1 0,-1 1 0,1-1 0,0 0 0,0 0 0,0 0 0,0 0 0,-1 0 0,1 0 0,0 0 0,-1-1 0,1 1 0,-1-1 0,0 1 0,1-1 0,-1 1 0,0-1 0,0 0 0,0 1 0,1-4 0,4-4 0,-2 0 0,1-1 0,-1 1 0,3-12 0,-3 5 0,-2 0 0,0-1 0,-1 1 0,-2-31 0,0 66 0,0 47 0,0-64 0,2 0 0,-1 1 0,0-1 0,0 1 0,1-1 0,-1 1 0,1-1 0,0 0 0,0 1 0,0-1 0,0 0 0,0 0 0,0 0 0,1 0 0,-1 0 0,1 0 0,-1 0 0,1 0 0,0 0 0,0-1 0,0 1 0,2 1 0,-2-3 0,-1 1 0,1 0 0,0-1 0,0 0 0,0 1 0,0-1 0,0 0 0,0 0 0,0 0 0,0 0 0,0-1 0,0 1 0,-1 0 0,1-1 0,0 0 0,0 1 0,0-1 0,0 0 0,-1 0 0,1 0 0,0 0 0,-1 0 0,1 0 0,-1 0 0,1-1 0,1-1 0,5-6 0,-2 1 0,1-1 0,9-16 0,-3 5 0,-12 18 0,1-1 0,0 1 0,0 0 0,0 0 0,0-1 0,1 1 0,-1 1 0,1-1 0,-1 0 0,1 1 0,-1-1 0,1 1 0,0 0 0,0-1 0,0 1 0,4 0 0,-5 1 0,-1 0 0,1 0 0,0 0 0,-1 0 0,1 1 0,-1-1 0,1 0 0,-1 1 0,1 0 0,-1-1 0,1 1 0,-1 0 0,0 0 0,1 0 0,-1 0 0,0 0 0,0 0 0,1 0 0,-1 0 0,0 0 0,0 0 0,0 1 0,-1-1 0,1 0 0,0 1 0,0-1 0,-1 1 0,1-1 0,-1 1 0,1-1 0,-1 1 0,0-1 0,1 3 0,-1-3 0,2 6 0,0-1 0,0 1 0,0-1 0,6 10 0,-8-15 0,1 0 0,-1-1 0,1 1 0,-1 0 0,1-1 0,-1 1 0,1 0 0,0-1 0,-1 1 0,1-1 0,0 1 0,-1-1 0,1 0 0,0 1 0,0-1 0,-1 1 0,1-1 0,0 0 0,1 1 0,-1-2 0,0 1 0,0 0 0,0 0 0,0-1 0,0 1 0,0 0 0,0-1 0,0 1 0,0-1 0,0 0 0,0 1 0,0-1 0,-1 0 0,1 1 0,0-1 0,0 0 0,-1 0 0,1 1 0,-1-1 0,2-2 0,7-10 0,-1-2 0,10-23 0,11-18 0,-29 55-3,1-1 0,-1 1 0,1 0 0,0-1 0,0 1 0,0 0 0,0 0 0,-1 0-1,1 0 1,1 0 0,-1 0 0,0 0 0,0 0 0,0 0 0,0 1 0,1-1 0,-1 0 0,0 1-1,1-1 1,-1 1 0,0-1 0,1 1 0,-1 0 0,1 0 0,1-1 0,-1 2 14,0 0 0,-1 0 0,1-1 0,-1 1 0,1 0 1,-1 0-1,1 0 0,-1 1 0,0-1 0,1 0 0,-1 1 0,0-1 0,0 0 1,0 1-1,0-1 0,0 1 0,0 1 0,4 8-259,0-1 1,-1 1-1,-1 0 1,0 0-1,2 12 1,-3-3-6579</inkml:trace>
-  <inkml:trace contextRef="#ctx0" brushRef="#br0" timeOffset="8835.3">1188 1 24575,'4'3'0,"0"2"-8191</inkml:trace>
+  <inkml:trace contextRef="#ctx0" brushRef="#br0" timeOffset="8835.29">1188 1 24575,'4'3'0,"0"2"-8191</inkml:trace>
 </inkml:ink>
 </file>
 
@@ -9282,7 +9246,7 @@
     </inkml:brush>
   </inkml:definitions>
   <inkml:trace contextRef="#ctx0" brushRef="#br0">0 257 24575,'1'0'0,"0"0"0,0 1 0,0-1 0,0 0 0,-1 1 0,1-1 0,0 1 0,0 0 0,0-1 0,-1 1 0,1 0 0,0-1 0,-1 1 0,1 0 0,0 0 0,-1 0 0,1 0 0,-1 0 0,1-1 0,-1 1 0,0 0 0,1 0 0,-1 0 0,0 0 0,0 0 0,0 0 0,0 2 0,4 32 0,-3-31 0,13 117 0,-8-67 0,-1 1 0,-6 103 0,-1-56 0,2-68-1365,0-25-5461</inkml:trace>
-  <inkml:trace contextRef="#ctx0" brushRef="#br0" timeOffset="2474.7">297 257 24575,'-2'1'0,"0"0"0,0 0 0,1 0 0,-1 0 0,0 1 0,1-1 0,-1 1 0,1 0 0,-1-1 0,1 1 0,0 0 0,0 0 0,0-1 0,0 1 0,-2 4 0,-4 7 0,-8 7 0,1 0 0,-13 26 0,11-15 0,-2-1 0,0-1 0,-29 34 0,44-60 0,0 0 0,0 0 0,1 0 0,0 1 0,-1-1 0,1 1 0,0-1 0,-1 6 0,3-8 0,0 0 0,0 0 0,0 1 0,0-1 0,0 0 0,0 0 0,0 1 0,0-1 0,1 0 0,-1 0 0,0 1 0,1-1 0,-1 0 0,1 0 0,0 0 0,-1 0 0,1 0 0,0 0 0,0 0 0,0 0 0,-1 0 0,1 0 0,0 0 0,0 0 0,0 0 0,0-1 0,1 1 0,-1 0 0,2 0 0,13 8 0,36 13 0,-40-18 0,-1 1 0,0 0 0,0 0 0,0 1 0,0 0 0,-1 1 0,16 14 0,34 27-1365,-49-38-5461</inkml:trace>
+  <inkml:trace contextRef="#ctx0" brushRef="#br0" timeOffset="2474.69">297 257 24575,'-2'1'0,"0"0"0,0 0 0,1 0 0,-1 0 0,0 1 0,1-1 0,-1 1 0,1 0 0,-1-1 0,1 1 0,0 0 0,0 0 0,0-1 0,0 1 0,-2 4 0,-4 7 0,-8 7 0,1 0 0,-13 26 0,11-15 0,-2-1 0,0-1 0,-29 34 0,44-60 0,0 0 0,0 0 0,1 0 0,0 1 0,-1-1 0,1 1 0,0-1 0,-1 6 0,3-8 0,0 0 0,0 0 0,0 1 0,0-1 0,0 0 0,0 0 0,0 1 0,0-1 0,1 0 0,-1 0 0,0 1 0,1-1 0,-1 0 0,1 0 0,0 0 0,-1 0 0,1 0 0,0 0 0,0 0 0,0 0 0,-1 0 0,1 0 0,0 0 0,0 0 0,0 0 0,0-1 0,1 1 0,-1 0 0,2 0 0,13 8 0,36 13 0,-40-18 0,-1 1 0,0 0 0,0 0 0,0 1 0,0 0 0,-1 1 0,16 14 0,34 27-1365,-49-38-5461</inkml:trace>
   <inkml:trace contextRef="#ctx0" brushRef="#br0" timeOffset="3677.7">508 257 24575,'0'445'-1365,"0"-427"-5461</inkml:trace>
   <inkml:trace contextRef="#ctx0" brushRef="#br0" timeOffset="4593.89">508 722 24575,'-1'-62'0,"3"-67"0,-3 127 0,1 1 0,0-1 0,0 1 0,0-1 0,1 1 0,-1-1 0,0 1 0,0 0 0,1-1 0,-1 1 0,1 0 0,-1-1 0,1 1 0,0 0 0,-1-1 0,1 1 0,0 0 0,0 0 0,0 0 0,0 0 0,0 0 0,0 0 0,0 0 0,0 0 0,0 0 0,1 0 0,-1 1 0,0-1 0,1 0 0,-1 1 0,0-1 0,1 1 0,-1 0 0,0-1 0,1 1 0,-1 0 0,1 0 0,-1 0 0,1 0 0,-1 0 0,1 0 0,2 1 0,-1 0 0,1 0 0,-1 0 0,1 1 0,-1-1 0,0 1 0,0 0 0,1 0 0,-1 0 0,-1 1 0,1-1 0,0 1 0,0-1 0,-1 1 0,0 0 0,1 0 0,1 4 0,24 36 3,-21-34-198,-1 1-1,1-1 1,-2 1-1,1 1 1,-2-1-1,6 16 1,-7-11-6631</inkml:trace>
   <inkml:trace contextRef="#ctx0" brushRef="#br0" timeOffset="9738.02">762 553 24575,'0'-1'0,"-1"0"0,1 0 0,0 0 0,-1 0 0,1 0 0,-1 0 0,0 0 0,1 0 0,-1 1 0,0-1 0,1 0 0,-1 0 0,0 1 0,0-1 0,1 1 0,-1-1 0,0 1 0,0-1 0,0 1 0,0-1 0,0 1 0,0 0 0,0-1 0,0 1 0,0 0 0,0 0 0,0 0 0,-2 0 0,-29 0 0,30 1 0,0-1 0,1 1 0,-1 0 0,1 0 0,-1 0 0,1-1 0,-1 1 0,1 1 0,0-1 0,-1 0 0,1 0 0,0 0 0,0 1 0,0-1 0,0 1 0,0-1 0,0 1 0,0-1 0,0 1 0,1-1 0,-1 1 0,1 0 0,-1-1 0,1 1 0,-1 0 0,1-1 0,0 1 0,0 0 0,0 0 0,0-1 0,0 1 0,0 0 0,1 0 0,-1-1 0,1 1 0,-1 0 0,1-1 0,-1 1 0,2 1 0,0 2 0,0 0 0,1 0 0,-1 0 0,1-1 0,0 1 0,0-1 0,1 0 0,-1 0 0,1 0 0,0 0 0,7 5 0,5 2 0,-10-7 0,0 1 0,0-2 0,0 1 0,0-1 0,1 1 0,7 1 0,-13-5 0,0 0 0,0 1 0,0-1 0,0 0 0,0 0 0,0 0 0,0 0 0,0 0 0,0 0 0,0-1 0,0 1 0,0 0 0,0 0 0,0-1 0,0 1 0,0-1 0,0 1 0,1-2 0,0 1 0,-1 0 0,0-1 0,0 1 0,0 0 0,0-1 0,0 1 0,0-1 0,0 0 0,-1 1 0,1-1 0,-1 0 0,1 1 0,-1-1 0,1-3 0,2-21 0,-2 0 0,0 1 0,-6-49 0,5 73 0,0-1 0,0 1 0,0-1 0,-1 1 0,1-1 0,0 0 0,-1 1 0,1-1 0,-1 1 0,1-1 0,-1 1 0,0 0 0,0-1 0,0 1 0,0 0 0,0-1 0,0 1 0,0 0 0,0 0 0,0 0 0,0 0 0,-1 0 0,1 0 0,0 0 0,-1 1 0,1-1 0,0 0 0,-1 1 0,1-1 0,-3 0 0,2 1 0,1 0 0,-1 1 0,1-1 0,-1 0 0,1 1 0,-1-1 0,1 1 0,0 0 0,-1-1 0,1 1 0,0 0 0,-1 0 0,1 0 0,0 0 0,0 0 0,0 0 0,0 0 0,0 0 0,0 0 0,0 1 0,0-1 0,0 0 0,1 1 0,-1-1 0,0 0 0,1 1 0,-1-1 0,1 1 0,0-1 0,-1 1 0,1 2 0,-1 0 0,1 0 0,-1 1 0,1-1 0,0 1 0,0-1 0,1 0 0,0 1 0,-1-1 0,1 0 0,0 1 0,1-1 0,-1 0 0,1 0 0,0 0 0,0 0 0,0 0 0,1 0 0,-1-1 0,1 1 0,0-1 0,6 6 0,4 3 0,1-1 0,1 0 0,31 17 0,-45-27 0,0 0 0,0 0 0,0-1 0,0 1 0,0 0 0,0-1 0,0 1 0,0-1 0,0 0 0,0 1 0,0-1 0,1 0 0,-1 0 0,0 1 0,0-1 0,0 0 0,1 0 0,-1 0 0,0-1 0,0 1 0,0 0 0,1 0 0,-1-1 0,0 1 0,0 0 0,0-1 0,0 1 0,0-1 0,0 0 0,0 1 0,0-1 0,0 0 0,0 0 0,0 1 0,0-1 0,0 0 0,-1 0 0,1 0 0,0 0 0,0 0 0,-1 0 0,1 0 0,-1 0 0,1 0 0,-1-1 0,0 1 0,1 0 0,-1 0 0,0 0 0,0-1 0,0-1 0,2-10 0,0 0 0,-2 0 0,0-25 0,-1 27 0,0-46 0,7 86 0,8 37 0,-14-50 0,4 33 0,-3-47 0,-1 0 0,1 0 0,-1 1 0,1-1 0,0 0 0,0 0 0,0-1 0,0 1 0,0 0 0,0 0 0,1 0 0,-1-1 0,0 1 0,1-1 0,0 1 0,-1-1 0,1 1 0,3 1 0,-4-3 0,0 1 0,1-1 0,-1 0 0,0 0 0,1 0 0,-1 1 0,0-1 0,1 0 0,-1-1 0,0 1 0,1 0 0,-1 0 0,0-1 0,0 1 0,1 0 0,-1-1 0,0 1 0,0-1 0,1 0 0,-1 1 0,0-1 0,0 0 0,0 0 0,0 0 0,0 0 0,0 0 0,0 0 0,0 0 0,-1 0 0,1 0 0,0 0 0,-1 0 0,1 0 0,0-1 0,-1 1 0,0 0 0,1-2 0,2-4 0,0 0 0,-1-1 0,1 1 0,-2 0 0,2-10 0,3-19 0,16-60 0,-8 43 0,-13 147 0,-1-75 0,1 42 0,-1-59 0,0 1 0,1-1 0,-1 0 0,1 1 0,0-1 0,-1 0 0,1 0 0,0 1 0,0-1 0,0 0 0,1 0 0,-1 0 0,1 0 0,-1 0 0,1-1 0,-1 1 0,1 0 0,0-1 0,0 1 0,3 2 0,-3-4 0,0 1 0,-1-1 0,1 0 0,0 0 0,0 1 0,-1-1 0,1 0 0,0 0 0,0-1 0,-1 1 0,1 0 0,0-1 0,0 1 0,-1-1 0,1 1 0,0-1 0,-1 0 0,1 1 0,-1-1 0,1 0 0,-1 0 0,1 0 0,-1-1 0,0 1 0,0 0 0,2-2 0,1-2 0,0 1 0,0-1 0,0 0 0,-1 0 0,0 0 0,4-9 0,13-32 0,-10 25 0,-1-1 0,-1 1 0,-1-2 0,8-35 0,4-30 0,-13 66 0,-1 0 0,0 0 0,1-36 0,-5 26 0,1 19 0,-1 0 0,-1-1 0,-1 1 0,1 0 0,-2-1 0,0 1 0,-7-23 0,8 34 0,0 1 0,1-1 0,-1 0 0,-1 0 0,1 1 0,0-1 0,0 0 0,-1 1 0,1-1 0,-1 1 0,1 0 0,-1-1 0,1 1 0,-1 0 0,0 0 0,0 0 0,1 0 0,-1 0 0,0 1 0,0-1 0,0 0 0,0 1 0,0 0 0,0-1 0,0 1 0,0 0 0,0 0 0,0 0 0,0 0 0,-1 0 0,1 1 0,0-1 0,0 1 0,1-1 0,-1 1 0,-4 1 0,3 0 0,-1-1 0,1 1 0,0 0 0,-1 0 0,1 0 0,0 1 0,0-1 0,1 1 0,-1-1 0,0 1 0,1 0 0,0 0 0,-1 0 0,1 0 0,0 1 0,1-1 0,-1 0 0,1 1 0,-2 4 0,-7 55 0,3 1 0,3 109 0,2-60 0,5 112 0,-3-223 0,0 0 0,1 1 0,0-1 0,-1 0 0,1 0 0,0 0 0,0 0 0,0 0 0,0 0 0,1 0 0,-1 0 0,0 0 0,1 0 0,-1-1 0,1 1 0,0-1 0,0 1 0,-1-1 0,1 0 0,0 1 0,0-1 0,0 0 0,1 0 0,-1 0 0,0-1 0,0 1 0,0 0 0,1-1 0,-1 0 0,4 1 0,10 0 0,0 0 0,0-1 0,25-3 0,-12 1 0,-8 1 0,-10 2 0,1-2 0,0 1 0,0-2 0,21-4 0,-30 5 0,0 0 0,-1 0 0,1 0 0,0 0 0,-1-1 0,1 1 0,-1-1 0,0 0 0,0 1 0,1-1 0,-1 0 0,0 0 0,0 0 0,-1-1 0,1 1 0,0 0 0,-1-1 0,1 1 0,-1-1 0,0 0 0,0 1 0,0-1 0,0 0 0,0 0 0,0-2 0,1-36-1365,-2 23-5461</inkml:trace>
@@ -9431,7 +9395,7 @@
   <inkml:trace contextRef="#ctx0" brushRef="#br0" timeOffset="24495.17">1673 1714 24575,'-2'0'0,"0"1"0,0-1 0,0 1 0,-1 0 0,2 0 0,-1 0 0,0 0 0,0 1 0,0-1 0,0 0 0,1 1 0,-1-1 0,0 1 0,1 0 0,0-1 0,-1 1 0,1 0 0,0 0 0,0 0 0,0 0 0,-1 2 0,-17 46 0,15-32 0,1 1 0,1 0 0,0 0 0,2 0 0,0 0 0,3 19 0,-3-37 0,0 1 0,0-1 0,0 1 0,0 0 0,0-1 0,1 1 0,-1-1 0,1 1 0,-1-1 0,1 0 0,-1 1 0,1-1 0,0 1 0,0-1 0,0 0 0,0 0 0,0 1 0,0-1 0,0 0 0,0 0 0,0 0 0,1 0 0,-1 0 0,0-1 0,1 1 0,-1 0 0,0 0 0,1-1 0,-1 1 0,1-1 0,1 1 0,-1-1 0,-1-1 0,1 1 0,-1 0 0,1-1 0,-1 1 0,1-1 0,-1 1 0,1-1 0,-1 0 0,0 0 0,1 1 0,-1-1 0,0 0 0,0 0 0,0 0 0,0 0 0,1-1 0,-1 1 0,-1 0 0,1 0 0,0-1 0,0 1 0,0 0 0,-1-1 0,1 1 0,-1-1 0,1 1 0,-1-1 0,1 1 0,-1-4 0,3-12 0,-2 0 0,0-1 0,-2-33 0,0-20 0,1 69 0,0 0 0,0 0 0,1 0 0,-1 0 0,0 0 0,1 0 0,0 0 0,-1 1 0,1-1 0,0 0 0,2-3 0,-3 4 0,1 1 0,-1 0 0,0-1 0,1 1 0,-1-1 0,1 1 0,-1 0 0,1 0 0,-1-1 0,1 1 0,-1 0 0,1 0 0,0 0 0,-1-1 0,1 1 0,-1 0 0,1 0 0,-1 0 0,1 0 0,0 0 0,-1 0 0,1 0 0,-1 0 0,1 0 0,-1 0 0,2 1 0,0 0 0,1 1 0,-1-1 0,0 1 0,1-1 0,-1 1 0,0 0 0,0 0 0,0 0 0,0 0 0,0 0 0,-1 1 0,1-1 0,-1 1 0,2 2 0,-1-2 0,29 51 0,-28-50 0,-1-1 0,1 1 0,0 0 0,1-1 0,-1 0 0,1 0 0,-1 0 0,1 0 0,0-1 0,0 1 0,5 1 0,-8-4 0,0 1 0,0-1 0,0 1 0,1-1 0,-1 0 0,0 0 0,0 1 0,1-1 0,-1 0 0,0 0 0,0 0 0,1-1 0,-1 1 0,0 0 0,0 0 0,1-1 0,-1 1 0,0-1 0,0 1 0,0-1 0,0 1 0,2-2 0,-1 0 0,0 0 0,0 0 0,-1 0 0,1 0 0,-1 0 0,1 0 0,-1 0 0,0-1 0,0 1 0,2-4 0,0-4 0,-1 1 0,0-1 0,0 0 0,0-16 0,-2 21 0,0 1 0,0 0 0,1 0 0,-1 0 0,1 0 0,0 1 0,1-1 0,1-5 0,-3 8 0,1 1 0,-1 0 0,0-1 0,0 1 0,1-1 0,-1 1 0,0 0 0,1-1 0,-1 1 0,0 0 0,1 0 0,-1-1 0,0 1 0,1 0 0,-1 0 0,1 0 0,-1-1 0,0 1 0,1 0 0,-1 0 0,1 0 0,-1 0 0,1 0 0,-1 0 0,1 0 0,-1 0 0,0 0 0,2 0 0,-1 1 0,1-1 0,-1 1 0,1 0 0,-1 0 0,0 0 0,1 0 0,-1 0 0,0 0 0,0 1 0,1-1 0,-1 0 0,1 3 0,1 0 0,-1 0 0,0 0 0,0 0 0,0 1 0,-1-1 0,1 1 0,-1-1 0,1 7 0,-1-6 0,0 0 0,0 0 0,1 0 0,-1-1 0,6 10 0,-7-14 0,0 1 0,0 0 0,1-1 0,-1 1 0,0-1 0,1 1 0,-1-1 0,1 1 0,-1-1 0,1 1 0,-1-1 0,1 1 0,-1-1 0,1 0 0,-1 1 0,1-1 0,0 0 0,-1 1 0,1-1 0,-1 0 0,1 0 0,0 1 0,-1-1 0,1 0 0,0 0 0,-1 0 0,1 0 0,0 0 0,1 0 0,-1-1 0,1 0 0,-1 1 0,0-1 0,1 0 0,-1 0 0,0 0 0,0 0 0,0 0 0,0 0 0,0 0 0,0-1 0,2-1 0,19-40 0,-21 42 0,8-21 0,-3 9 0,0 0 0,-1-1 0,0 1 0,-1-1 0,-1-1 0,0 1 0,1-21 0,-3 25 0,3 10 0,8 19 0,7 36 0,-12-23-24,-4-23-199,-1 0-1,0 1 1,0-1-1,-1 0 1,0 14-1,-3-9-6602</inkml:trace>
   <inkml:trace contextRef="#ctx0" brushRef="#br0" timeOffset="25540.9">2096 1799 24575,'4'-1'0,"1"1"0,-1-1 0,1 0 0,-1 0 0,0-1 0,0 1 0,0-1 0,0 0 0,0 0 0,6-3 0,38-32 0,-28 21 0,-8 6 0,1 0 0,-2-1 0,17-18 0,-25 25 0,0 0 0,-1-1 0,1 1 0,-1 0 0,1-1 0,2-9 0,-4 12 0,-1 0 0,0 0 0,1 0 0,-1 1 0,0-1 0,0 0 0,0 0 0,0 0 0,0 0 0,-1 0 0,1 0 0,-1 0 0,1 0 0,-1 0 0,1 1 0,-1-1 0,0 0 0,-1-2 0,1 3 0,0-1 0,0 1 0,0 0 0,0-1 0,0 1 0,0 0 0,0 0 0,0 0 0,-1 0 0,1 0 0,0 0 0,-1 0 0,1 0 0,-1 0 0,1 1 0,-1-1 0,1 1 0,-1-1 0,1 1 0,-1-1 0,0 1 0,1 0 0,-1 0 0,1 0 0,-1 0 0,0 0 0,1 0 0,-1 0 0,1 1 0,-1-1 0,0 0 0,1 1 0,-1 0 0,1-1 0,-1 1 0,1 0 0,-2 1 0,0 0 0,0 0 0,0 1 0,0-1 0,0 1 0,1-1 0,-1 1 0,1 0 0,0 0 0,0 0 0,0 1 0,0-1 0,0 0 0,1 1 0,-1-1 0,0 7 0,-1 5 0,1 1 0,1 0 0,0 22 0,2-31 0,-1 0 0,1 0 0,0 1 0,0-1 0,1 0 0,0-1 0,1 1 0,-1 0 0,7 11 0,-8-17 6,0 1-1,0 0 1,1-1-1,-1 1 1,1-1 0,-1 1-1,1-1 1,0 0-1,-1 0 1,1 0-1,0 0 1,0 0-1,0 0 1,0 0-1,0 0 1,0-1-1,0 1 1,0-1 0,0 0-1,3 1 1,2-1-280,0-1 1,1 0-1,-1 0 1,10-2-1,-16 2 160,18-3-6712</inkml:trace>
   <inkml:trace contextRef="#ctx0" brushRef="#br0" timeOffset="28480.58">1292 2349 24575,'-24'-1'0,"14"0"0,1 0 0,-1 2 0,0-1 0,-15 3 0,23-2 0,0-1 0,0 1 0,0 0 0,0-1 0,0 1 0,0 0 0,0 0 0,0 1 0,0-1 0,1 0 0,-1 0 0,0 1 0,1-1 0,-1 1 0,1 0 0,0-1 0,-1 1 0,1 0 0,0 0 0,0 0 0,0 0 0,0 0 0,0 0 0,1 0 0,-2 3 0,2-1 0,-1-1 0,0 1 0,1-1 0,-1 1 0,1-1 0,0 1 0,0-1 0,1 1 0,-1-1 0,1 1 0,-1-1 0,1 1 0,0-1 0,0 0 0,4 7 0,-4-8 0,1 0 0,0 0 0,0 0 0,0 0 0,1 0 0,-1 0 0,0-1 0,1 1 0,-1-1 0,1 1 0,-1-1 0,1 0 0,0 0 0,0 0 0,-1 0 0,1-1 0,0 1 0,0-1 0,5 1 0,28-2 0,-27 0 0,0 0 0,0 1 0,-1 1 0,17 2 0,-23-3 0,0 0 0,0 1 0,-1 0 0,1-1 0,0 1 0,0 0 0,-1 0 0,1 0 0,0 0 0,-1 0 0,1 1 0,-1-1 0,1 0 0,-1 1 0,0-1 0,0 1 0,0-1 0,1 1 0,-2 0 0,1-1 0,0 1 0,0 0 0,0 0 0,-1-1 0,1 1 0,0 3 0,0 1 0,0-1 0,0 1 0,-1-1 0,0 1 0,1 0 0,-2-1 0,1 1 0,-1 0 0,0-1 0,0 1 0,-1-1 0,1 0 0,-1 1 0,0-1 0,-4 6 0,3-7 0,0 0 0,0 0 0,-1 0 0,0 0 0,1-1 0,-2 0 0,1 1 0,0-1 0,0-1 0,-1 1 0,0-1 0,1 0 0,-1 0 0,0 0 0,0 0 0,-9 0 0,-3 2-1365,0-2-5461</inkml:trace>
-  <inkml:trace contextRef="#ctx0" brushRef="#br0" timeOffset="33539.23">1546 2455 24575,'-17'-1'0,"9"1"0,1-1 0,-1 2 0,1-1 0,-1 1 0,-9 2 0,15-2 0,0-1 0,0 1 0,0 0 0,1 0 0,-1 0 0,0 0 0,0 0 0,1 1 0,-1-1 0,1 0 0,-1 1 0,1-1 0,-1 1 0,1-1 0,0 1 0,0 0 0,0 0 0,0-1 0,0 1 0,0 0 0,0 0 0,1 0 0,-2 4 0,1-2 0,0 0 0,0 0 0,1 1 0,-1-1 0,1 0 0,0 0 0,0 0 0,0 1 0,1-1 0,0 0 0,-1 0 0,2 0 0,-1 0 0,0 0 0,1 0 0,-1 0 0,1 0 0,0-1 0,1 1 0,-1-1 0,0 1 0,1-1 0,0 0 0,0 0 0,0 0 0,0 0 0,0-1 0,1 1 0,-1-1 0,1 0 0,0 0 0,-1 0 0,1 0 0,0-1 0,5 2 0,-8-3 0,0 0 0,0 1 0,0-1 0,1 0 0,-1 0 0,0 0 0,0 0 0,0 0 0,0 0 0,0 0 0,0 0 0,0-1 0,1 1 0,-1 0 0,0-1 0,0 1 0,0-1 0,0 1 0,0-1 0,0 1 0,-1-1 0,1 0 0,0 0 0,0 1 0,0-1 0,-1 0 0,1 0 0,0 0 0,-1 0 0,1 0 0,0 0 0,-1 0 0,1-1 0,1-4 0,0-1 0,-1 1 0,0-1 0,0 1 0,0-8 0,-1 10 0,0 0 0,0 0 0,1 0 0,-1 0 0,1 0 0,0 0 0,0 0 0,3-4 0,-4 8 0,1 0 0,-1 0 0,1 0 0,-1 0 0,1 0 0,-1 1 0,0-1 0,1 0 0,-1 0 0,1 1 0,-1-1 0,1 0 0,-1 1 0,0-1 0,1 0 0,-1 1 0,0-1 0,1 1 0,-1-1 0,0 1 0,0-1 0,1 0 0,-1 1 0,0-1 0,0 1 0,0-1 0,0 1 0,0 0 0,9 18 0,-6-12 0,0 2 0,0 1 0,1-1 0,0 0 0,1 0 0,7 10 0,-10-17 0,0 1 0,1-1 0,-1 1 0,1-1 0,0 0 0,0 0 0,0 0 0,0 0 0,0 0 0,0-1 0,0 0 0,1 1 0,-1-1 0,0 0 0,1-1 0,-1 1 0,1 0 0,5-1 0,-1 1 0,0-1 0,0-1 0,0 1 0,0-1 0,0 0 0,0-1 0,0 0 0,-1 0 0,1-1 0,0 0 0,-1 0 0,13-9 0,-15 9 0,-1 0 0,1-1 0,-1 0 0,0 0 0,0 0 0,0-1 0,-1 1 0,0-1 0,0 0 0,0 0 0,0 0 0,-1 0 0,1 0 0,-1-1 0,-1 1 0,1-1 0,-1 1 0,1-11 0,1-39 0,-6-54 0,1 16 0,2 90 0,0 0 0,0 0 0,-1 0 0,1-1 0,-1 1 0,0 0 0,1 0 0,-2 0 0,1 0 0,0 0 0,0 0 0,-1 0 0,0 1 0,1-1 0,-1 0 0,-4-3 0,4 5 0,1-1 0,-1 1 0,0 0 0,0 0 0,0 0 0,0 0 0,0 0 0,0 0 0,0 0 0,0 1 0,-1-1 0,1 1 0,0 0 0,0-1 0,-1 1 0,1 0 0,0 1 0,0-1 0,0 0 0,-1 0 0,1 1 0,0-1 0,0 1 0,0 0 0,-2 1 0,1-1 0,1 0 0,0 1 0,0-1 0,0 1 0,0 0 0,0 0 0,0 0 0,0 0 0,1 0 0,-1 0 0,1 0 0,-1 0 0,1 1 0,0-1 0,0 0 0,0 1 0,0-1 0,0 1 0,1-1 0,-1 1 0,1 0 0,-1 4 0,0 8 0,1 1 0,2 26 0,-1-21 0,1 0 0,1 1 0,0-1 0,2 0 0,14 38 0,-15-45 0,5 24 0,-9-31 0,1 0 0,0 0 0,1 0 0,0 0 0,0-1 0,0 1 0,1-1 0,0 1 0,0-1 0,1 0 0,7 10 0,-10-15 0,0 0 0,0-1 0,-1 1 0,1 0 0,0 0 0,0-1 0,1 1 0,-1-1 0,0 1 0,0-1 0,0 1 0,0-1 0,0 0 0,0 0 0,1 1 0,-1-1 0,0 0 0,0 0 0,0 0 0,1 0 0,-1 0 0,0-1 0,0 1 0,0 0 0,1-1 0,0 1 0,0-2 0,0 1 0,0-1 0,0 1 0,-1-1 0,1 0 0,0 1 0,-1-1 0,1 0 0,-1 0 0,0 0 0,0 0 0,2-4 0,1-3 0,-1-1 0,0 0 0,0 0 0,-1 0 0,1-12 0,0 4 0,0 1 0,1 0 0,8-21 0,-7 23 0,0 0 0,-1 0 0,-1-1 0,2-27 0,-5-22 0,-1 36 0,1 1 0,8-54 0,-8 73 0,-3 8 0,-11 18 0,-13 32 0,22-26 0,2 0 0,1 1 0,0-1 0,2 0 0,0 0 0,5 29 0,-2-37 0,1-1 0,0 1 0,1-1 0,13 25 0,-7-13 0,-1 0 0,-5-13 0,0-2 0,0 1 0,13 20 0,-16-29 0,0 0 0,1 0 0,-1 0 0,1-1 0,0 1 0,-1-1 0,1 0 0,0 1 0,0-1 0,1-1 0,-1 1 0,0 0 0,1-1 0,-1 0 0,1 0 0,-1 0 0,1 0 0,3 0 0,6 1 0,0 0 0,-1-2 0,1 1 0,0-2 0,0 1 0,0-2 0,20-4 0,-31 5 0,1-1 0,-1 1 0,0-1 0,0 0 0,0 0 0,0 0 0,0 0 0,0 0 0,0 0 0,0 0 0,-1 0 0,1-1 0,1-3 0,15-38 0,-12 27 0,-5 16 0,0-1 0,-1 1 0,1-1 0,0 1 0,-1-1 0,0 1 0,1-1 0,-1 0 0,0 1 0,0-1 0,0 0 0,0 1 0,0-1 0,0 0 0,-1 1 0,1-1 0,0 1 0,-1-1 0,1 1 0,-1-1 0,0 1 0,1-1 0,-1 1 0,0-1 0,0 1 0,0 0 0,0-1 0,0 1 0,0 0 0,-2-2 0,1 2 0,-1 0 0,1 0 0,0 0 0,0 0 0,-1 0 0,1 1 0,-1-1 0,1 1 0,0-1 0,-1 1 0,1 0 0,-1 0 0,1 0 0,-1 0 0,1 0 0,-1 1 0,1-1 0,0 1 0,-1-1 0,-2 3 0,2-2 0,1 0 0,0 1 0,-1-1 0,1 1 0,0 0 0,0 0 0,0 0 0,0 0 0,1 0 0,-1 0 0,0 0 0,1 0 0,0 1 0,-1-1 0,1 1 0,0-1 0,0 1 0,0 0 0,1-1 0,-1 1 0,1 0 0,-1-1 0,1 1 0,0 0 0,0 0 0,0-1 0,1 5 0,-1-3 0,0 1 0,1-1 0,0 1 0,0-1 0,0 0 0,0 1 0,1-1 0,-1 0 0,1 0 0,0 0 0,0 0 0,1 0 0,-1-1 0,1 1 0,0-1 0,3 4 0,2-1-80,0 0 0,0-1-1,0 0 1,1-1 0,-1 0-1,1 0 1,0-1 0,0 0-1,0-1 1,1 0 0,-1 0 0,1-1-1,-1 0 1,1 0 0,-1-1-1,12-2 1,-3-2-6746</inkml:trace>
+  <inkml:trace contextRef="#ctx0" brushRef="#br0" timeOffset="33539.22">1546 2455 24575,'-17'-1'0,"9"1"0,1-1 0,-1 2 0,1-1 0,-1 1 0,-9 2 0,15-2 0,0-1 0,0 1 0,0 0 0,1 0 0,-1 0 0,0 0 0,0 0 0,1 1 0,-1-1 0,1 0 0,-1 1 0,1-1 0,-1 1 0,1-1 0,0 1 0,0 0 0,0 0 0,0-1 0,0 1 0,0 0 0,0 0 0,1 0 0,-2 4 0,1-2 0,0 0 0,0 0 0,1 1 0,-1-1 0,1 0 0,0 0 0,0 0 0,0 1 0,1-1 0,0 0 0,-1 0 0,2 0 0,-1 0 0,0 0 0,1 0 0,-1 0 0,1 0 0,0-1 0,1 1 0,-1-1 0,0 1 0,1-1 0,0 0 0,0 0 0,0 0 0,0 0 0,0-1 0,1 1 0,-1-1 0,1 0 0,0 0 0,-1 0 0,1 0 0,0-1 0,5 2 0,-8-3 0,0 0 0,0 1 0,0-1 0,1 0 0,-1 0 0,0 0 0,0 0 0,0 0 0,0 0 0,0 0 0,0 0 0,0-1 0,1 1 0,-1 0 0,0-1 0,0 1 0,0-1 0,0 1 0,0-1 0,0 1 0,-1-1 0,1 0 0,0 0 0,0 1 0,0-1 0,-1 0 0,1 0 0,0 0 0,-1 0 0,1 0 0,0 0 0,-1 0 0,1-1 0,1-4 0,0-1 0,-1 1 0,0-1 0,0 1 0,0-8 0,-1 10 0,0 0 0,0 0 0,1 0 0,-1 0 0,1 0 0,0 0 0,0 0 0,3-4 0,-4 8 0,1 0 0,-1 0 0,1 0 0,-1 0 0,1 0 0,-1 1 0,0-1 0,1 0 0,-1 0 0,1 1 0,-1-1 0,1 0 0,-1 1 0,0-1 0,1 0 0,-1 1 0,0-1 0,1 1 0,-1-1 0,0 1 0,0-1 0,1 0 0,-1 1 0,0-1 0,0 1 0,0-1 0,0 1 0,0 0 0,9 18 0,-6-12 0,0 2 0,0 1 0,1-1 0,0 0 0,1 0 0,7 10 0,-10-17 0,0 1 0,1-1 0,-1 1 0,1-1 0,0 0 0,0 0 0,0 0 0,0 0 0,0 0 0,0-1 0,0 0 0,1 1 0,-1-1 0,0 0 0,1-1 0,-1 1 0,1 0 0,5-1 0,-1 1 0,0-1 0,0-1 0,0 1 0,0-1 0,0 0 0,0-1 0,0 0 0,-1 0 0,1-1 0,0 0 0,-1 0 0,13-9 0,-15 9 0,-1 0 0,1-1 0,-1 0 0,0 0 0,0 0 0,0-1 0,-1 1 0,0-1 0,0 0 0,0 0 0,0 0 0,-1 0 0,1 0 0,-1-1 0,-1 1 0,1-1 0,-1 1 0,1-11 0,1-39 0,-6-54 0,1 16 0,2 90 0,0 0 0,0 0 0,-1 0 0,1-1 0,-1 1 0,0 0 0,1 0 0,-2 0 0,1 0 0,0 0 0,0 0 0,-1 0 0,0 1 0,1-1 0,-1 0 0,-4-3 0,4 5 0,1-1 0,-1 1 0,0 0 0,0 0 0,0 0 0,0 0 0,0 0 0,0 0 0,0 0 0,0 1 0,-1-1 0,1 1 0,0 0 0,0-1 0,-1 1 0,1 0 0,0 1 0,0-1 0,0 0 0,-1 0 0,1 1 0,0-1 0,0 1 0,0 0 0,-2 1 0,1-1 0,1 0 0,0 1 0,0-1 0,0 1 0,0 0 0,0 0 0,0 0 0,0 0 0,1 0 0,-1 0 0,1 0 0,-1 0 0,1 1 0,0-1 0,0 0 0,0 1 0,0-1 0,0 1 0,1-1 0,-1 1 0,1 0 0,-1 4 0,0 8 0,1 1 0,2 26 0,-1-21 0,1 0 0,1 1 0,0-1 0,2 0 0,14 38 0,-15-45 0,5 24 0,-9-31 0,1 0 0,0 0 0,1 0 0,0 0 0,0-1 0,0 1 0,1-1 0,0 1 0,0-1 0,1 0 0,7 10 0,-10-15 0,0 0 0,0-1 0,-1 1 0,1 0 0,0 0 0,0-1 0,1 1 0,-1-1 0,0 1 0,0-1 0,0 1 0,0-1 0,0 0 0,0 0 0,1 1 0,-1-1 0,0 0 0,0 0 0,0 0 0,1 0 0,-1 0 0,0-1 0,0 1 0,0 0 0,1-1 0,0 1 0,0-2 0,0 1 0,0-1 0,0 1 0,-1-1 0,1 0 0,0 1 0,-1-1 0,1 0 0,-1 0 0,0 0 0,0 0 0,2-4 0,1-3 0,-1-1 0,0 0 0,0 0 0,-1 0 0,1-12 0,0 4 0,0 1 0,1 0 0,8-21 0,-7 23 0,0 0 0,-1 0 0,-1-1 0,2-27 0,-5-22 0,-1 36 0,1 1 0,8-54 0,-8 73 0,-3 8 0,-11 18 0,-13 32 0,22-26 0,2 0 0,1 1 0,0-1 0,2 0 0,0 0 0,5 29 0,-2-37 0,1-1 0,0 1 0,1-1 0,13 25 0,-7-13 0,-1 0 0,-5-13 0,0-2 0,0 1 0,13 20 0,-16-29 0,0 0 0,1 0 0,-1 0 0,1-1 0,0 1 0,-1-1 0,1 0 0,0 1 0,0-1 0,1-1 0,-1 1 0,0 0 0,1-1 0,-1 0 0,1 0 0,-1 0 0,1 0 0,3 0 0,6 1 0,0 0 0,-1-2 0,1 1 0,0-2 0,0 1 0,0-2 0,20-4 0,-31 5 0,1-1 0,-1 1 0,0-1 0,0 0 0,0 0 0,0 0 0,0 0 0,0 0 0,0 0 0,0 0 0,-1 0 0,1-1 0,1-3 0,15-38 0,-12 27 0,-5 16 0,0-1 0,-1 1 0,1-1 0,0 1 0,-1-1 0,0 1 0,1-1 0,-1 0 0,0 1 0,0-1 0,0 0 0,0 1 0,0-1 0,0 0 0,-1 1 0,1-1 0,0 1 0,-1-1 0,1 1 0,-1-1 0,0 1 0,1-1 0,-1 1 0,0-1 0,0 1 0,0 0 0,0-1 0,0 1 0,0 0 0,-2-2 0,1 2 0,-1 0 0,1 0 0,0 0 0,0 0 0,-1 0 0,1 1 0,-1-1 0,1 1 0,0-1 0,-1 1 0,1 0 0,-1 0 0,1 0 0,-1 0 0,1 0 0,-1 1 0,1-1 0,0 1 0,-1-1 0,-2 3 0,2-2 0,1 0 0,0 1 0,-1-1 0,1 1 0,0 0 0,0 0 0,0 0 0,0 0 0,1 0 0,-1 0 0,0 0 0,1 0 0,0 1 0,-1-1 0,1 1 0,0-1 0,0 1 0,0 0 0,1-1 0,-1 1 0,1 0 0,-1-1 0,1 1 0,0 0 0,0 0 0,0-1 0,1 5 0,-1-3 0,0 1 0,1-1 0,0 1 0,0-1 0,0 0 0,0 1 0,1-1 0,-1 0 0,1 0 0,0 0 0,0 0 0,1 0 0,-1-1 0,1 1 0,0-1 0,3 4 0,2-1-80,0 0 0,0-1-1,0 0 1,1-1 0,-1 0-1,1 0 1,0-1 0,0 0-1,0-1 1,1 0 0,-1 0 0,1-1-1,-1 0 1,1 0 0,-1-1-1,12-2 1,-3-2-6746</inkml:trace>
 </inkml:ink>
 </file>
 

</xml_diff>